<commit_message>
Hallazgos corregidos y actualizacion CFA
</commit_message>
<xml_diff>
--- a/fuentes/CF01_72312082_DU.docx
+++ b/fuentes/CF01_72312082_DU.docx
@@ -1,6 +1,6 @@
 
 <file path=word/document.xml><?xml version="1.0" encoding="utf-8"?>
-<w:document xmlns:wpc="http://schemas.microsoft.com/office/word/2010/wordprocessingCanvas" xmlns:cx="http://schemas.microsoft.com/office/drawing/2014/chartex" xmlns:cx1="http://schemas.microsoft.com/office/drawing/2015/9/8/chartex" xmlns:cx2="http://schemas.microsoft.com/office/drawing/2015/10/21/chartex" xmlns:cx3="http://schemas.microsoft.com/office/drawing/2016/5/9/chartex" xmlns:cx4="http://schemas.microsoft.com/office/drawing/2016/5/10/chartex" xmlns:cx5="http://schemas.microsoft.com/office/drawing/2016/5/11/chartex" xmlns:cx6="http://schemas.microsoft.com/office/drawing/2016/5/12/chartex" xmlns:cx7="http://schemas.microsoft.com/office/drawing/2016/5/13/chartex" xmlns:cx8="http://schemas.microsoft.com/office/drawing/2016/5/14/chartex" xmlns:mc="http://schemas.openxmlformats.org/markup-compatibility/2006" xmlns:aink="http://schemas.microsoft.com/office/drawing/2016/ink" xmlns:am3d="http://schemas.microsoft.com/office/drawing/2017/model3d" xmlns:o="urn:schemas-microsoft-com:office:office" xmlns:oel="http://schemas.microsoft.com/office/2019/extlst" xmlns:r="http://schemas.openxmlformats.org/officeDocument/2006/relationships" xmlns:m="http://schemas.openxmlformats.org/officeDocument/2006/math" xmlns:v="urn:schemas-microsoft-com:vml" xmlns:wp14="http://schemas.microsoft.com/office/word/2010/wordprocessingDrawing" xmlns:wp="http://schemas.openxmlformats.org/drawingml/2006/wordprocessingDrawing" xmlns:w10="urn:schemas-microsoft-com:office:word" xmlns:w="http://schemas.openxmlformats.org/wordprocessingml/2006/main" xmlns:w14="http://schemas.microsoft.com/office/word/2010/wordml" xmlns:w15="http://schemas.microsoft.com/office/word/2012/wordml" xmlns:w16cex="http://schemas.microsoft.com/office/word/2018/wordml/cex" xmlns:w16cid="http://schemas.microsoft.com/office/word/2016/wordml/cid" xmlns:w16="http://schemas.microsoft.com/office/word/2018/wordml" xmlns:w16du="http://schemas.microsoft.com/office/word/2023/wordml/word16du" xmlns:w16sdtdh="http://schemas.microsoft.com/office/word/2020/wordml/sdtdatahash" xmlns:w16se="http://schemas.microsoft.com/office/word/2015/wordml/symex" xmlns:wpg="http://schemas.microsoft.com/office/word/2010/wordprocessingGroup" xmlns:wpi="http://schemas.microsoft.com/office/word/2010/wordprocessingInk" xmlns:wne="http://schemas.microsoft.com/office/word/2006/wordml" xmlns:wps="http://schemas.microsoft.com/office/word/2010/wordprocessingShape" mc:Ignorable="w14 w15 w16se w16cid w16 w16cex w16sdtdh w16du wp14">
+<w:document xmlns:wpc="http://schemas.microsoft.com/office/word/2010/wordprocessingCanvas" xmlns:cx="http://schemas.microsoft.com/office/drawing/2014/chartex" xmlns:cx1="http://schemas.microsoft.com/office/drawing/2015/9/8/chartex" xmlns:cx2="http://schemas.microsoft.com/office/drawing/2015/10/21/chartex" xmlns:cx3="http://schemas.microsoft.com/office/drawing/2016/5/9/chartex" xmlns:cx4="http://schemas.microsoft.com/office/drawing/2016/5/10/chartex" xmlns:cx5="http://schemas.microsoft.com/office/drawing/2016/5/11/chartex" xmlns:cx6="http://schemas.microsoft.com/office/drawing/2016/5/12/chartex" xmlns:cx7="http://schemas.microsoft.com/office/drawing/2016/5/13/chartex" xmlns:cx8="http://schemas.microsoft.com/office/drawing/2016/5/14/chartex" xmlns:mc="http://schemas.openxmlformats.org/markup-compatibility/2006" xmlns:aink="http://schemas.microsoft.com/office/drawing/2016/ink" xmlns:am3d="http://schemas.microsoft.com/office/drawing/2017/model3d" xmlns:o="urn:schemas-microsoft-com:office:office" xmlns:r="http://schemas.openxmlformats.org/officeDocument/2006/relationships" xmlns:m="http://schemas.openxmlformats.org/officeDocument/2006/math" xmlns:v="urn:schemas-microsoft-com:vml" xmlns:wp14="http://schemas.microsoft.com/office/word/2010/wordprocessingDrawing" xmlns:wp="http://schemas.openxmlformats.org/drawingml/2006/wordprocessingDrawing" xmlns:w10="urn:schemas-microsoft-com:office:word" xmlns:w="http://schemas.openxmlformats.org/wordprocessingml/2006/main" xmlns:w14="http://schemas.microsoft.com/office/word/2010/wordml" xmlns:w15="http://schemas.microsoft.com/office/word/2012/wordml" xmlns:w16cex="http://schemas.microsoft.com/office/word/2018/wordml/cex" xmlns:w16cid="http://schemas.microsoft.com/office/word/2016/wordml/cid" xmlns:w16="http://schemas.microsoft.com/office/word/2018/wordml" xmlns:w16sdtdh="http://schemas.microsoft.com/office/word/2020/wordml/sdtdatahash" xmlns:w16se="http://schemas.microsoft.com/office/word/2015/wordml/symex" xmlns:wpg="http://schemas.microsoft.com/office/word/2010/wordprocessingGroup" xmlns:wpi="http://schemas.microsoft.com/office/word/2010/wordprocessingInk" xmlns:wne="http://schemas.microsoft.com/office/word/2006/wordml" xmlns:wps="http://schemas.microsoft.com/office/word/2010/wordprocessingShape" mc:Ignorable="w14 w15 w16se w16cid w16 w16cex w16sdtdh wp14">
   <w:body>
     <w:p>
       <w:r>
@@ -206,7 +206,7 @@
               </wp:anchor>
             </w:drawing>
           </mc:Choice>
-          <mc:Fallback>
+          <mc:Fallback xmlns:w16du="http://schemas.microsoft.com/office/word/2023/wordml/word16du" xmlns:oel="http://schemas.microsoft.com/office/2019/extlst">
             <w:pict>
               <v:rect w14:anchorId="6E830FA5" id="Rectángulo 3" o:spid="_x0000_s1026" alt="&quot;&quot;" style="position:absolute;margin-left:-55.7pt;margin-top:26.5pt;width:613.85pt;height:204pt;z-index:-251655168;visibility:visible;mso-wrap-style:square;mso-width-percent:0;mso-height-percent:0;mso-wrap-distance-left:9pt;mso-wrap-distance-top:0;mso-wrap-distance-right:9pt;mso-wrap-distance-bottom:0;mso-position-horizontal:absolute;mso-position-horizontal-relative:text;mso-position-vertical:absolute;mso-position-vertical-relative:text;mso-width-percent:0;mso-height-percent:0;mso-width-relative:page;mso-height-relative:margin;v-text-anchor:middle" o:gfxdata="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" fillcolor="#00314d" stroked="f" strokeweight="1pt"/>
             </w:pict>
@@ -315,7 +315,7 @@
                 <v:stroke joinstyle="miter"/>
                 <v:path gradientshapeok="t" o:connecttype="rect"/>
               </v:shapetype>
-              <v:shape id="Cuadro de texto 2" o:spid="_x0000_s1026" type="#_x0000_t202" alt="&quot;&quot;" style="position:absolute;left:0;text-align:left;margin-left:-19.8pt;margin-top:36.75pt;width:488.95pt;height:115.5pt;z-index:251663360;visibility:visible;mso-wrap-style:square;mso-width-percent:0;mso-height-percent:0;mso-wrap-distance-left:9pt;mso-wrap-distance-top:3.6pt;mso-wrap-distance-right:9pt;mso-wrap-distance-bottom:3.6pt;mso-position-horizontal:absolute;mso-position-horizontal-relative:text;mso-position-vertical:absolute;mso-position-vertical-relative:text;mso-width-percent:0;mso-height-percent:0;mso-width-relative:margin;mso-height-relative:margin;v-text-anchor:top" o:gfxdata="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" filled="f" stroked="f">
+              <v:shape id="Cuadro de texto 2" o:spid="_x0000_s1026" type="#_x0000_t202" alt="&quot;&quot;" style="position:absolute;left:0;text-align:left;margin-left:-19.8pt;margin-top:36.75pt;width:488.95pt;height:115.5pt;z-index:251663360;visibility:visible;mso-wrap-style:square;mso-width-percent:0;mso-height-percent:0;mso-wrap-distance-left:9pt;mso-wrap-distance-top:3.6pt;mso-wrap-distance-right:9pt;mso-wrap-distance-bottom:3.6pt;mso-position-horizontal:absolute;mso-position-horizontal-relative:text;mso-position-vertical:absolute;mso-position-vertical-relative:text;mso-width-percent:0;mso-height-percent:0;mso-width-relative:margin;mso-height-relative:margin;v-text-anchor:top" o:gfxdata="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" filled="f" stroked="f">
                 <v:textbox>
                   <w:txbxContent>
                     <w:p>
@@ -494,6 +494,7 @@
       <w:sdtPr>
         <w:rPr>
           <w:rFonts w:asciiTheme="minorHAnsi" w:eastAsiaTheme="minorHAnsi" w:hAnsiTheme="minorHAnsi" w:cstheme="minorBidi"/>
+          <w:b w:val="0"/>
           <w:color w:val="auto"/>
           <w:kern w:val="2"/>
           <w:sz w:val="28"/>
@@ -508,7 +509,6 @@
       </w:sdtPr>
       <w:sdtEndPr>
         <w:rPr>
-          <w:b w:val="0"/>
           <w:bCs/>
         </w:rPr>
       </w:sdtEndPr>
@@ -543,8 +543,10 @@
             <w:rPr>
               <w:rFonts w:eastAsiaTheme="minorEastAsia"/>
               <w:noProof/>
+              <w:kern w:val="0"/>
               <w:sz w:val="22"/>
               <w:lang w:eastAsia="es-CO"/>
+              <w14:ligatures w14:val="none"/>
             </w:rPr>
           </w:pPr>
           <w:r>
@@ -556,7 +558,7 @@
           <w:r>
             <w:fldChar w:fldCharType="separate"/>
           </w:r>
-          <w:hyperlink w:anchor="_Toc184919059" w:history="1">
+          <w:hyperlink w:anchor="_Toc185261150" w:history="1">
             <w:r>
               <w:rPr>
                 <w:rStyle w:val="Hipervnculo"/>
@@ -583,7 +585,7 @@
                 <w:noProof/>
                 <w:webHidden/>
               </w:rPr>
-              <w:instrText xml:space="preserve"> PAGEREF _Toc184919059 \h </w:instrText>
+              <w:instrText xml:space="preserve"> PAGEREF _Toc185261150 \h </w:instrText>
             </w:r>
             <w:r>
               <w:rPr>
@@ -624,11 +626,13 @@
             <w:rPr>
               <w:rFonts w:eastAsiaTheme="minorEastAsia"/>
               <w:noProof/>
+              <w:kern w:val="0"/>
               <w:sz w:val="22"/>
               <w:lang w:eastAsia="es-CO"/>
+              <w14:ligatures w14:val="none"/>
             </w:rPr>
           </w:pPr>
-          <w:hyperlink w:anchor="_Toc184919060" w:history="1">
+          <w:hyperlink w:anchor="_Toc185261151" w:history="1">
             <w:r>
               <w:rPr>
                 <w:rStyle w:val="Hipervnculo"/>
@@ -640,8 +644,10 @@
               <w:rPr>
                 <w:rFonts w:eastAsiaTheme="minorEastAsia"/>
                 <w:noProof/>
+                <w:kern w:val="0"/>
                 <w:sz w:val="22"/>
                 <w:lang w:eastAsia="es-CO"/>
+                <w14:ligatures w14:val="none"/>
               </w:rPr>
               <w:tab/>
             </w:r>
@@ -671,7 +677,7 @@
                 <w:noProof/>
                 <w:webHidden/>
               </w:rPr>
-              <w:instrText xml:space="preserve"> PAGEREF _Toc184919060 \h </w:instrText>
+              <w:instrText xml:space="preserve"> PAGEREF _Toc185261151 \h </w:instrText>
             </w:r>
             <w:r>
               <w:rPr>
@@ -712,11 +718,13 @@
             <w:rPr>
               <w:rFonts w:eastAsiaTheme="minorEastAsia"/>
               <w:noProof/>
+              <w:kern w:val="0"/>
               <w:sz w:val="22"/>
               <w:lang w:eastAsia="es-CO"/>
+              <w14:ligatures w14:val="none"/>
             </w:rPr>
           </w:pPr>
-          <w:hyperlink w:anchor="_Toc184919061" w:history="1">
+          <w:hyperlink w:anchor="_Toc185261152" w:history="1">
             <w:r>
               <w:rPr>
                 <w:rStyle w:val="Hipervnculo"/>
@@ -728,8 +736,10 @@
               <w:rPr>
                 <w:rFonts w:eastAsiaTheme="minorEastAsia"/>
                 <w:noProof/>
+                <w:kern w:val="0"/>
                 <w:sz w:val="22"/>
                 <w:lang w:eastAsia="es-CO"/>
+                <w14:ligatures w14:val="none"/>
               </w:rPr>
               <w:tab/>
             </w:r>
@@ -759,7 +769,7 @@
                 <w:noProof/>
                 <w:webHidden/>
               </w:rPr>
-              <w:instrText xml:space="preserve"> PAGEREF _Toc184919061 \h </w:instrText>
+              <w:instrText xml:space="preserve"> PAGEREF _Toc185261152 \h </w:instrText>
             </w:r>
             <w:r>
               <w:rPr>
@@ -800,11 +810,13 @@
             <w:rPr>
               <w:rFonts w:eastAsiaTheme="minorEastAsia"/>
               <w:noProof/>
+              <w:kern w:val="0"/>
               <w:sz w:val="22"/>
               <w:lang w:eastAsia="es-CO"/>
+              <w14:ligatures w14:val="none"/>
             </w:rPr>
           </w:pPr>
-          <w:hyperlink w:anchor="_Toc184919062" w:history="1">
+          <w:hyperlink w:anchor="_Toc185261153" w:history="1">
             <w:r>
               <w:rPr>
                 <w:rStyle w:val="Hipervnculo"/>
@@ -816,8 +828,10 @@
               <w:rPr>
                 <w:rFonts w:eastAsiaTheme="minorEastAsia"/>
                 <w:noProof/>
+                <w:kern w:val="0"/>
                 <w:sz w:val="22"/>
                 <w:lang w:eastAsia="es-CO"/>
+                <w14:ligatures w14:val="none"/>
               </w:rPr>
               <w:tab/>
             </w:r>
@@ -847,7 +861,7 @@
                 <w:noProof/>
                 <w:webHidden/>
               </w:rPr>
-              <w:instrText xml:space="preserve"> PAGEREF _Toc184919062 \h </w:instrText>
+              <w:instrText xml:space="preserve"> PAGEREF _Toc185261153 \h </w:instrText>
             </w:r>
             <w:r>
               <w:rPr>
@@ -888,11 +902,13 @@
             <w:rPr>
               <w:rFonts w:eastAsiaTheme="minorEastAsia"/>
               <w:noProof/>
+              <w:kern w:val="0"/>
               <w:sz w:val="22"/>
               <w:lang w:eastAsia="es-CO"/>
+              <w14:ligatures w14:val="none"/>
             </w:rPr>
           </w:pPr>
-          <w:hyperlink w:anchor="_Toc184919063" w:history="1">
+          <w:hyperlink w:anchor="_Toc185261154" w:history="1">
             <w:r>
               <w:rPr>
                 <w:rStyle w:val="Hipervnculo"/>
@@ -904,8 +920,10 @@
               <w:rPr>
                 <w:rFonts w:eastAsiaTheme="minorEastAsia"/>
                 <w:noProof/>
+                <w:kern w:val="0"/>
                 <w:sz w:val="22"/>
                 <w:lang w:eastAsia="es-CO"/>
+                <w14:ligatures w14:val="none"/>
               </w:rPr>
               <w:tab/>
             </w:r>
@@ -935,7 +953,7 @@
                 <w:noProof/>
                 <w:webHidden/>
               </w:rPr>
-              <w:instrText xml:space="preserve"> PAGEREF _Toc184919063 \h </w:instrText>
+              <w:instrText xml:space="preserve"> PAGEREF _Toc185261154 \h </w:instrText>
             </w:r>
             <w:r>
               <w:rPr>
@@ -976,11 +994,13 @@
             <w:rPr>
               <w:rFonts w:eastAsiaTheme="minorEastAsia"/>
               <w:noProof/>
+              <w:kern w:val="0"/>
               <w:sz w:val="22"/>
               <w:lang w:eastAsia="es-CO"/>
+              <w14:ligatures w14:val="none"/>
             </w:rPr>
           </w:pPr>
-          <w:hyperlink w:anchor="_Toc184919064" w:history="1">
+          <w:hyperlink w:anchor="_Toc185261155" w:history="1">
             <w:r>
               <w:rPr>
                 <w:rStyle w:val="Hipervnculo"/>
@@ -992,8 +1012,10 @@
               <w:rPr>
                 <w:rFonts w:eastAsiaTheme="minorEastAsia"/>
                 <w:noProof/>
+                <w:kern w:val="0"/>
                 <w:sz w:val="22"/>
                 <w:lang w:eastAsia="es-CO"/>
+                <w14:ligatures w14:val="none"/>
               </w:rPr>
               <w:tab/>
             </w:r>
@@ -1023,7 +1045,7 @@
                 <w:noProof/>
                 <w:webHidden/>
               </w:rPr>
-              <w:instrText xml:space="preserve"> PAGEREF _Toc184919064 \h </w:instrText>
+              <w:instrText xml:space="preserve"> PAGEREF _Toc185261155 \h </w:instrText>
             </w:r>
             <w:r>
               <w:rPr>
@@ -1064,11 +1086,13 @@
             <w:rPr>
               <w:rFonts w:eastAsiaTheme="minorEastAsia"/>
               <w:noProof/>
+              <w:kern w:val="0"/>
               <w:sz w:val="22"/>
               <w:lang w:eastAsia="es-CO"/>
+              <w14:ligatures w14:val="none"/>
             </w:rPr>
           </w:pPr>
-          <w:hyperlink w:anchor="_Toc184919065" w:history="1">
+          <w:hyperlink w:anchor="_Toc185261156" w:history="1">
             <w:r>
               <w:rPr>
                 <w:rStyle w:val="Hipervnculo"/>
@@ -1080,8 +1104,10 @@
               <w:rPr>
                 <w:rFonts w:eastAsiaTheme="minorEastAsia"/>
                 <w:noProof/>
+                <w:kern w:val="0"/>
                 <w:sz w:val="22"/>
                 <w:lang w:eastAsia="es-CO"/>
+                <w14:ligatures w14:val="none"/>
               </w:rPr>
               <w:tab/>
             </w:r>
@@ -1111,7 +1137,7 @@
                 <w:noProof/>
                 <w:webHidden/>
               </w:rPr>
-              <w:instrText xml:space="preserve"> PAGEREF _Toc184919065 \h </w:instrText>
+              <w:instrText xml:space="preserve"> PAGEREF _Toc185261156 \h </w:instrText>
             </w:r>
             <w:r>
               <w:rPr>
@@ -1151,11 +1177,13 @@
             <w:rPr>
               <w:rFonts w:eastAsiaTheme="minorEastAsia"/>
               <w:noProof/>
+              <w:kern w:val="0"/>
               <w:sz w:val="22"/>
               <w:lang w:eastAsia="es-CO"/>
+              <w14:ligatures w14:val="none"/>
             </w:rPr>
           </w:pPr>
-          <w:hyperlink w:anchor="_Toc184919066" w:history="1">
+          <w:hyperlink w:anchor="_Toc185261157" w:history="1">
             <w:r>
               <w:rPr>
                 <w:rStyle w:val="Hipervnculo"/>
@@ -1182,7 +1210,7 @@
                 <w:noProof/>
                 <w:webHidden/>
               </w:rPr>
-              <w:instrText xml:space="preserve"> PAGEREF _Toc184919066 \h </w:instrText>
+              <w:instrText xml:space="preserve"> PAGEREF _Toc185261157 \h </w:instrText>
             </w:r>
             <w:r>
               <w:rPr>
@@ -1202,7 +1230,7 @@
                 <w:noProof/>
                 <w:webHidden/>
               </w:rPr>
-              <w:t>23</w:t>
+              <w:t>22</w:t>
             </w:r>
             <w:r>
               <w:rPr>
@@ -1222,11 +1250,13 @@
             <w:rPr>
               <w:rFonts w:eastAsiaTheme="minorEastAsia"/>
               <w:noProof/>
+              <w:kern w:val="0"/>
               <w:sz w:val="22"/>
               <w:lang w:eastAsia="es-CO"/>
+              <w14:ligatures w14:val="none"/>
             </w:rPr>
           </w:pPr>
-          <w:hyperlink w:anchor="_Toc184919067" w:history="1">
+          <w:hyperlink w:anchor="_Toc185261158" w:history="1">
             <w:r>
               <w:rPr>
                 <w:rStyle w:val="Hipervnculo"/>
@@ -1253,7 +1283,7 @@
                 <w:noProof/>
                 <w:webHidden/>
               </w:rPr>
-              <w:instrText xml:space="preserve"> PAGEREF _Toc184919067 \h </w:instrText>
+              <w:instrText xml:space="preserve"> PAGEREF _Toc185261158 \h </w:instrText>
             </w:r>
             <w:r>
               <w:rPr>
@@ -1273,7 +1303,7 @@
                 <w:noProof/>
                 <w:webHidden/>
               </w:rPr>
-              <w:t>24</w:t>
+              <w:t>23</w:t>
             </w:r>
             <w:r>
               <w:rPr>
@@ -1293,11 +1323,13 @@
             <w:rPr>
               <w:rFonts w:eastAsiaTheme="minorEastAsia"/>
               <w:noProof/>
+              <w:kern w:val="0"/>
               <w:sz w:val="22"/>
               <w:lang w:eastAsia="es-CO"/>
+              <w14:ligatures w14:val="none"/>
             </w:rPr>
           </w:pPr>
-          <w:hyperlink w:anchor="_Toc184919068" w:history="1">
+          <w:hyperlink w:anchor="_Toc185261159" w:history="1">
             <w:r>
               <w:rPr>
                 <w:rStyle w:val="Hipervnculo"/>
@@ -1324,7 +1356,7 @@
                 <w:noProof/>
                 <w:webHidden/>
               </w:rPr>
-              <w:instrText xml:space="preserve"> PAGEREF _Toc184919068 \h </w:instrText>
+              <w:instrText xml:space="preserve"> PAGEREF _Toc185261159 \h </w:instrText>
             </w:r>
             <w:r>
               <w:rPr>
@@ -1344,7 +1376,7 @@
                 <w:noProof/>
                 <w:webHidden/>
               </w:rPr>
-              <w:t>25</w:t>
+              <w:t>24</w:t>
             </w:r>
             <w:r>
               <w:rPr>
@@ -1364,11 +1396,13 @@
             <w:rPr>
               <w:rFonts w:eastAsiaTheme="minorEastAsia"/>
               <w:noProof/>
+              <w:kern w:val="0"/>
               <w:sz w:val="22"/>
               <w:lang w:eastAsia="es-CO"/>
+              <w14:ligatures w14:val="none"/>
             </w:rPr>
           </w:pPr>
-          <w:hyperlink w:anchor="_Toc184919069" w:history="1">
+          <w:hyperlink w:anchor="_Toc185261160" w:history="1">
             <w:r>
               <w:rPr>
                 <w:rStyle w:val="Hipervnculo"/>
@@ -1395,7 +1429,7 @@
                 <w:noProof/>
                 <w:webHidden/>
               </w:rPr>
-              <w:instrText xml:space="preserve"> PAGEREF _Toc184919069 \h </w:instrText>
+              <w:instrText xml:space="preserve"> PAGEREF _Toc185261160 \h </w:instrText>
             </w:r>
             <w:r>
               <w:rPr>
@@ -1415,7 +1449,7 @@
                 <w:noProof/>
                 <w:webHidden/>
               </w:rPr>
-              <w:t>26</w:t>
+              <w:t>25</w:t>
             </w:r>
             <w:r>
               <w:rPr>
@@ -1435,11 +1469,13 @@
             <w:rPr>
               <w:rFonts w:eastAsiaTheme="minorEastAsia"/>
               <w:noProof/>
+              <w:kern w:val="0"/>
               <w:sz w:val="22"/>
               <w:lang w:eastAsia="es-CO"/>
+              <w14:ligatures w14:val="none"/>
             </w:rPr>
           </w:pPr>
-          <w:hyperlink w:anchor="_Toc184919070" w:history="1">
+          <w:hyperlink w:anchor="_Toc185261161" w:history="1">
             <w:r>
               <w:rPr>
                 <w:rStyle w:val="Hipervnculo"/>
@@ -1466,7 +1502,7 @@
                 <w:noProof/>
                 <w:webHidden/>
               </w:rPr>
-              <w:instrText xml:space="preserve"> PAGEREF _Toc184919070 \h </w:instrText>
+              <w:instrText xml:space="preserve"> PAGEREF _Toc185261161 \h </w:instrText>
             </w:r>
             <w:r>
               <w:rPr>
@@ -1486,7 +1522,7 @@
                 <w:noProof/>
                 <w:webHidden/>
               </w:rPr>
-              <w:t>27</w:t>
+              <w:t>26</w:t>
             </w:r>
             <w:r>
               <w:rPr>
@@ -1528,7 +1564,7 @@
           <w:numId w:val="0"/>
         </w:numPr>
       </w:pPr>
-      <w:bookmarkStart w:id="0" w:name="_Toc184919059"/>
+      <w:bookmarkStart w:id="0" w:name="_Toc185261150"/>
       <w:r>
         <w:lastRenderedPageBreak/>
         <w:t>Introducción</w:t>
@@ -1644,11 +1680,6 @@
         <w:rPr>
           <w:b/>
         </w:rPr>
-      </w:r>
-      <w:r>
-        <w:rPr>
-          <w:b/>
-        </w:rPr>
         <w:fldChar w:fldCharType="separate"/>
       </w:r>
       <w:r>
@@ -1722,7 +1753,19 @@
               <w:rPr>
                 <w:bCs/>
               </w:rPr>
-              <w:t>Conceptos básicos de hongos y sustratos</w:t>
+              <w:t>c</w:t>
+            </w:r>
+            <w:r>
+              <w:rPr>
+                <w:bCs/>
+              </w:rPr>
+              <w:t>onceptos</w:t>
+            </w:r>
+            <w:r>
+              <w:rPr>
+                <w:bCs/>
+              </w:rPr>
+              <w:t xml:space="preserve"> básicos de hongos y sustratos</w:t>
             </w:r>
           </w:p>
         </w:tc>
@@ -1737,7 +1780,10 @@
               <w:t xml:space="preserve">Estimado aprendiz, </w:t>
             </w:r>
             <w:r>
-              <w:t xml:space="preserve">Le damos la bienvenida al componente formativo titulado “Conceptos básicos de hongos y sustratos”. En este componente, se explorará el fascinante mundo de los hongos, organismos esenciales para los ecosistemas debido a su papel como descomponedores de materia orgánica. </w:t>
+              <w:t>l</w:t>
+            </w:r>
+            <w:r>
+              <w:t xml:space="preserve">e damos la bienvenida al componente formativo titulado “Conceptos básicos de hongos y sustratos”. En este componente, se explorará el fascinante mundo de los hongos, organismos esenciales para los ecosistemas debido a su papel como descomponedores de materia orgánica. </w:t>
             </w:r>
           </w:p>
           <w:p>
@@ -1856,7 +1902,7 @@
         <w:pStyle w:val="Ttulo1"/>
       </w:pPr>
       <w:bookmarkStart w:id="1" w:name="_heading=h.1fob9te" w:colFirst="0" w:colLast="0"/>
-      <w:bookmarkStart w:id="2" w:name="_Toc184919060"/>
+      <w:bookmarkStart w:id="2" w:name="_Toc185261151"/>
       <w:bookmarkEnd w:id="1"/>
       <w:r>
         <w:lastRenderedPageBreak/>
@@ -2054,18 +2100,23 @@
     <w:p>
       <w:pPr>
         <w:rPr>
-          <w:sz w:val="24"/>
-          <w:szCs w:val="24"/>
-          <w:lang w:val="es-419" w:eastAsia="es-CO"/>
-        </w:rPr>
-      </w:pPr>
-      <w:r>
-        <w:rPr>
-          <w:sz w:val="24"/>
-          <w:szCs w:val="24"/>
+          <w:sz w:val="22"/>
+          <w:lang w:val="es-419" w:eastAsia="es-CO"/>
+        </w:rPr>
+      </w:pPr>
+      <w:r>
+        <w:rPr>
+          <w:sz w:val="22"/>
           <w:lang w:val="es-419" w:eastAsia="es-CO"/>
         </w:rPr>
         <w:t>Nota. www3.gobiernodecanarias.org (2017)</w:t>
+      </w:r>
+      <w:r>
+        <w:rPr>
+          <w:sz w:val="22"/>
+          <w:lang w:val="es-419" w:eastAsia="es-CO"/>
+        </w:rPr>
+        <w:t>.</w:t>
       </w:r>
     </w:p>
     <w:p>
@@ -2101,48 +2152,6 @@
     </w:p>
     <w:p>
       <w:pPr>
-        <w:pStyle w:val="Figura"/>
-        <w:rPr>
-          <w:lang w:val="es-419"/>
-        </w:rPr>
-      </w:pPr>
-      <w:r>
-        <w:rPr>
-          <w:lang w:val="es-419"/>
-        </w:rPr>
-        <w:t>Partes de la orellana (</w:t>
-      </w:r>
-      <w:proofErr w:type="spellStart"/>
-      <w:r>
-        <w:rPr>
-          <w:lang w:val="es-419"/>
-        </w:rPr>
-        <w:t>Pleurotus</w:t>
-      </w:r>
-      <w:proofErr w:type="spellEnd"/>
-      <w:r>
-        <w:rPr>
-          <w:lang w:val="es-419"/>
-        </w:rPr>
-        <w:t xml:space="preserve"> </w:t>
-      </w:r>
-      <w:proofErr w:type="spellStart"/>
-      <w:r>
-        <w:rPr>
-          <w:lang w:val="es-419"/>
-        </w:rPr>
-        <w:t>ssp</w:t>
-      </w:r>
-      <w:proofErr w:type="spellEnd"/>
-      <w:r>
-        <w:rPr>
-          <w:lang w:val="es-419"/>
-        </w:rPr>
-        <w:t>).</w:t>
-      </w:r>
-    </w:p>
-    <w:p>
-      <w:pPr>
         <w:rPr>
           <w:lang w:val="es-419" w:eastAsia="es-CO"/>
         </w:rPr>
@@ -2150,12 +2159,13 @@
       <w:r>
         <w:rPr>
           <w:noProof/>
+          <w:lang w:val="es-419" w:eastAsia="es-CO"/>
         </w:rPr>
         <w:drawing>
-          <wp:inline distT="0" distB="0" distL="0" distR="0" wp14:anchorId="3C56F4FF" wp14:editId="62F14939">
-            <wp:extent cx="5915025" cy="2763288"/>
+          <wp:inline distT="0" distB="0" distL="0" distR="0" wp14:anchorId="587AAC37" wp14:editId="5B832F7F">
+            <wp:extent cx="4829175" cy="2215223"/>
             <wp:effectExtent l="0" t="0" r="0" b="0"/>
-            <wp:docPr id="21483326" name="Imagen 1" descr="Muestra un orellana con sus partes, el cuerpo fructífero o esporocarpo, estipe, pie o pedúnculo, himenio o himenóforo, laminillas, micelio y píleo o sombrero."/>
+            <wp:docPr id="1" name="Imagen 1" descr="Se muestra las partes de la orellana, la cual se explica a continuación."/>
             <wp:cNvGraphicFramePr>
               <a:graphicFrameLocks xmlns:a="http://schemas.openxmlformats.org/drawingml/2006/main" noChangeAspect="1"/>
             </wp:cNvGraphicFramePr>
@@ -2163,7 +2173,7 @@
               <a:graphicData uri="http://schemas.openxmlformats.org/drawingml/2006/picture">
                 <pic:pic xmlns:pic="http://schemas.openxmlformats.org/drawingml/2006/picture">
                   <pic:nvPicPr>
-                    <pic:cNvPr id="21483326" name="Imagen 1" descr="Muestra un orellana con sus partes, el cuerpo fructífero o esporocarpo, estipe, pie o pedúnculo, himenio o himenóforo, laminillas, micelio y píleo o sombrero."/>
+                    <pic:cNvPr id="1" name="Imagen 1" descr="Se muestra las partes de la orellana, la cual se explica a continuación."/>
                     <pic:cNvPicPr/>
                   </pic:nvPicPr>
                   <pic:blipFill>
@@ -2175,7 +2185,7 @@
                   <pic:spPr>
                     <a:xfrm>
                       <a:off x="0" y="0"/>
-                      <a:ext cx="5915905" cy="2763699"/>
+                      <a:ext cx="4837718" cy="2219142"/>
                     </a:xfrm>
                     <a:prstGeom prst="rect">
                       <a:avLst/>
@@ -2201,6 +2211,8 @@
       </w:pPr>
       <w:r>
         <w:rPr>
+          <w:b/>
+          <w:bCs/>
           <w:lang w:val="es-419" w:eastAsia="es-CO"/>
         </w:rPr>
         <w:t xml:space="preserve">El cuerpo fructífero o </w:t>
@@ -2208,6 +2220,8 @@
       <w:proofErr w:type="spellStart"/>
       <w:r>
         <w:rPr>
+          <w:b/>
+          <w:bCs/>
           <w:lang w:val="es-419" w:eastAsia="es-CO"/>
         </w:rPr>
         <w:t>esporocarpo</w:t>
@@ -2245,9 +2259,17 @@
       </w:pPr>
       <w:r>
         <w:rPr>
-          <w:lang w:val="es-419" w:eastAsia="es-CO"/>
-        </w:rPr>
-        <w:t>Estipe, pie o pedúnculo:</w:t>
+          <w:b/>
+          <w:bCs/>
+          <w:lang w:val="es-419" w:eastAsia="es-CO"/>
+        </w:rPr>
+        <w:t>Estipe, pie o pedúnculo</w:t>
+      </w:r>
+      <w:r>
+        <w:rPr>
+          <w:lang w:val="es-419" w:eastAsia="es-CO"/>
+        </w:rPr>
+        <w:t>:</w:t>
       </w:r>
       <w:r>
         <w:rPr>
@@ -2289,9 +2311,17 @@
       </w:pPr>
       <w:r>
         <w:rPr>
-          <w:lang w:val="es-419" w:eastAsia="es-CO"/>
-        </w:rPr>
-        <w:t>Himenio o himenóforo:</w:t>
+          <w:b/>
+          <w:bCs/>
+          <w:lang w:val="es-419" w:eastAsia="es-CO"/>
+        </w:rPr>
+        <w:t>Himenio o himenóforo</w:t>
+      </w:r>
+      <w:r>
+        <w:rPr>
+          <w:lang w:val="es-419" w:eastAsia="es-CO"/>
+        </w:rPr>
+        <w:t>:</w:t>
       </w:r>
       <w:r>
         <w:rPr>
@@ -2319,6 +2349,8 @@
       </w:pPr>
       <w:r>
         <w:rPr>
+          <w:b/>
+          <w:bCs/>
           <w:lang w:val="es-419" w:eastAsia="es-CO"/>
         </w:rPr>
         <w:t>Laminillas</w:t>
@@ -2349,9 +2381,17 @@
       </w:pPr>
       <w:r>
         <w:rPr>
-          <w:lang w:val="es-419" w:eastAsia="es-CO"/>
-        </w:rPr>
-        <w:t>Micelio:</w:t>
+          <w:b/>
+          <w:bCs/>
+          <w:lang w:val="es-419" w:eastAsia="es-CO"/>
+        </w:rPr>
+        <w:t>Micelio</w:t>
+      </w:r>
+      <w:r>
+        <w:rPr>
+          <w:lang w:val="es-419" w:eastAsia="es-CO"/>
+        </w:rPr>
+        <w:t>:</w:t>
       </w:r>
       <w:r>
         <w:rPr>
@@ -2379,38 +2419,46 @@
       </w:pPr>
       <w:r>
         <w:rPr>
+          <w:b/>
+          <w:bCs/>
+          <w:lang w:val="es-419" w:eastAsia="es-CO"/>
+        </w:rPr>
+        <w:t>Píleo o sombrero</w:t>
+      </w:r>
+      <w:r>
+        <w:rPr>
+          <w:lang w:val="es-419" w:eastAsia="es-CO"/>
+        </w:rPr>
+        <w:t>:</w:t>
+      </w:r>
+      <w:r>
+        <w:rPr>
+          <w:lang w:val="es-419" w:eastAsia="es-CO"/>
+        </w:rPr>
+        <w:t xml:space="preserve"> </w:t>
+      </w:r>
+      <w:r>
+        <w:rPr>
+          <w:lang w:val="es-419" w:eastAsia="es-CO"/>
+        </w:rPr>
+        <w:t>es la parte del cuerpo fructífero del hongo que sustenta la superficie donde se alojan las esporas.</w:t>
+      </w:r>
+    </w:p>
+    <w:p>
+      <w:pPr>
+        <w:rPr>
+          <w:b/>
+          <w:bCs/>
+          <w:lang w:val="es-419" w:eastAsia="es-CO"/>
+        </w:rPr>
+      </w:pPr>
+      <w:r>
+        <w:rPr>
+          <w:b/>
+          <w:bCs/>
           <w:lang w:val="es-419" w:eastAsia="es-CO"/>
         </w:rPr>
         <w:lastRenderedPageBreak/>
-        <w:t>Píleo o sombrero:</w:t>
-      </w:r>
-      <w:r>
-        <w:rPr>
-          <w:lang w:val="es-419" w:eastAsia="es-CO"/>
-        </w:rPr>
-        <w:t xml:space="preserve"> </w:t>
-      </w:r>
-      <w:r>
-        <w:rPr>
-          <w:lang w:val="es-419" w:eastAsia="es-CO"/>
-        </w:rPr>
-        <w:t>es la parte del cuerpo fructífero del hongo que sustenta la superficie donde se alojan las esporas.</w:t>
-      </w:r>
-    </w:p>
-    <w:p>
-      <w:pPr>
-        <w:rPr>
-          <w:b/>
-          <w:bCs/>
-          <w:lang w:val="es-419" w:eastAsia="es-CO"/>
-        </w:rPr>
-      </w:pPr>
-      <w:r>
-        <w:rPr>
-          <w:b/>
-          <w:bCs/>
-          <w:lang w:val="es-419" w:eastAsia="es-CO"/>
-        </w:rPr>
         <w:t>Reproducción</w:t>
       </w:r>
     </w:p>
@@ -2530,16 +2578,14 @@
         </w:rPr>
         <w:t xml:space="preserve">Caña de </w:t>
       </w:r>
-      <w:proofErr w:type="spellStart"/>
-      <w:r>
-        <w:rPr>
-          <w:b/>
-          <w:bCs/>
-          <w:lang w:val="es-419" w:eastAsia="es-CO"/>
-        </w:rPr>
-        <w:t>azucar</w:t>
-      </w:r>
-      <w:proofErr w:type="spellEnd"/>
+      <w:r>
+        <w:rPr>
+          <w:b/>
+          <w:bCs/>
+          <w:lang w:val="es-419" w:eastAsia="es-CO"/>
+        </w:rPr>
+        <w:t>azúcar</w:t>
+      </w:r>
       <w:r>
         <w:rPr>
           <w:b/>
@@ -2670,32 +2716,17 @@
     <w:p>
       <w:pPr>
         <w:rPr>
-          <w:lang w:val="es-419" w:eastAsia="es-CO"/>
-        </w:rPr>
-      </w:pPr>
-    </w:p>
-    <w:p>
-      <w:pPr>
-        <w:rPr>
-          <w:lang w:val="es-419" w:eastAsia="es-CO"/>
-        </w:rPr>
-      </w:pPr>
-    </w:p>
-    <w:p>
-      <w:pPr>
-        <w:rPr>
-          <w:b/>
-          <w:bCs/>
-          <w:lang w:val="es-419" w:eastAsia="es-CO"/>
-        </w:rPr>
-      </w:pPr>
-      <w:r>
-        <w:rPr>
-          <w:b/>
-          <w:bCs/>
-          <w:lang w:val="es-419" w:eastAsia="es-CO"/>
-        </w:rPr>
-        <w:lastRenderedPageBreak/>
+          <w:b/>
+          <w:bCs/>
+          <w:lang w:val="es-419" w:eastAsia="es-CO"/>
+        </w:rPr>
+      </w:pPr>
+      <w:r>
+        <w:rPr>
+          <w:b/>
+          <w:bCs/>
+          <w:lang w:val="es-419" w:eastAsia="es-CO"/>
+        </w:rPr>
         <w:t>Factores físicos requeridos para el desarrollo de los hongos</w:t>
       </w:r>
     </w:p>
@@ -2729,6 +2760,7 @@
           <w:bCs/>
           <w:lang w:val="es-419" w:eastAsia="es-CO"/>
         </w:rPr>
+        <w:lastRenderedPageBreak/>
         <w:t>La temperatura</w:t>
       </w:r>
       <w:r>
@@ -2783,13 +2815,31 @@
         <w:rPr>
           <w:lang w:val="es-419" w:eastAsia="es-CO"/>
         </w:rPr>
-        <w:t xml:space="preserve"> l</w:t>
-      </w:r>
-      <w:r>
-        <w:rPr>
-          <w:lang w:val="es-419" w:eastAsia="es-CO"/>
-        </w:rPr>
-        <w:t>os hongos requieren unos niveles altos de humedad, por lo cual se requiere mantener una humedad del sustrato entre un 60 y 70% y una humedad relativa promedio entre 80 y 90% en el área de producción para garantizar un buen desarrollo del cuerpo fructífero del hongo.</w:t>
+        <w:t xml:space="preserve"> los hongos requieren unos niveles altos de humedad, por lo cual se requiere mantener una humedad del sustrato entre un 60 y 70</w:t>
+      </w:r>
+      <w:r>
+        <w:rPr>
+          <w:lang w:val="es-419" w:eastAsia="es-CO"/>
+        </w:rPr>
+        <w:t xml:space="preserve"> </w:t>
+      </w:r>
+      <w:r>
+        <w:rPr>
+          <w:lang w:val="es-419" w:eastAsia="es-CO"/>
+        </w:rPr>
+        <w:t>% y una humedad relativa promedio entre 80 y 90</w:t>
+      </w:r>
+      <w:r>
+        <w:rPr>
+          <w:lang w:val="es-419" w:eastAsia="es-CO"/>
+        </w:rPr>
+        <w:t xml:space="preserve"> </w:t>
+      </w:r>
+      <w:r>
+        <w:rPr>
+          <w:lang w:val="es-419" w:eastAsia="es-CO"/>
+        </w:rPr>
+        <w:t>% en el área de producción para garantizar un buen desarrollo del cuerpo fructífero del hongo.</w:t>
       </w:r>
     </w:p>
     <w:p>
@@ -2815,13 +2865,7 @@
         <w:rPr>
           <w:lang w:val="es-419" w:eastAsia="es-CO"/>
         </w:rPr>
-        <w:t>: l</w:t>
-      </w:r>
-      <w:r>
-        <w:rPr>
-          <w:lang w:val="es-419" w:eastAsia="es-CO"/>
-        </w:rPr>
-        <w:t>os hongos por ser organismos no fotosintéticos necesitan la luz en intensidades bajas, incluso en la fase de crecimiento del micelio.</w:t>
+        <w:t>: los hongos por ser organismos no fotosintéticos necesitan la luz en intensidades bajas, incluso en la fase de crecimiento del micelio.</w:t>
       </w:r>
     </w:p>
     <w:p>
@@ -2855,35 +2899,41 @@
         <w:rPr>
           <w:lang w:val="es-419" w:eastAsia="es-CO"/>
         </w:rPr>
-        <w:t xml:space="preserve"> e</w:t>
-      </w:r>
-      <w:r>
-        <w:rPr>
-          <w:lang w:val="es-419" w:eastAsia="es-CO"/>
-        </w:rPr>
-        <w:t>s otro factor importante en el desarrollo del hongo, pues estos son organismos aeróbicos, por lo que se debe controlar el nivel de oxígeno y la generación de CO2. El desarrollo vegetativo puede aumentar cuando el nivel de dióxido de carbono se incrementa, como ocurre habitualmente en áreas encerradas debido a las actividades respiratorias del micelio. Por lo anterior, la aireación.</w:t>
-      </w:r>
-    </w:p>
-    <w:p>
-      <w:pPr>
-        <w:rPr>
-          <w:lang w:val="es-419" w:eastAsia="es-CO"/>
-        </w:rPr>
-      </w:pPr>
-    </w:p>
-    <w:p>
-      <w:pPr>
+        <w:t xml:space="preserve"> es otro factor importante en el desarrollo del hongo, pues estos son organismos aeróbicos, por lo que se debe controlar el nivel de oxígeno y la generación de </w:t>
+      </w:r>
+      <w:r>
+        <w:rPr>
+          <w:lang w:val="es-419" w:eastAsia="es-CO"/>
+        </w:rPr>
+        <w:t>CO₂</w:t>
+      </w:r>
+      <w:r>
+        <w:rPr>
+          <w:lang w:val="es-419" w:eastAsia="es-CO"/>
+        </w:rPr>
+        <w:t>. El desarrollo vegetativo puede aumentar cuando el nivel de dióxido de carbono se incrementa, como ocurre habitualmente en áreas encerradas debido a las actividades respiratorias del micelio. Por lo anterior, la aireación.</w:t>
+      </w:r>
+    </w:p>
+    <w:p>
+      <w:pPr>
+        <w:spacing w:before="0" w:after="160" w:line="259" w:lineRule="auto"/>
         <w:ind w:firstLine="0"/>
         <w:rPr>
           <w:lang w:val="es-419" w:eastAsia="es-CO"/>
         </w:rPr>
       </w:pPr>
+      <w:r>
+        <w:rPr>
+          <w:lang w:val="es-419" w:eastAsia="es-CO"/>
+        </w:rPr>
+        <w:br w:type="page"/>
+      </w:r>
     </w:p>
     <w:p>
       <w:pPr>
         <w:pStyle w:val="Ttulo1"/>
       </w:pPr>
-      <w:bookmarkStart w:id="3" w:name="_Toc184919061"/>
+      <w:bookmarkStart w:id="3" w:name="_Toc185261152"/>
       <w:r>
         <w:lastRenderedPageBreak/>
         <w:t>Ciclo y clasificación de los hongos</w:t>
@@ -2896,13 +2946,6 @@
           <w:lang w:val="es-419" w:eastAsia="es-CO"/>
         </w:rPr>
       </w:pPr>
-    </w:p>
-    <w:p>
-      <w:pPr>
-        <w:rPr>
-          <w:lang w:val="es-419" w:eastAsia="es-CO"/>
-        </w:rPr>
-      </w:pPr>
       <w:r>
         <w:rPr>
           <w:lang w:val="es-419" w:eastAsia="es-CO"/>
@@ -2934,26 +2977,44 @@
         <w:rPr>
           <w:lang w:val="es-419"/>
         </w:rPr>
-        <w:t>Ciclo biológico de la orellana.</w:t>
-      </w:r>
-    </w:p>
-    <w:p>
-      <w:pPr>
-        <w:ind w:right="-377" w:firstLine="1560"/>
-        <w:rPr>
-          <w:lang w:val="es-419" w:eastAsia="es-CO"/>
-        </w:rPr>
-      </w:pPr>
+        <w:t>Ciclo biológico de</w:t>
+      </w:r>
+      <w:r>
+        <w:rPr>
+          <w:lang w:val="es-419"/>
+        </w:rPr>
+        <w:t>l hongo seta</w:t>
+      </w:r>
+      <w:r>
+        <w:rPr>
+          <w:lang w:val="es-419"/>
+        </w:rPr>
+        <w:t>.</w:t>
+      </w:r>
+    </w:p>
+    <w:p>
+      <w:pPr>
+        <w:ind w:left="1" w:right="-377" w:firstLine="708"/>
+        <w:rPr>
+          <w:lang w:val="es-419" w:eastAsia="es-CO"/>
+        </w:rPr>
+      </w:pPr>
+      <w:r>
+        <w:rPr>
+          <w:lang w:val="es-419" w:eastAsia="es-CO"/>
+        </w:rPr>
+        <w:t xml:space="preserve"> </w:t>
+      </w:r>
       <w:r>
         <w:rPr>
           <w:noProof/>
           <w:lang w:val="es-419" w:eastAsia="es-CO"/>
         </w:rPr>
         <w:drawing>
-          <wp:inline distT="0" distB="0" distL="0" distR="0" wp14:anchorId="3B3E5B1E" wp14:editId="29D1513F">
-            <wp:extent cx="4543425" cy="3643561"/>
-            <wp:effectExtent l="0" t="0" r="0" b="0"/>
-            <wp:docPr id="211114474" name="Imagen 8" descr="Muestra el ciclo biológico: esporas, hifas, micelió, esporas germinadas, prímordio, velo universal, velo parcial, cuerpo frutífero joven, cuerpo frutífero adulto."/>
+          <wp:inline distT="0" distB="0" distL="0" distR="0" wp14:anchorId="633D3751" wp14:editId="20617824">
+            <wp:extent cx="4933950" cy="3956724"/>
+            <wp:effectExtent l="0" t="0" r="0" b="5715"/>
+            <wp:docPr id="4" name="Imagen 4" descr="Muestra el ciclo biológico del hongo seta, primero en su fase reproductiva y luego en la fase vegetativa: esporas, hifas, micelio, esporas germinadas, prímordio, velo universal, velo parcial, cuerpo frutífero joven, cuerpo frutífero adulto, "/>
             <wp:cNvGraphicFramePr>
               <a:graphicFrameLocks xmlns:a="http://schemas.openxmlformats.org/drawingml/2006/main" noChangeAspect="1"/>
             </wp:cNvGraphicFramePr>
@@ -2961,10 +3022,8 @@
               <a:graphicData uri="http://schemas.openxmlformats.org/drawingml/2006/picture">
                 <pic:pic xmlns:pic="http://schemas.openxmlformats.org/drawingml/2006/picture">
                   <pic:nvPicPr>
-                    <pic:cNvPr id="211114474" name="Imagen 8" descr="Muestra el ciclo biológico: esporas, hifas, micelió, esporas germinadas, prímordio, velo universal, velo parcial, cuerpo frutífero joven, cuerpo frutífero adulto."/>
-                    <pic:cNvPicPr>
-                      <a:picLocks noChangeAspect="1" noChangeArrowheads="1"/>
-                    </pic:cNvPicPr>
+                    <pic:cNvPr id="4" name="Imagen 4" descr="Muestra el ciclo biológico del hongo seta, primero en su fase reproductiva y luego en la fase vegetativa: esporas, hifas, micelio, esporas germinadas, prímordio, velo universal, velo parcial, cuerpo frutífero joven, cuerpo frutífero adulto, "/>
+                    <pic:cNvPicPr/>
                   </pic:nvPicPr>
                   <pic:blipFill>
                     <a:blip r:embed="rId16">
@@ -2974,20 +3033,18 @@
                         </a:ext>
                       </a:extLst>
                     </a:blip>
-                    <a:srcRect/>
                     <a:stretch>
                       <a:fillRect/>
                     </a:stretch>
                   </pic:blipFill>
-                  <pic:spPr bwMode="auto">
+                  <pic:spPr>
                     <a:xfrm>
                       <a:off x="0" y="0"/>
-                      <a:ext cx="4565052" cy="3660905"/>
+                      <a:ext cx="4944892" cy="3965499"/>
                     </a:xfrm>
                     <a:prstGeom prst="rect">
                       <a:avLst/>
                     </a:prstGeom>
-                    <a:noFill/>
                   </pic:spPr>
                 </pic:pic>
               </a:graphicData>
@@ -2999,15 +3056,13 @@
     <w:p>
       <w:pPr>
         <w:rPr>
-          <w:sz w:val="20"/>
-          <w:szCs w:val="20"/>
-          <w:lang w:val="es-419" w:eastAsia="es-CO"/>
-        </w:rPr>
-      </w:pPr>
-      <w:r>
-        <w:rPr>
-          <w:sz w:val="20"/>
-          <w:szCs w:val="20"/>
+          <w:sz w:val="22"/>
+          <w:lang w:val="es-419" w:eastAsia="es-CO"/>
+        </w:rPr>
+      </w:pPr>
+      <w:r>
+        <w:rPr>
+          <w:sz w:val="22"/>
           <w:lang w:val="es-419" w:eastAsia="es-CO"/>
         </w:rPr>
         <w:t>Nota. Morfología de los hongos (2014).</w:t>
@@ -3016,14 +3071,21 @@
     <w:p>
       <w:pPr>
         <w:rPr>
-          <w:lang w:val="es-419" w:eastAsia="es-CO"/>
-        </w:rPr>
-      </w:pPr>
-      <w:r>
-        <w:rPr>
-          <w:lang w:val="es-419" w:eastAsia="es-CO"/>
-        </w:rPr>
-        <w:lastRenderedPageBreak/>
+          <w:sz w:val="22"/>
+          <w:lang w:val="es-419" w:eastAsia="es-CO"/>
+        </w:rPr>
+      </w:pPr>
+    </w:p>
+    <w:p>
+      <w:pPr>
+        <w:rPr>
+          <w:lang w:val="es-419" w:eastAsia="es-CO"/>
+        </w:rPr>
+      </w:pPr>
+      <w:r>
+        <w:rPr>
+          <w:lang w:val="es-419" w:eastAsia="es-CO"/>
+        </w:rPr>
         <w:t>Existen cuatro clases de hongos dependiendo de la forma de reproducirse:</w:t>
       </w:r>
     </w:p>
@@ -3052,13 +3114,7 @@
         <w:rPr>
           <w:lang w:val="es-419" w:eastAsia="es-CO"/>
         </w:rPr>
-        <w:t>: c</w:t>
-      </w:r>
-      <w:r>
-        <w:rPr>
-          <w:lang w:val="es-419" w:eastAsia="es-CO"/>
-        </w:rPr>
-        <w:t>onsiderados hongos primitivos, se caracterizan por ser unicelulares, se reproducen de forma asexual y sexual. A este grupo pertenecen los mohos.</w:t>
+        <w:t>: considerados hongos primitivos, se caracterizan por ser unicelulares, se reproducen de forma asexual y sexual. A este grupo pertenecen los mohos.</w:t>
       </w:r>
     </w:p>
     <w:p>
@@ -3235,70 +3291,52 @@
     </w:p>
     <w:p>
       <w:pPr>
-        <w:rPr>
-          <w:lang w:val="es-419" w:eastAsia="es-CO"/>
-        </w:rPr>
-      </w:pPr>
-    </w:p>
-    <w:p>
-      <w:pPr>
-        <w:rPr>
-          <w:lang w:val="es-419" w:eastAsia="es-CO"/>
-        </w:rPr>
-      </w:pPr>
-    </w:p>
-    <w:p>
-      <w:pPr>
-        <w:rPr>
-          <w:lang w:val="es-419" w:eastAsia="es-CO"/>
-        </w:rPr>
-      </w:pPr>
-    </w:p>
-    <w:p>
-      <w:pPr>
-        <w:rPr>
-          <w:lang w:val="es-419" w:eastAsia="es-CO"/>
-        </w:rPr>
-      </w:pPr>
-    </w:p>
-    <w:p>
-      <w:pPr>
-        <w:rPr>
-          <w:lang w:val="es-419" w:eastAsia="es-CO"/>
-        </w:rPr>
-      </w:pPr>
-    </w:p>
-    <w:p>
-      <w:pPr>
-        <w:rPr>
-          <w:lang w:val="es-419" w:eastAsia="es-CO"/>
-        </w:rPr>
-      </w:pPr>
-    </w:p>
-    <w:p>
-      <w:pPr>
-        <w:rPr>
-          <w:lang w:val="es-419" w:eastAsia="es-CO"/>
-        </w:rPr>
-      </w:pPr>
-    </w:p>
-    <w:p>
-      <w:pPr>
-        <w:rPr>
-          <w:lang w:val="es-419" w:eastAsia="es-CO"/>
-        </w:rPr>
-      </w:pPr>
+        <w:spacing w:before="0" w:after="160" w:line="259" w:lineRule="auto"/>
+        <w:ind w:firstLine="0"/>
+        <w:rPr>
+          <w:b/>
+          <w:bCs/>
+          <w:lang w:val="es-419" w:eastAsia="es-CO"/>
+        </w:rPr>
+      </w:pPr>
+      <w:r>
+        <w:rPr>
+          <w:b/>
+          <w:bCs/>
+          <w:lang w:val="es-419" w:eastAsia="es-CO"/>
+        </w:rPr>
+        <w:br w:type="page"/>
+      </w:r>
     </w:p>
     <w:p>
       <w:pPr>
         <w:pStyle w:val="Ttulo1"/>
       </w:pPr>
-      <w:bookmarkStart w:id="4" w:name="_Toc184919062"/>
+      <w:bookmarkStart w:id="4" w:name="_Toc185261153"/>
       <w:r>
         <w:lastRenderedPageBreak/>
         <w:t>Etapas del cultivo</w:t>
       </w:r>
       <w:bookmarkEnd w:id="4"/>
+    </w:p>
+    <w:p>
+      <w:pPr>
+        <w:rPr>
+          <w:lang w:val="es-419" w:eastAsia="es-CO"/>
+        </w:rPr>
+      </w:pPr>
+      <w:r>
+        <w:rPr>
+          <w:lang w:val="es-419" w:eastAsia="es-CO"/>
+        </w:rPr>
+        <w:t>A continuación, se muestran los pasos generales que se deben tener en cuenta al producir hongos comestibles</w:t>
+      </w:r>
+      <w:r>
+        <w:rPr>
+          <w:lang w:val="es-419" w:eastAsia="es-CO"/>
+        </w:rPr>
+        <w:t>:</w:t>
+      </w:r>
     </w:p>
     <w:p>
       <w:pPr>
@@ -3307,6 +3345,7 @@
           <w:ilvl w:val="0"/>
           <w:numId w:val="35"/>
         </w:numPr>
+        <w:ind w:left="709"/>
         <w:rPr>
           <w:b/>
           <w:bCs/>
@@ -3325,7 +3364,7 @@
     <w:p>
       <w:pPr>
         <w:pStyle w:val="Prrafodelista"/>
-        <w:ind w:left="1429" w:firstLine="0"/>
+        <w:ind w:left="709" w:firstLine="0"/>
         <w:rPr>
           <w:lang w:val="es-419" w:eastAsia="es-CO"/>
         </w:rPr>
@@ -3344,6 +3383,7 @@
           <w:ilvl w:val="0"/>
           <w:numId w:val="35"/>
         </w:numPr>
+        <w:ind w:left="709"/>
         <w:rPr>
           <w:b/>
           <w:bCs/>
@@ -3362,7 +3402,7 @@
     <w:p>
       <w:pPr>
         <w:pStyle w:val="Prrafodelista"/>
-        <w:ind w:left="1429" w:firstLine="0"/>
+        <w:ind w:left="709" w:firstLine="0"/>
         <w:rPr>
           <w:lang w:val="es-419" w:eastAsia="es-CO"/>
         </w:rPr>
@@ -3381,6 +3421,7 @@
           <w:ilvl w:val="0"/>
           <w:numId w:val="35"/>
         </w:numPr>
+        <w:ind w:left="709"/>
         <w:rPr>
           <w:b/>
           <w:bCs/>
@@ -3399,7 +3440,7 @@
     <w:p>
       <w:pPr>
         <w:pStyle w:val="Prrafodelista"/>
-        <w:ind w:left="1429" w:firstLine="0"/>
+        <w:ind w:left="709" w:firstLine="0"/>
         <w:rPr>
           <w:lang w:val="es-419" w:eastAsia="es-CO"/>
         </w:rPr>
@@ -3409,6 +3450,21 @@
           <w:lang w:val="es-419" w:eastAsia="es-CO"/>
         </w:rPr>
         <w:t>La inoculación consiste en agregar la semilla o micelio del hongo al sustrato definitivo en donde se va a desarrollar. El sustrato inoculado se acondiciona en bolsas, donde crecerá el micelio y emergerán finalmente los cuerpos fructíferos o carpóforos.</w:t>
+      </w:r>
+    </w:p>
+    <w:p>
+      <w:pPr>
+        <w:spacing w:before="0" w:after="160" w:line="259" w:lineRule="auto"/>
+        <w:ind w:left="709" w:firstLine="0"/>
+        <w:rPr>
+          <w:lang w:val="es-419" w:eastAsia="es-CO"/>
+        </w:rPr>
+      </w:pPr>
+      <w:r>
+        <w:rPr>
+          <w:lang w:val="es-419" w:eastAsia="es-CO"/>
+        </w:rPr>
+        <w:br w:type="page"/>
       </w:r>
     </w:p>
     <w:p>
@@ -3418,41 +3474,36 @@
           <w:ilvl w:val="0"/>
           <w:numId w:val="35"/>
         </w:numPr>
-        <w:rPr>
-          <w:b/>
-          <w:bCs/>
-          <w:lang w:val="es-419" w:eastAsia="es-CO"/>
-        </w:rPr>
-      </w:pPr>
-      <w:r>
-        <w:rPr>
-          <w:b/>
-          <w:bCs/>
-          <w:lang w:val="es-419" w:eastAsia="es-CO"/>
-        </w:rPr>
+        <w:ind w:left="709"/>
+        <w:rPr>
+          <w:b/>
+          <w:bCs/>
+          <w:lang w:val="es-419" w:eastAsia="es-CO"/>
+        </w:rPr>
+      </w:pPr>
+      <w:r>
+        <w:rPr>
+          <w:b/>
+          <w:bCs/>
+          <w:lang w:val="es-419" w:eastAsia="es-CO"/>
+        </w:rPr>
+        <w:lastRenderedPageBreak/>
         <w:t>Incubación</w:t>
       </w:r>
     </w:p>
     <w:p>
       <w:pPr>
         <w:pStyle w:val="Prrafodelista"/>
-        <w:ind w:left="1429" w:firstLine="0"/>
-        <w:rPr>
-          <w:lang w:val="es-419" w:eastAsia="es-CO"/>
-        </w:rPr>
-      </w:pPr>
-      <w:r>
-        <w:rPr>
-          <w:lang w:val="es-419" w:eastAsia="es-CO"/>
-        </w:rPr>
-        <w:t xml:space="preserve">Durante esta etapa la semilla del hongo se desarrolla invadiendo el sustrato poco a poco, tornándose de color blanco, hasta que todo el sustrato termina </w:t>
-      </w:r>
-      <w:r>
-        <w:rPr>
-          <w:lang w:val="es-419" w:eastAsia="es-CO"/>
-        </w:rPr>
-        <w:lastRenderedPageBreak/>
-        <w:t>completamente invadido por el hongo, e inicia la formación de los primordios de los hongos.</w:t>
+        <w:ind w:left="709" w:firstLine="0"/>
+        <w:rPr>
+          <w:lang w:val="es-419" w:eastAsia="es-CO"/>
+        </w:rPr>
+      </w:pPr>
+      <w:r>
+        <w:rPr>
+          <w:lang w:val="es-419" w:eastAsia="es-CO"/>
+        </w:rPr>
+        <w:t>Durante esta etapa la semilla del hongo se desarrolla invadiendo el sustrato poco a poco, tornándose de color blanco, hasta que todo el sustrato termina completamente invadido por el hongo, e inicia la formación de los primordios de los hongos.</w:t>
       </w:r>
     </w:p>
     <w:p>
@@ -3462,6 +3513,7 @@
           <w:ilvl w:val="0"/>
           <w:numId w:val="35"/>
         </w:numPr>
+        <w:ind w:left="709"/>
         <w:rPr>
           <w:b/>
           <w:bCs/>
@@ -3480,7 +3532,7 @@
     <w:p>
       <w:pPr>
         <w:pStyle w:val="Prrafodelista"/>
-        <w:ind w:left="1429" w:firstLine="0"/>
+        <w:ind w:left="709" w:firstLine="0"/>
         <w:rPr>
           <w:lang w:val="es-419" w:eastAsia="es-CO"/>
         </w:rPr>
@@ -3559,6 +3611,7 @@
           <w:ilvl w:val="0"/>
           <w:numId w:val="35"/>
         </w:numPr>
+        <w:ind w:left="709"/>
         <w:rPr>
           <w:b/>
           <w:bCs/>
@@ -3577,7 +3630,7 @@
     <w:p>
       <w:pPr>
         <w:pStyle w:val="Prrafodelista"/>
-        <w:ind w:left="1429" w:firstLine="0"/>
+        <w:ind w:left="709" w:firstLine="0"/>
         <w:rPr>
           <w:lang w:val="es-419" w:eastAsia="es-CO"/>
         </w:rPr>
@@ -3592,24 +3645,30 @@
     <w:p>
       <w:pPr>
         <w:pStyle w:val="Prrafodelista"/>
-        <w:ind w:left="1429" w:firstLine="0"/>
-        <w:rPr>
-          <w:lang w:val="es-419" w:eastAsia="es-CO"/>
-        </w:rPr>
-      </w:pPr>
-      <w:r>
-        <w:rPr>
-          <w:lang w:val="es-419" w:eastAsia="es-CO"/>
-        </w:rPr>
-        <w:t>Cal agrícola o yeso agrícola. Tulas o costales.</w:t>
-      </w:r>
-    </w:p>
-    <w:p>
-      <w:pPr>
-        <w:rPr>
-          <w:lang w:val="es-419" w:eastAsia="es-CO"/>
-        </w:rPr>
-      </w:pPr>
+        <w:ind w:left="709" w:firstLine="0"/>
+        <w:rPr>
+          <w:lang w:val="es-419" w:eastAsia="es-CO"/>
+        </w:rPr>
+      </w:pPr>
+      <w:r>
+        <w:rPr>
+          <w:lang w:val="es-419" w:eastAsia="es-CO"/>
+        </w:rPr>
+        <w:lastRenderedPageBreak/>
+        <w:t>Cal agrícola o yeso agrícola</w:t>
+      </w:r>
+      <w:r>
+        <w:rPr>
+          <w:lang w:val="es-419" w:eastAsia="es-CO"/>
+        </w:rPr>
+        <w:t>, t</w:t>
+      </w:r>
+      <w:r>
+        <w:rPr>
+          <w:lang w:val="es-419" w:eastAsia="es-CO"/>
+        </w:rPr>
+        <w:t>ulas o costales.</w:t>
+      </w:r>
     </w:p>
     <w:p>
       <w:pPr>
@@ -3618,26 +3677,26 @@
           <w:ilvl w:val="0"/>
           <w:numId w:val="35"/>
         </w:numPr>
-        <w:rPr>
-          <w:b/>
-          <w:bCs/>
-          <w:lang w:val="es-419" w:eastAsia="es-CO"/>
-        </w:rPr>
-      </w:pPr>
-      <w:r>
-        <w:rPr>
-          <w:b/>
-          <w:bCs/>
-          <w:lang w:val="es-419" w:eastAsia="es-CO"/>
-        </w:rPr>
-        <w:lastRenderedPageBreak/>
+        <w:ind w:left="709"/>
+        <w:rPr>
+          <w:b/>
+          <w:bCs/>
+          <w:lang w:val="es-419" w:eastAsia="es-CO"/>
+        </w:rPr>
+      </w:pPr>
+      <w:r>
+        <w:rPr>
+          <w:b/>
+          <w:bCs/>
+          <w:lang w:val="es-419" w:eastAsia="es-CO"/>
+        </w:rPr>
         <w:t>Equipos</w:t>
       </w:r>
     </w:p>
     <w:p>
       <w:pPr>
         <w:pStyle w:val="Prrafodelista"/>
-        <w:ind w:left="1429" w:firstLine="0"/>
+        <w:ind w:left="709" w:firstLine="0"/>
         <w:rPr>
           <w:lang w:val="es-419" w:eastAsia="es-CO"/>
         </w:rPr>
@@ -3652,7 +3711,7 @@
     <w:p>
       <w:pPr>
         <w:pStyle w:val="Prrafodelista"/>
-        <w:ind w:left="1429" w:firstLine="0"/>
+        <w:ind w:left="709" w:firstLine="0"/>
         <w:rPr>
           <w:lang w:val="es-419" w:eastAsia="es-CO"/>
         </w:rPr>
@@ -3671,6 +3730,7 @@
           <w:ilvl w:val="0"/>
           <w:numId w:val="35"/>
         </w:numPr>
+        <w:ind w:left="709"/>
         <w:rPr>
           <w:b/>
           <w:bCs/>
@@ -3689,7 +3749,7 @@
     <w:p>
       <w:pPr>
         <w:pStyle w:val="Prrafodelista"/>
-        <w:ind w:left="1429" w:firstLine="0"/>
+        <w:ind w:left="709" w:firstLine="0"/>
         <w:rPr>
           <w:lang w:val="es-419" w:eastAsia="es-CO"/>
         </w:rPr>
@@ -3704,7 +3764,7 @@
     <w:p>
       <w:pPr>
         <w:pStyle w:val="Prrafodelista"/>
-        <w:ind w:left="1429" w:firstLine="0"/>
+        <w:ind w:left="709" w:firstLine="0"/>
         <w:rPr>
           <w:lang w:val="es-419" w:eastAsia="es-CO"/>
         </w:rPr>
@@ -3723,6 +3783,7 @@
           <w:ilvl w:val="0"/>
           <w:numId w:val="35"/>
         </w:numPr>
+        <w:ind w:left="709"/>
         <w:rPr>
           <w:b/>
           <w:bCs/>
@@ -3741,16 +3802,52 @@
     <w:p>
       <w:pPr>
         <w:pStyle w:val="Prrafodelista"/>
-        <w:ind w:left="1429" w:firstLine="0"/>
-        <w:rPr>
-          <w:lang w:val="es-419" w:eastAsia="es-CO"/>
-        </w:rPr>
-      </w:pPr>
-      <w:r>
-        <w:rPr>
-          <w:lang w:val="es-419" w:eastAsia="es-CO"/>
-        </w:rPr>
-        <w:t>Tapabocas con respirador. Guantes. Delantal plástico industrial. Botas de caucho antideslizantes.</w:t>
+        <w:ind w:left="709" w:firstLine="0"/>
+        <w:rPr>
+          <w:lang w:val="es-419" w:eastAsia="es-CO"/>
+        </w:rPr>
+      </w:pPr>
+      <w:r>
+        <w:rPr>
+          <w:lang w:val="es-419" w:eastAsia="es-CO"/>
+        </w:rPr>
+        <w:t>Tapabocas con respirador</w:t>
+      </w:r>
+      <w:r>
+        <w:rPr>
+          <w:lang w:val="es-419" w:eastAsia="es-CO"/>
+        </w:rPr>
+        <w:t>, g</w:t>
+      </w:r>
+      <w:r>
+        <w:rPr>
+          <w:lang w:val="es-419" w:eastAsia="es-CO"/>
+        </w:rPr>
+        <w:t>uantes</w:t>
+      </w:r>
+      <w:r>
+        <w:rPr>
+          <w:lang w:val="es-419" w:eastAsia="es-CO"/>
+        </w:rPr>
+        <w:t>, d</w:t>
+      </w:r>
+      <w:r>
+        <w:rPr>
+          <w:lang w:val="es-419" w:eastAsia="es-CO"/>
+        </w:rPr>
+        <w:t>elantal plástico industrial</w:t>
+      </w:r>
+      <w:r>
+        <w:rPr>
+          <w:lang w:val="es-419" w:eastAsia="es-CO"/>
+        </w:rPr>
+        <w:t>, b</w:t>
+      </w:r>
+      <w:r>
+        <w:rPr>
+          <w:lang w:val="es-419" w:eastAsia="es-CO"/>
+        </w:rPr>
+        <w:t>otas de caucho antideslizantes.</w:t>
       </w:r>
     </w:p>
     <w:p>
@@ -3777,6 +3874,7 @@
           <w:ilvl w:val="0"/>
           <w:numId w:val="35"/>
         </w:numPr>
+        <w:ind w:left="709"/>
         <w:rPr>
           <w:b/>
           <w:bCs/>
@@ -3795,22 +3893,64 @@
     <w:p>
       <w:pPr>
         <w:pStyle w:val="Prrafodelista"/>
-        <w:ind w:left="1429" w:firstLine="0"/>
-        <w:rPr>
-          <w:lang w:val="es-419" w:eastAsia="es-CO"/>
-        </w:rPr>
-      </w:pPr>
-      <w:r>
-        <w:rPr>
-          <w:lang w:val="es-419" w:eastAsia="es-CO"/>
-        </w:rPr>
-        <w:t>Sustrato pasteurizado. Semilla o inóculo del hongo. Solución desinfectante. Bolsas de plástico transparente. Solución desinfectante</w:t>
-      </w:r>
-      <w:r>
-        <w:rPr>
-          <w:lang w:val="es-419" w:eastAsia="es-CO"/>
-        </w:rPr>
-        <w:t>.</w:t>
+        <w:ind w:left="709" w:firstLine="0"/>
+        <w:rPr>
+          <w:lang w:val="es-419" w:eastAsia="es-CO"/>
+        </w:rPr>
+      </w:pPr>
+      <w:r>
+        <w:rPr>
+          <w:lang w:val="es-419" w:eastAsia="es-CO"/>
+        </w:rPr>
+        <w:t>Sustrato pasteurizado</w:t>
+      </w:r>
+      <w:r>
+        <w:rPr>
+          <w:lang w:val="es-419" w:eastAsia="es-CO"/>
+        </w:rPr>
+        <w:t>, s</w:t>
+      </w:r>
+      <w:r>
+        <w:rPr>
+          <w:lang w:val="es-419" w:eastAsia="es-CO"/>
+        </w:rPr>
+        <w:t>emilla o inóculo del hongo</w:t>
+      </w:r>
+      <w:r>
+        <w:rPr>
+          <w:lang w:val="es-419" w:eastAsia="es-CO"/>
+        </w:rPr>
+        <w:t>, s</w:t>
+      </w:r>
+      <w:r>
+        <w:rPr>
+          <w:lang w:val="es-419" w:eastAsia="es-CO"/>
+        </w:rPr>
+        <w:t>olución desinfectante</w:t>
+      </w:r>
+      <w:r>
+        <w:rPr>
+          <w:lang w:val="es-419" w:eastAsia="es-CO"/>
+        </w:rPr>
+        <w:t>, b</w:t>
+      </w:r>
+      <w:r>
+        <w:rPr>
+          <w:lang w:val="es-419" w:eastAsia="es-CO"/>
+        </w:rPr>
+        <w:t>olsas de plástico transparente</w:t>
+      </w:r>
+      <w:r>
+        <w:rPr>
+          <w:lang w:val="es-419" w:eastAsia="es-CO"/>
+        </w:rPr>
+        <w:t>, s</w:t>
+      </w:r>
+      <w:r>
+        <w:rPr>
+          <w:lang w:val="es-419" w:eastAsia="es-CO"/>
+        </w:rPr>
+        <w:t>olución desinfectante.</w:t>
       </w:r>
     </w:p>
     <w:p>
@@ -3820,6 +3960,7 @@
           <w:ilvl w:val="0"/>
           <w:numId w:val="35"/>
         </w:numPr>
+        <w:ind w:left="709"/>
         <w:rPr>
           <w:b/>
           <w:bCs/>
@@ -3838,7 +3979,7 @@
     <w:p>
       <w:pPr>
         <w:pStyle w:val="Prrafodelista"/>
-        <w:ind w:left="1429" w:firstLine="0"/>
+        <w:ind w:left="709" w:firstLine="0"/>
         <w:rPr>
           <w:lang w:val="es-419" w:eastAsia="es-CO"/>
         </w:rPr>
@@ -3857,6 +3998,7 @@
           <w:ilvl w:val="0"/>
           <w:numId w:val="35"/>
         </w:numPr>
+        <w:ind w:left="709"/>
         <w:rPr>
           <w:b/>
           <w:bCs/>
@@ -3875,7 +4017,7 @@
     <w:p>
       <w:pPr>
         <w:pStyle w:val="Prrafodelista"/>
-        <w:ind w:left="1429" w:firstLine="0"/>
+        <w:ind w:left="709" w:firstLine="0"/>
         <w:rPr>
           <w:lang w:val="es-419" w:eastAsia="es-CO"/>
         </w:rPr>
@@ -3897,6 +4039,12 @@
           <w:lang w:val="es-419" w:eastAsia="es-CO"/>
         </w:rPr>
         <w:t>Botas de caucho antideslizantes</w:t>
+      </w:r>
+      <w:r>
+        <w:rPr>
+          <w:lang w:val="es-419" w:eastAsia="es-CO"/>
+        </w:rPr>
+        <w:t>.</w:t>
       </w:r>
     </w:p>
     <w:p>
@@ -3906,6 +4054,7 @@
           <w:ilvl w:val="0"/>
           <w:numId w:val="35"/>
         </w:numPr>
+        <w:ind w:left="709"/>
         <w:rPr>
           <w:b/>
           <w:bCs/>
@@ -3924,58 +4073,80 @@
     <w:p>
       <w:pPr>
         <w:pStyle w:val="Prrafodelista"/>
-        <w:ind w:left="1429" w:firstLine="0"/>
-        <w:rPr>
-          <w:lang w:val="es-419" w:eastAsia="es-CO"/>
-        </w:rPr>
-      </w:pPr>
-      <w:r>
-        <w:rPr>
-          <w:lang w:val="es-419" w:eastAsia="es-CO"/>
-        </w:rPr>
-        <w:t xml:space="preserve">Gorro o cofia. Tapabocas con filtro respirador. Guantes de nitrilo. Bata </w:t>
-      </w:r>
-      <w:proofErr w:type="spellStart"/>
-      <w:r>
-        <w:rPr>
-          <w:lang w:val="es-419" w:eastAsia="es-CO"/>
-        </w:rPr>
-        <w:t>antifluidos</w:t>
-      </w:r>
-      <w:proofErr w:type="spellEnd"/>
-      <w:r>
-        <w:rPr>
-          <w:lang w:val="es-419" w:eastAsia="es-CO"/>
-        </w:rPr>
-        <w:t>. Botas de caucho antideslizantes.</w:t>
-      </w:r>
-    </w:p>
-    <w:p>
-      <w:pPr>
-        <w:pStyle w:val="Prrafodelista"/>
-        <w:ind w:left="1429" w:firstLine="0"/>
-        <w:rPr>
-          <w:lang w:val="es-419" w:eastAsia="es-CO"/>
-        </w:rPr>
-      </w:pPr>
-    </w:p>
-    <w:p>
-      <w:pPr>
-        <w:pStyle w:val="Prrafodelista"/>
-        <w:ind w:left="1429" w:firstLine="0"/>
-        <w:rPr>
-          <w:lang w:val="es-419" w:eastAsia="es-CO"/>
-        </w:rPr>
-      </w:pPr>
-    </w:p>
-    <w:p>
-      <w:pPr>
-        <w:pStyle w:val="Prrafodelista"/>
-        <w:ind w:left="1429" w:firstLine="0"/>
-        <w:rPr>
-          <w:lang w:val="es-419" w:eastAsia="es-CO"/>
-        </w:rPr>
-      </w:pPr>
+        <w:ind w:left="709" w:firstLine="0"/>
+        <w:rPr>
+          <w:lang w:val="es-419" w:eastAsia="es-CO"/>
+        </w:rPr>
+      </w:pPr>
+      <w:r>
+        <w:rPr>
+          <w:lang w:val="es-419" w:eastAsia="es-CO"/>
+        </w:rPr>
+        <w:t>Gorro o cofia</w:t>
+      </w:r>
+      <w:r>
+        <w:rPr>
+          <w:lang w:val="es-419" w:eastAsia="es-CO"/>
+        </w:rPr>
+        <w:t>, t</w:t>
+      </w:r>
+      <w:r>
+        <w:rPr>
+          <w:lang w:val="es-419" w:eastAsia="es-CO"/>
+        </w:rPr>
+        <w:t>apabocas con filtro respirador</w:t>
+      </w:r>
+      <w:r>
+        <w:rPr>
+          <w:lang w:val="es-419" w:eastAsia="es-CO"/>
+        </w:rPr>
+        <w:t>, g</w:t>
+      </w:r>
+      <w:r>
+        <w:rPr>
+          <w:lang w:val="es-419" w:eastAsia="es-CO"/>
+        </w:rPr>
+        <w:t>uantes de nitrilo</w:t>
+      </w:r>
+      <w:r>
+        <w:rPr>
+          <w:lang w:val="es-419" w:eastAsia="es-CO"/>
+        </w:rPr>
+        <w:t>, b</w:t>
+      </w:r>
+      <w:r>
+        <w:rPr>
+          <w:lang w:val="es-419" w:eastAsia="es-CO"/>
+        </w:rPr>
+        <w:t>ata antifluidos</w:t>
+      </w:r>
+      <w:r>
+        <w:rPr>
+          <w:lang w:val="es-419" w:eastAsia="es-CO"/>
+        </w:rPr>
+        <w:t>, b</w:t>
+      </w:r>
+      <w:r>
+        <w:rPr>
+          <w:lang w:val="es-419" w:eastAsia="es-CO"/>
+        </w:rPr>
+        <w:t>otas de caucho antideslizantes.</w:t>
+      </w:r>
+    </w:p>
+    <w:p>
+      <w:pPr>
+        <w:spacing w:before="0" w:after="160" w:line="259" w:lineRule="auto"/>
+        <w:ind w:firstLine="0"/>
+        <w:rPr>
+          <w:lang w:val="es-419" w:eastAsia="es-CO"/>
+        </w:rPr>
+      </w:pPr>
+      <w:r>
+        <w:rPr>
+          <w:lang w:val="es-419" w:eastAsia="es-CO"/>
+        </w:rPr>
+        <w:br w:type="page"/>
+      </w:r>
     </w:p>
     <w:p>
       <w:pPr>
@@ -4002,6 +4173,7 @@
           <w:ilvl w:val="0"/>
           <w:numId w:val="35"/>
         </w:numPr>
+        <w:ind w:left="709"/>
         <w:rPr>
           <w:b/>
           <w:bCs/>
@@ -4020,7 +4192,7 @@
     <w:p>
       <w:pPr>
         <w:pStyle w:val="Prrafodelista"/>
-        <w:ind w:left="1429" w:firstLine="0"/>
+        <w:ind w:left="709" w:firstLine="0"/>
         <w:rPr>
           <w:lang w:val="es-419" w:eastAsia="es-CO"/>
         </w:rPr>
@@ -4039,6 +4211,7 @@
           <w:ilvl w:val="0"/>
           <w:numId w:val="35"/>
         </w:numPr>
+        <w:ind w:left="709"/>
         <w:rPr>
           <w:b/>
           <w:bCs/>
@@ -4057,16 +4230,28 @@
     <w:p>
       <w:pPr>
         <w:pStyle w:val="Prrafodelista"/>
-        <w:ind w:left="1429" w:firstLine="0"/>
-        <w:rPr>
-          <w:lang w:val="es-419" w:eastAsia="es-CO"/>
-        </w:rPr>
-      </w:pPr>
-      <w:r>
-        <w:rPr>
-          <w:lang w:val="es-419" w:eastAsia="es-CO"/>
-        </w:rPr>
-        <w:t>Sistemas de ventilación. Higrómetro (medidor de humedad relativa).</w:t>
+        <w:ind w:left="709" w:firstLine="0"/>
+        <w:rPr>
+          <w:lang w:val="es-419" w:eastAsia="es-CO"/>
+        </w:rPr>
+      </w:pPr>
+      <w:r>
+        <w:rPr>
+          <w:lang w:val="es-419" w:eastAsia="es-CO"/>
+        </w:rPr>
+        <w:t>Sistemas de ventilación</w:t>
+      </w:r>
+      <w:r>
+        <w:rPr>
+          <w:lang w:val="es-419" w:eastAsia="es-CO"/>
+        </w:rPr>
+        <w:t>, h</w:t>
+      </w:r>
+      <w:r>
+        <w:rPr>
+          <w:lang w:val="es-419" w:eastAsia="es-CO"/>
+        </w:rPr>
+        <w:t>igrómetro (medidor de humedad relativa).</w:t>
       </w:r>
     </w:p>
     <w:p>
@@ -4076,6 +4261,7 @@
           <w:ilvl w:val="0"/>
           <w:numId w:val="35"/>
         </w:numPr>
+        <w:ind w:left="709"/>
         <w:rPr>
           <w:b/>
           <w:bCs/>
@@ -4094,7 +4280,7 @@
     <w:p>
       <w:pPr>
         <w:pStyle w:val="Prrafodelista"/>
-        <w:ind w:left="1429" w:firstLine="0"/>
+        <w:ind w:left="709" w:firstLine="0"/>
         <w:rPr>
           <w:lang w:val="es-419" w:eastAsia="es-CO"/>
         </w:rPr>
@@ -4113,6 +4299,7 @@
           <w:ilvl w:val="0"/>
           <w:numId w:val="35"/>
         </w:numPr>
+        <w:ind w:left="709"/>
         <w:rPr>
           <w:b/>
           <w:bCs/>
@@ -4131,16 +4318,64 @@
     <w:p>
       <w:pPr>
         <w:pStyle w:val="Prrafodelista"/>
-        <w:ind w:left="1429" w:firstLine="0"/>
-        <w:rPr>
-          <w:lang w:val="es-419" w:eastAsia="es-CO"/>
-        </w:rPr>
-      </w:pPr>
-      <w:r>
-        <w:rPr>
-          <w:lang w:val="es-419" w:eastAsia="es-CO"/>
-        </w:rPr>
-        <w:t>Gorro o cofia. Tapabocas con filtro respirador. Guantes de nitrilo. Bata antifluido. Botas de caucho antideslizantes.</w:t>
+        <w:ind w:left="709" w:firstLine="0"/>
+        <w:rPr>
+          <w:lang w:val="es-419" w:eastAsia="es-CO"/>
+        </w:rPr>
+      </w:pPr>
+      <w:r>
+        <w:rPr>
+          <w:lang w:val="es-419" w:eastAsia="es-CO"/>
+        </w:rPr>
+        <w:t>Gorro o cofia</w:t>
+      </w:r>
+      <w:r>
+        <w:rPr>
+          <w:lang w:val="es-419" w:eastAsia="es-CO"/>
+        </w:rPr>
+        <w:t>, t</w:t>
+      </w:r>
+      <w:r>
+        <w:rPr>
+          <w:lang w:val="es-419" w:eastAsia="es-CO"/>
+        </w:rPr>
+        <w:t>apabocas con filtro respirador</w:t>
+      </w:r>
+      <w:r>
+        <w:rPr>
+          <w:lang w:val="es-419" w:eastAsia="es-CO"/>
+        </w:rPr>
+        <w:t>, g</w:t>
+      </w:r>
+      <w:r>
+        <w:rPr>
+          <w:lang w:val="es-419" w:eastAsia="es-CO"/>
+        </w:rPr>
+        <w:t>uantes de nitrilo</w:t>
+      </w:r>
+      <w:r>
+        <w:rPr>
+          <w:lang w:val="es-419" w:eastAsia="es-CO"/>
+        </w:rPr>
+        <w:t>, b</w:t>
+      </w:r>
+      <w:r>
+        <w:rPr>
+          <w:lang w:val="es-419" w:eastAsia="es-CO"/>
+        </w:rPr>
+        <w:t>ata antifluido</w:t>
+      </w:r>
+      <w:r>
+        <w:rPr>
+          <w:lang w:val="es-419" w:eastAsia="es-CO"/>
+        </w:rPr>
+        <w:t>, b</w:t>
+      </w:r>
+      <w:r>
+        <w:rPr>
+          <w:lang w:val="es-419" w:eastAsia="es-CO"/>
+        </w:rPr>
+        <w:t>otas de caucho antideslizantes.</w:t>
       </w:r>
     </w:p>
     <w:p>
@@ -4177,6 +4412,7 @@
           <w:ilvl w:val="0"/>
           <w:numId w:val="36"/>
         </w:numPr>
+        <w:ind w:left="709"/>
         <w:rPr>
           <w:b/>
           <w:bCs/>
@@ -4190,6 +4426,85 @@
           <w:lang w:val="es-419" w:eastAsia="es-CO"/>
         </w:rPr>
         <w:t>Materiales</w:t>
+      </w:r>
+    </w:p>
+    <w:p>
+      <w:pPr>
+        <w:pStyle w:val="Prrafodelista"/>
+        <w:ind w:left="709" w:firstLine="0"/>
+        <w:rPr>
+          <w:lang w:val="es-419" w:eastAsia="es-CO"/>
+        </w:rPr>
+      </w:pPr>
+      <w:r>
+        <w:rPr>
+          <w:lang w:val="es-419" w:eastAsia="es-CO"/>
+        </w:rPr>
+        <w:t xml:space="preserve">Plástico </w:t>
+      </w:r>
+      <w:proofErr w:type="spellStart"/>
+      <w:r>
+        <w:rPr>
+          <w:lang w:val="es-419" w:eastAsia="es-CO"/>
+        </w:rPr>
+        <w:t>cristaflex</w:t>
+      </w:r>
+      <w:proofErr w:type="spellEnd"/>
+      <w:r>
+        <w:rPr>
+          <w:lang w:val="es-419" w:eastAsia="es-CO"/>
+        </w:rPr>
+        <w:t>, b</w:t>
+      </w:r>
+      <w:r>
+        <w:rPr>
+          <w:lang w:val="es-419" w:eastAsia="es-CO"/>
+        </w:rPr>
+        <w:t xml:space="preserve">olsas de papel </w:t>
+      </w:r>
+      <w:r>
+        <w:rPr>
+          <w:rStyle w:val="Extranjerismo"/>
+        </w:rPr>
+        <w:t>Kraft</w:t>
+      </w:r>
+      <w:r>
+        <w:rPr>
+          <w:lang w:val="es-419" w:eastAsia="es-CO"/>
+        </w:rPr>
+        <w:t>, c</w:t>
+      </w:r>
+      <w:r>
+        <w:rPr>
+          <w:lang w:val="es-419" w:eastAsia="es-CO"/>
+        </w:rPr>
+        <w:t>anastillas plásticas</w:t>
+      </w:r>
+      <w:r>
+        <w:rPr>
+          <w:lang w:val="es-419" w:eastAsia="es-CO"/>
+        </w:rPr>
+        <w:t>, b</w:t>
+      </w:r>
+      <w:r>
+        <w:rPr>
+          <w:lang w:val="es-419" w:eastAsia="es-CO"/>
+        </w:rPr>
+        <w:t xml:space="preserve">andejas de </w:t>
+      </w:r>
+      <w:proofErr w:type="spellStart"/>
+      <w:r>
+        <w:rPr>
+          <w:lang w:val="es-419" w:eastAsia="es-CO"/>
+        </w:rPr>
+        <w:t>icopor</w:t>
+      </w:r>
+      <w:proofErr w:type="spellEnd"/>
+      <w:r>
+        <w:rPr>
+          <w:lang w:val="es-419" w:eastAsia="es-CO"/>
+        </w:rPr>
+        <w:t>.</w:t>
       </w:r>
     </w:p>
     <w:p>
@@ -4199,57 +4514,59 @@
           <w:ilvl w:val="0"/>
           <w:numId w:val="36"/>
         </w:numPr>
-        <w:rPr>
-          <w:lang w:val="es-419" w:eastAsia="es-CO"/>
-        </w:rPr>
-      </w:pPr>
-      <w:r>
-        <w:rPr>
-          <w:lang w:val="es-419" w:eastAsia="es-CO"/>
-        </w:rPr>
-        <w:t xml:space="preserve">Plástico </w:t>
-      </w:r>
-      <w:proofErr w:type="spellStart"/>
-      <w:r>
-        <w:rPr>
-          <w:lang w:val="es-419" w:eastAsia="es-CO"/>
-        </w:rPr>
-        <w:t>cristaflex</w:t>
-      </w:r>
-      <w:proofErr w:type="spellEnd"/>
-      <w:r>
-        <w:rPr>
-          <w:lang w:val="es-419" w:eastAsia="es-CO"/>
-        </w:rPr>
-        <w:t xml:space="preserve">. Bolsas de papel </w:t>
-      </w:r>
-      <w:proofErr w:type="spellStart"/>
-      <w:r>
-        <w:rPr>
-          <w:lang w:val="es-419" w:eastAsia="es-CO"/>
-        </w:rPr>
-        <w:t>kraft</w:t>
-      </w:r>
-      <w:proofErr w:type="spellEnd"/>
-      <w:r>
-        <w:rPr>
-          <w:lang w:val="es-419" w:eastAsia="es-CO"/>
-        </w:rPr>
-        <w:t xml:space="preserve">. Canastillas plásticas. Bandejas de </w:t>
-      </w:r>
-      <w:proofErr w:type="spellStart"/>
-      <w:r>
-        <w:rPr>
-          <w:lang w:val="es-419" w:eastAsia="es-CO"/>
-        </w:rPr>
-        <w:t>icopor</w:t>
-      </w:r>
-      <w:proofErr w:type="spellEnd"/>
-      <w:r>
-        <w:rPr>
-          <w:lang w:val="es-419" w:eastAsia="es-CO"/>
-        </w:rPr>
-        <w:t>.</w:t>
+        <w:ind w:left="709"/>
+        <w:rPr>
+          <w:b/>
+          <w:bCs/>
+          <w:lang w:val="es-419" w:eastAsia="es-CO"/>
+        </w:rPr>
+      </w:pPr>
+      <w:r>
+        <w:rPr>
+          <w:b/>
+          <w:bCs/>
+          <w:lang w:val="es-419" w:eastAsia="es-CO"/>
+        </w:rPr>
+        <w:t>Equipos</w:t>
+      </w:r>
+    </w:p>
+    <w:p>
+      <w:pPr>
+        <w:pStyle w:val="Prrafodelista"/>
+        <w:ind w:left="709" w:firstLine="0"/>
+        <w:rPr>
+          <w:lang w:val="es-419" w:eastAsia="es-CO"/>
+        </w:rPr>
+      </w:pPr>
+      <w:r>
+        <w:rPr>
+          <w:lang w:val="es-419" w:eastAsia="es-CO"/>
+        </w:rPr>
+        <w:t>Gramera o báscula</w:t>
+      </w:r>
+      <w:r>
+        <w:rPr>
+          <w:lang w:val="es-419" w:eastAsia="es-CO"/>
+        </w:rPr>
+        <w:t>, s</w:t>
+      </w:r>
+      <w:r>
+        <w:rPr>
+          <w:lang w:val="es-419" w:eastAsia="es-CO"/>
+        </w:rPr>
+        <w:t>istemas de refrigeración</w:t>
+      </w:r>
+      <w:r>
+        <w:rPr>
+          <w:lang w:val="es-419" w:eastAsia="es-CO"/>
+        </w:rPr>
+        <w:t>, s</w:t>
+      </w:r>
+      <w:r>
+        <w:rPr>
+          <w:lang w:val="es-419" w:eastAsia="es-CO"/>
+        </w:rPr>
+        <w:t>istemas de secado o deshidratación.</w:t>
       </w:r>
     </w:p>
     <w:p>
@@ -4259,42 +4576,35 @@
           <w:ilvl w:val="0"/>
           <w:numId w:val="36"/>
         </w:numPr>
-        <w:rPr>
-          <w:b/>
-          <w:bCs/>
-          <w:lang w:val="es-419" w:eastAsia="es-CO"/>
-        </w:rPr>
-      </w:pPr>
-      <w:r>
-        <w:rPr>
-          <w:b/>
-          <w:bCs/>
-          <w:lang w:val="es-419" w:eastAsia="es-CO"/>
-        </w:rPr>
-        <w:t>Equipos</w:t>
+        <w:ind w:left="709"/>
+        <w:rPr>
+          <w:b/>
+          <w:bCs/>
+          <w:lang w:val="es-419" w:eastAsia="es-CO"/>
+        </w:rPr>
+      </w:pPr>
+      <w:r>
+        <w:rPr>
+          <w:b/>
+          <w:bCs/>
+          <w:lang w:val="es-419" w:eastAsia="es-CO"/>
+        </w:rPr>
+        <w:t>Herramientas</w:t>
       </w:r>
     </w:p>
     <w:p>
       <w:pPr>
         <w:pStyle w:val="Prrafodelista"/>
-        <w:ind w:left="1429" w:firstLine="0"/>
-        <w:rPr>
-          <w:lang w:val="es-419" w:eastAsia="es-CO"/>
-        </w:rPr>
-      </w:pPr>
-      <w:proofErr w:type="spellStart"/>
-      <w:r>
-        <w:rPr>
-          <w:lang w:val="es-419" w:eastAsia="es-CO"/>
-        </w:rPr>
-        <w:t>Gramera</w:t>
-      </w:r>
-      <w:proofErr w:type="spellEnd"/>
-      <w:r>
-        <w:rPr>
-          <w:lang w:val="es-419" w:eastAsia="es-CO"/>
-        </w:rPr>
-        <w:t xml:space="preserve"> o báscula. Sistemas de refrigeración. Sistemas de secado o deshidratación.</w:t>
+        <w:ind w:left="709" w:firstLine="0"/>
+        <w:rPr>
+          <w:lang w:val="es-419" w:eastAsia="es-CO"/>
+        </w:rPr>
+      </w:pPr>
+      <w:r>
+        <w:rPr>
+          <w:lang w:val="es-419" w:eastAsia="es-CO"/>
+        </w:rPr>
+        <w:t>Navaja o cuchillo desinfectados.</w:t>
       </w:r>
     </w:p>
     <w:p>
@@ -4304,106 +4614,93 @@
           <w:ilvl w:val="0"/>
           <w:numId w:val="36"/>
         </w:numPr>
-        <w:rPr>
-          <w:b/>
-          <w:bCs/>
-          <w:lang w:val="es-419" w:eastAsia="es-CO"/>
-        </w:rPr>
-      </w:pPr>
-      <w:r>
-        <w:rPr>
-          <w:b/>
-          <w:bCs/>
-          <w:lang w:val="es-419" w:eastAsia="es-CO"/>
-        </w:rPr>
-        <w:t>Herramientas</w:t>
+        <w:ind w:left="709"/>
+        <w:rPr>
+          <w:b/>
+          <w:bCs/>
+          <w:lang w:val="es-419" w:eastAsia="es-CO"/>
+        </w:rPr>
+      </w:pPr>
+      <w:r>
+        <w:rPr>
+          <w:b/>
+          <w:bCs/>
+          <w:lang w:val="es-419" w:eastAsia="es-CO"/>
+        </w:rPr>
+        <w:t>Elementos de protección personal</w:t>
       </w:r>
     </w:p>
     <w:p>
       <w:pPr>
         <w:pStyle w:val="Prrafodelista"/>
-        <w:ind w:left="1429" w:firstLine="0"/>
-        <w:rPr>
-          <w:lang w:val="es-419" w:eastAsia="es-CO"/>
-        </w:rPr>
-      </w:pPr>
-      <w:r>
-        <w:rPr>
-          <w:lang w:val="es-419" w:eastAsia="es-CO"/>
-        </w:rPr>
-        <w:t>Navaja o cuchillo desinfectados.</w:t>
-      </w:r>
-    </w:p>
-    <w:p>
-      <w:pPr>
-        <w:pStyle w:val="Prrafodelista"/>
-        <w:numPr>
-          <w:ilvl w:val="0"/>
-          <w:numId w:val="36"/>
-        </w:numPr>
-        <w:rPr>
-          <w:b/>
-          <w:bCs/>
-          <w:lang w:val="es-419" w:eastAsia="es-CO"/>
-        </w:rPr>
-      </w:pPr>
-      <w:r>
-        <w:rPr>
-          <w:b/>
-          <w:bCs/>
-          <w:lang w:val="es-419" w:eastAsia="es-CO"/>
-        </w:rPr>
-        <w:t>Elementos de protección personal</w:t>
-      </w:r>
-    </w:p>
-    <w:p>
-      <w:pPr>
-        <w:pStyle w:val="Prrafodelista"/>
-        <w:ind w:left="1429" w:firstLine="0"/>
-        <w:rPr>
-          <w:lang w:val="es-419" w:eastAsia="es-CO"/>
-        </w:rPr>
-      </w:pPr>
-      <w:r>
-        <w:rPr>
-          <w:lang w:val="es-419" w:eastAsia="es-CO"/>
-        </w:rPr>
-        <w:t xml:space="preserve">Gorro. Tapabocas con filtro respirador. Guantes de nitrilo. Bata </w:t>
-      </w:r>
-      <w:proofErr w:type="spellStart"/>
-      <w:r>
-        <w:rPr>
-          <w:lang w:val="es-419" w:eastAsia="es-CO"/>
-        </w:rPr>
-        <w:t>antifluidos</w:t>
-      </w:r>
-      <w:proofErr w:type="spellEnd"/>
-      <w:r>
-        <w:rPr>
-          <w:lang w:val="es-419" w:eastAsia="es-CO"/>
-        </w:rPr>
-        <w:t>.</w:t>
-      </w:r>
-    </w:p>
-    <w:p>
-      <w:pPr>
-        <w:rPr>
-          <w:lang w:val="es-419" w:eastAsia="es-CO"/>
-        </w:rPr>
-      </w:pPr>
-    </w:p>
-    <w:p>
-      <w:pPr>
-        <w:rPr>
-          <w:lang w:val="es-419" w:eastAsia="es-CO"/>
-        </w:rPr>
-      </w:pPr>
+        <w:ind w:left="709" w:firstLine="0"/>
+        <w:rPr>
+          <w:lang w:val="es-419" w:eastAsia="es-CO"/>
+        </w:rPr>
+      </w:pPr>
+      <w:r>
+        <w:rPr>
+          <w:lang w:val="es-419" w:eastAsia="es-CO"/>
+        </w:rPr>
+        <w:t>Gorro</w:t>
+      </w:r>
+      <w:r>
+        <w:rPr>
+          <w:lang w:val="es-419" w:eastAsia="es-CO"/>
+        </w:rPr>
+        <w:t>, t</w:t>
+      </w:r>
+      <w:r>
+        <w:rPr>
+          <w:lang w:val="es-419" w:eastAsia="es-CO"/>
+        </w:rPr>
+        <w:t>apabocas con filtro respirador</w:t>
+      </w:r>
+      <w:r>
+        <w:rPr>
+          <w:lang w:val="es-419" w:eastAsia="es-CO"/>
+        </w:rPr>
+        <w:t>, g</w:t>
+      </w:r>
+      <w:r>
+        <w:rPr>
+          <w:lang w:val="es-419" w:eastAsia="es-CO"/>
+        </w:rPr>
+        <w:t>uantes de nitrilo</w:t>
+      </w:r>
+      <w:r>
+        <w:rPr>
+          <w:lang w:val="es-419" w:eastAsia="es-CO"/>
+        </w:rPr>
+        <w:t>, b</w:t>
+      </w:r>
+      <w:r>
+        <w:rPr>
+          <w:lang w:val="es-419" w:eastAsia="es-CO"/>
+        </w:rPr>
+        <w:t>ata antifluidos.</w:t>
+      </w:r>
+    </w:p>
+    <w:p>
+      <w:pPr>
+        <w:spacing w:before="0" w:after="160" w:line="259" w:lineRule="auto"/>
+        <w:ind w:firstLine="0"/>
+        <w:rPr>
+          <w:lang w:val="es-419" w:eastAsia="es-CO"/>
+        </w:rPr>
+      </w:pPr>
+      <w:r>
+        <w:rPr>
+          <w:lang w:val="es-419" w:eastAsia="es-CO"/>
+        </w:rPr>
+        <w:br w:type="page"/>
+      </w:r>
     </w:p>
     <w:p>
       <w:pPr>
         <w:pStyle w:val="Ttulo1"/>
       </w:pPr>
-      <w:bookmarkStart w:id="5" w:name="_Toc184919063"/>
+      <w:bookmarkStart w:id="5" w:name="_Toc185261154"/>
       <w:r>
         <w:lastRenderedPageBreak/>
         <w:t>Introducción a los sustratos</w:t>
@@ -4500,15 +4797,13 @@
     <w:p>
       <w:pPr>
         <w:rPr>
-          <w:sz w:val="24"/>
-          <w:szCs w:val="24"/>
+          <w:sz w:val="22"/>
           <w:lang w:eastAsia="es-CO"/>
         </w:rPr>
       </w:pPr>
       <w:r>
         <w:rPr>
-          <w:sz w:val="24"/>
-          <w:szCs w:val="24"/>
+          <w:sz w:val="22"/>
           <w:lang w:eastAsia="es-CO"/>
         </w:rPr>
         <w:t>Nota. Mauricio Benavides, conoce los tipos de sustratos para tu cultivo hidropónico (2017).</w:t>
@@ -4517,24 +4812,6 @@
     <w:p>
       <w:pPr>
         <w:rPr>
-          <w:sz w:val="24"/>
-          <w:szCs w:val="24"/>
-          <w:lang w:eastAsia="es-CO"/>
-        </w:rPr>
-      </w:pPr>
-    </w:p>
-    <w:p>
-      <w:pPr>
-        <w:rPr>
-          <w:sz w:val="24"/>
-          <w:szCs w:val="24"/>
-          <w:lang w:eastAsia="es-CO"/>
-        </w:rPr>
-      </w:pPr>
-    </w:p>
-    <w:p>
-      <w:pPr>
-        <w:rPr>
           <w:szCs w:val="28"/>
           <w:lang w:val="es-419" w:eastAsia="es-CO"/>
         </w:rPr>
@@ -4544,8 +4821,15 @@
           <w:szCs w:val="28"/>
           <w:lang w:val="es-419" w:eastAsia="es-CO"/>
         </w:rPr>
+        <w:t xml:space="preserve">Los sustratos cumplen una función muy importante en el desarrollo óptimo del cultivo, por lo cual debe cumplir con las condiciones necesarias, pues allí se alimentará el </w:t>
+      </w:r>
+      <w:r>
+        <w:rPr>
+          <w:szCs w:val="28"/>
+          <w:lang w:val="es-419" w:eastAsia="es-CO"/>
+        </w:rPr>
         <w:lastRenderedPageBreak/>
-        <w:t>Los sustratos cumplen una función muy importante en el desarrollo óptimo del cultivo, por lo cual debe cumplir con las condiciones necesarias, pues allí se alimentará el hongo hasta el final de su ciclo; luego, de la calidad del sustrato redunda la productividad, convirtiéndose en uno de los factores más importantes en el éxito del cultivo.</w:t>
+        <w:t>hongo hasta el final de su ciclo; luego, de la calidad del sustrato redunda la productividad, convirtiéndose en uno de los factores más importantes en el éxito del cultivo.</w:t>
       </w:r>
     </w:p>
     <w:p>
@@ -4604,6 +4888,7 @@
           <w:ilvl w:val="0"/>
           <w:numId w:val="37"/>
         </w:numPr>
+        <w:ind w:left="709"/>
         <w:rPr>
           <w:szCs w:val="28"/>
           <w:lang w:val="es-419" w:eastAsia="es-CO"/>
@@ -4624,6 +4909,7 @@
           <w:ilvl w:val="0"/>
           <w:numId w:val="37"/>
         </w:numPr>
+        <w:ind w:left="709"/>
         <w:rPr>
           <w:szCs w:val="28"/>
           <w:lang w:val="es-419" w:eastAsia="es-CO"/>
@@ -4644,6 +4930,7 @@
           <w:ilvl w:val="0"/>
           <w:numId w:val="37"/>
         </w:numPr>
+        <w:ind w:left="709"/>
         <w:rPr>
           <w:szCs w:val="28"/>
           <w:lang w:val="es-419" w:eastAsia="es-CO"/>
@@ -4664,6 +4951,7 @@
           <w:ilvl w:val="0"/>
           <w:numId w:val="37"/>
         </w:numPr>
+        <w:ind w:left="709"/>
         <w:rPr>
           <w:szCs w:val="28"/>
           <w:lang w:val="es-419" w:eastAsia="es-CO"/>
@@ -4684,6 +4972,7 @@
           <w:ilvl w:val="0"/>
           <w:numId w:val="37"/>
         </w:numPr>
+        <w:ind w:left="709"/>
         <w:rPr>
           <w:szCs w:val="28"/>
           <w:lang w:val="es-419" w:eastAsia="es-CO"/>
@@ -4704,6 +4993,7 @@
           <w:ilvl w:val="0"/>
           <w:numId w:val="37"/>
         </w:numPr>
+        <w:ind w:left="709"/>
         <w:rPr>
           <w:szCs w:val="28"/>
           <w:lang w:val="es-419" w:eastAsia="es-CO"/>
@@ -4724,6 +5014,7 @@
           <w:ilvl w:val="0"/>
           <w:numId w:val="37"/>
         </w:numPr>
+        <w:ind w:left="709"/>
         <w:rPr>
           <w:szCs w:val="28"/>
           <w:lang w:val="es-419" w:eastAsia="es-CO"/>
@@ -4739,42 +5030,44 @@
     </w:p>
     <w:p>
       <w:pPr>
+        <w:spacing w:before="0" w:after="160" w:line="259" w:lineRule="auto"/>
         <w:ind w:firstLine="0"/>
         <w:rPr>
-          <w:b/>
-          <w:bCs/>
-          <w:lang w:val="es-419" w:eastAsia="es-CO"/>
-        </w:rPr>
-      </w:pPr>
-    </w:p>
-    <w:p>
-      <w:pPr>
-        <w:ind w:firstLine="0"/>
-        <w:rPr>
-          <w:b/>
-          <w:bCs/>
-          <w:lang w:val="es-419" w:eastAsia="es-CO"/>
-        </w:rPr>
-      </w:pPr>
-    </w:p>
-    <w:p>
-      <w:pPr>
-        <w:ind w:firstLine="0"/>
-        <w:rPr>
-          <w:lang w:val="es-419" w:eastAsia="es-CO"/>
-        </w:rPr>
-      </w:pPr>
+          <w:szCs w:val="28"/>
+          <w:lang w:val="es-419" w:eastAsia="es-CO"/>
+        </w:rPr>
+      </w:pPr>
+      <w:r>
+        <w:rPr>
+          <w:szCs w:val="28"/>
+          <w:lang w:val="es-419" w:eastAsia="es-CO"/>
+        </w:rPr>
+        <w:br w:type="page"/>
+      </w:r>
     </w:p>
     <w:p>
       <w:pPr>
         <w:pStyle w:val="Ttulo1"/>
       </w:pPr>
-      <w:bookmarkStart w:id="6" w:name="_Toc184919064"/>
+      <w:bookmarkStart w:id="6" w:name="_Toc185261155"/>
       <w:r>
         <w:lastRenderedPageBreak/>
         <w:t>Características y composición de los sustratos</w:t>
       </w:r>
       <w:bookmarkEnd w:id="6"/>
+    </w:p>
+    <w:p>
+      <w:pPr>
+        <w:rPr>
+          <w:lang w:val="es-419" w:eastAsia="es-CO"/>
+        </w:rPr>
+      </w:pPr>
+      <w:r>
+        <w:rPr>
+          <w:lang w:val="es-419" w:eastAsia="es-CO"/>
+        </w:rPr>
+        <w:t>La selectividad es esencial, por lo que deben considerarse características clave como el contenido de nutrientes, la acidez, la capacidad de aireación y el contenido de humedad. A continuación, se detallan estas características:</w:t>
+      </w:r>
     </w:p>
     <w:p>
       <w:pPr>
@@ -4795,27 +5088,25 @@
           <w:bCs/>
           <w:lang w:val="es-419" w:eastAsia="es-CO"/>
         </w:rPr>
-        <w:t>Nutrientes</w:t>
-      </w:r>
-      <w:r>
-        <w:rPr>
-          <w:b/>
-          <w:bCs/>
-          <w:lang w:val="es-419" w:eastAsia="es-CO"/>
-        </w:rPr>
-        <w:t>:</w:t>
-      </w:r>
-      <w:r>
-        <w:rPr>
-          <w:lang w:val="es-419" w:eastAsia="es-CO"/>
-        </w:rPr>
-        <w:t xml:space="preserve"> e</w:t>
-      </w:r>
-      <w:r>
-        <w:rPr>
-          <w:lang w:val="es-419" w:eastAsia="es-CO"/>
-        </w:rPr>
-        <w:t>l sustrato debe contener los nutrientes necesarios para el crecimiento y desarrollo del hongo tales como: la celulosa, hemicelulosa y lignina, que actúan como fuente principal de carbono y nitrógeno. Aunque también se estima que requiere de otros elementos en menor cantidad como fosforo, potasio, azufre, magnesio, calcio, zinc y cobre (Guarín y Ramírez, 2004).</w:t>
+        <w:t>Nutrientes:</w:t>
+      </w:r>
+      <w:r>
+        <w:rPr>
+          <w:lang w:val="es-419" w:eastAsia="es-CO"/>
+        </w:rPr>
+        <w:t xml:space="preserve"> el sustrato debe contener los nutrientes necesarios para el crecimiento y desarrollo del hongo tales como: la celulosa, hemicelulosa y lignina, que actúan como fuente principal de carbono y nitrógeno. Aunque también se estima que requiere de otros elementos en menor cantidad como f</w:t>
+      </w:r>
+      <w:r>
+        <w:rPr>
+          <w:lang w:val="es-419" w:eastAsia="es-CO"/>
+        </w:rPr>
+        <w:t>ó</w:t>
+      </w:r>
+      <w:r>
+        <w:rPr>
+          <w:lang w:val="es-419" w:eastAsia="es-CO"/>
+        </w:rPr>
+        <w:t>sforo, potasio, azufre, magnesio, calcio, zinc y cobre (Guarín y Ramírez, 2004).</w:t>
       </w:r>
     </w:p>
     <w:p>
@@ -4856,13 +5147,7 @@
         <w:rPr>
           <w:lang w:val="es-419" w:eastAsia="es-CO"/>
         </w:rPr>
-        <w:t xml:space="preserve"> l</w:t>
-      </w:r>
-      <w:r>
-        <w:rPr>
-          <w:lang w:val="es-419" w:eastAsia="es-CO"/>
-        </w:rPr>
-        <w:t>os hongos requieren de sustratos de pH ligeramente ácidos a neutros de 6-7.</w:t>
+        <w:t xml:space="preserve"> los hongos requieren de sustratos de pH ligeramente ácidos a neutros de 6-7.</w:t>
       </w:r>
     </w:p>
     <w:p>
@@ -4888,19 +5173,7 @@
         <w:rPr>
           <w:lang w:val="es-419" w:eastAsia="es-CO"/>
         </w:rPr>
-        <w:t>:</w:t>
-      </w:r>
-      <w:r>
-        <w:rPr>
-          <w:lang w:val="es-419" w:eastAsia="es-CO"/>
-        </w:rPr>
-        <w:t xml:space="preserve"> l</w:t>
-      </w:r>
-      <w:r>
-        <w:rPr>
-          <w:lang w:val="es-419" w:eastAsia="es-CO"/>
-        </w:rPr>
-        <w:t>os hongos son organismos aeróbicos, por lo cual requiere la circulación de aire al interior del sustrato; por consiguiente, los sustratos no se deben compactar fácilmente.</w:t>
+        <w:t>: los hongos son organismos aeróbicos, por lo cual requiere la circulación de aire al interior del sustrato; por consiguiente, los sustratos no se deben compactar fácilmente.</w:t>
       </w:r>
     </w:p>
     <w:p>
@@ -4926,35 +5199,15 @@
         <w:rPr>
           <w:lang w:val="es-419" w:eastAsia="es-CO"/>
         </w:rPr>
-        <w:t xml:space="preserve"> e</w:t>
-      </w:r>
-      <w:r>
-        <w:rPr>
-          <w:lang w:val="es-419" w:eastAsia="es-CO"/>
-        </w:rPr>
-        <w:t>s importante que los materiales a utilizar como sustratos sean frescos (pulpa de café) o estén deshidratados hasta una humedad aproximada del 12 %, para evitar los procesos de descomposición. Se recomienda que no haya estado expuesta a la lluvia y a la humedad. Estos deben tener una buena capacidad de retención de la humedad deseada en el proceso del cultivo que es entre un 70 - 80 %.</w:t>
-      </w:r>
-    </w:p>
-    <w:p>
-      <w:pPr>
-        <w:rPr>
-          <w:lang w:val="es-419" w:eastAsia="es-CO"/>
-        </w:rPr>
-      </w:pPr>
-    </w:p>
-    <w:p>
-      <w:pPr>
-        <w:rPr>
-          <w:lang w:val="es-419" w:eastAsia="es-CO"/>
-        </w:rPr>
-      </w:pPr>
-    </w:p>
-    <w:p>
-      <w:pPr>
-        <w:rPr>
-          <w:lang w:val="es-419" w:eastAsia="es-CO"/>
-        </w:rPr>
-      </w:pPr>
+        <w:t xml:space="preserve"> es importante que los materiales a utilizar como sustratos sean frescos (pulpa de café) o estén deshidratados hasta una humedad aproximada del 12 %, para evitar los procesos de descomposición. Se recomienda que no haya estado expuesta a la lluvia y a la humedad. Estos </w:t>
+      </w:r>
+      <w:r>
+        <w:rPr>
+          <w:lang w:val="es-419" w:eastAsia="es-CO"/>
+        </w:rPr>
+        <w:lastRenderedPageBreak/>
+        <w:t>deben tener una buena capacidad de retención de la humedad deseada en el proceso del cultivo que es entre un 70 - 80 %.</w:t>
+      </w:r>
     </w:p>
     <w:p>
       <w:pPr>
@@ -5036,7 +5289,19 @@
         <w:rPr>
           <w:lang w:val="es-419" w:eastAsia="es-CO"/>
         </w:rPr>
-        <w:t>Luego se homogenizan los materiales mezclando de manera uniforme las materias primas a utilizar como sustratos. Si estos no están secos (caso de los tamos, virutas, bagazos y aserrines) y no se van a utilizar inmediatamente, se deben secar al sol previamente hasta obtener una humedad aproximada del 13%, seguidamente se empacan en costales de fibra limpios y se almacenan temporalmente para luego recibir el respectivo tratamiento.</w:t>
+        <w:t>Luego se homogenizan los materiales mezclando de manera uniforme las materias primas a utilizar como sustratos. Si estos no están secos (caso de los tamos, virutas, bagazos y aserrines) y no se van a utilizar inmediatamente, se deben secar al sol previamente hasta obtener una humedad aproximada del 13</w:t>
+      </w:r>
+      <w:r>
+        <w:rPr>
+          <w:lang w:val="es-419" w:eastAsia="es-CO"/>
+        </w:rPr>
+        <w:t xml:space="preserve"> </w:t>
+      </w:r>
+      <w:r>
+        <w:rPr>
+          <w:lang w:val="es-419" w:eastAsia="es-CO"/>
+        </w:rPr>
+        <w:t>%, seguidamente se empacan en costales de fibra limpios y se almacenan temporalmente para luego recibir el respectivo tratamiento.</w:t>
       </w:r>
     </w:p>
     <w:p>
@@ -5067,6 +5332,7 @@
           <w:ilvl w:val="0"/>
           <w:numId w:val="41"/>
         </w:numPr>
+        <w:ind w:left="709"/>
         <w:rPr>
           <w:lang w:val="es-419" w:eastAsia="es-CO"/>
         </w:rPr>
@@ -5085,15 +5351,28 @@
           <w:ilvl w:val="0"/>
           <w:numId w:val="41"/>
         </w:numPr>
-        <w:rPr>
-          <w:lang w:val="es-419" w:eastAsia="es-CO"/>
-        </w:rPr>
-      </w:pPr>
-      <w:r>
-        <w:rPr>
-          <w:lang w:val="es-419" w:eastAsia="es-CO"/>
-        </w:rPr>
-        <w:t>Lugar acondicionado con capa de concreto preferiblemente.</w:t>
+        <w:ind w:left="709"/>
+        <w:rPr>
+          <w:lang w:val="es-419" w:eastAsia="es-CO"/>
+        </w:rPr>
+      </w:pPr>
+      <w:r>
+        <w:rPr>
+          <w:lang w:val="es-419" w:eastAsia="es-CO"/>
+        </w:rPr>
+        <w:t>Lugar acondicionado con capa de concreto</w:t>
+      </w:r>
+      <w:r>
+        <w:rPr>
+          <w:lang w:val="es-419" w:eastAsia="es-CO"/>
+        </w:rPr>
+        <w:t>,</w:t>
+      </w:r>
+      <w:r>
+        <w:rPr>
+          <w:lang w:val="es-419" w:eastAsia="es-CO"/>
+        </w:rPr>
+        <w:t xml:space="preserve"> preferiblemente.</w:t>
       </w:r>
     </w:p>
     <w:p>
@@ -5103,6 +5382,7 @@
           <w:ilvl w:val="0"/>
           <w:numId w:val="41"/>
         </w:numPr>
+        <w:ind w:left="709"/>
         <w:rPr>
           <w:lang w:val="es-419" w:eastAsia="es-CO"/>
         </w:rPr>
@@ -5121,6 +5401,7 @@
           <w:ilvl w:val="0"/>
           <w:numId w:val="41"/>
         </w:numPr>
+        <w:ind w:left="709"/>
         <w:rPr>
           <w:lang w:val="es-419" w:eastAsia="es-CO"/>
         </w:rPr>
@@ -5134,100 +5415,24 @@
     </w:p>
     <w:p>
       <w:pPr>
-        <w:rPr>
-          <w:lang w:val="es-419" w:eastAsia="es-CO"/>
-        </w:rPr>
-      </w:pPr>
-    </w:p>
-    <w:p>
-      <w:pPr>
-        <w:rPr>
-          <w:lang w:val="es-419" w:eastAsia="es-CO"/>
-        </w:rPr>
-      </w:pPr>
-    </w:p>
-    <w:p>
-      <w:pPr>
-        <w:rPr>
-          <w:lang w:val="es-419" w:eastAsia="es-CO"/>
-        </w:rPr>
-      </w:pPr>
-    </w:p>
-    <w:p>
-      <w:pPr>
-        <w:rPr>
-          <w:lang w:val="es-419" w:eastAsia="es-CO"/>
-        </w:rPr>
-      </w:pPr>
-    </w:p>
-    <w:p>
-      <w:pPr>
-        <w:rPr>
-          <w:lang w:val="es-419" w:eastAsia="es-CO"/>
-        </w:rPr>
-      </w:pPr>
-    </w:p>
-    <w:p>
-      <w:pPr>
-        <w:rPr>
-          <w:lang w:val="es-419" w:eastAsia="es-CO"/>
-        </w:rPr>
-      </w:pPr>
-    </w:p>
-    <w:p>
-      <w:pPr>
-        <w:rPr>
-          <w:lang w:val="es-419" w:eastAsia="es-CO"/>
-        </w:rPr>
-      </w:pPr>
-    </w:p>
-    <w:p>
-      <w:pPr>
-        <w:rPr>
-          <w:lang w:val="es-419" w:eastAsia="es-CO"/>
-        </w:rPr>
-      </w:pPr>
-    </w:p>
-    <w:p>
-      <w:pPr>
-        <w:rPr>
-          <w:lang w:val="es-419" w:eastAsia="es-CO"/>
-        </w:rPr>
-      </w:pPr>
-    </w:p>
-    <w:p>
-      <w:pPr>
-        <w:rPr>
-          <w:lang w:val="es-419" w:eastAsia="es-CO"/>
-        </w:rPr>
-      </w:pPr>
-    </w:p>
-    <w:p>
-      <w:pPr>
-        <w:rPr>
-          <w:lang w:val="es-419" w:eastAsia="es-CO"/>
-        </w:rPr>
-      </w:pPr>
-    </w:p>
-    <w:p>
-      <w:pPr>
-        <w:rPr>
-          <w:lang w:val="es-419" w:eastAsia="es-CO"/>
-        </w:rPr>
-      </w:pPr>
-    </w:p>
-    <w:p>
-      <w:pPr>
-        <w:rPr>
-          <w:lang w:val="es-419" w:eastAsia="es-CO"/>
-        </w:rPr>
-      </w:pPr>
+        <w:spacing w:before="0" w:after="160" w:line="259" w:lineRule="auto"/>
+        <w:ind w:firstLine="0"/>
+        <w:rPr>
+          <w:lang w:val="es-419" w:eastAsia="es-CO"/>
+        </w:rPr>
+      </w:pPr>
+      <w:r>
+        <w:rPr>
+          <w:lang w:val="es-419" w:eastAsia="es-CO"/>
+        </w:rPr>
+        <w:br w:type="page"/>
+      </w:r>
     </w:p>
     <w:p>
       <w:pPr>
         <w:pStyle w:val="Ttulo1"/>
       </w:pPr>
-      <w:bookmarkStart w:id="7" w:name="_Toc184919065"/>
+      <w:bookmarkStart w:id="7" w:name="_Toc185261156"/>
       <w:r>
         <w:lastRenderedPageBreak/>
         <w:t>Tratamientos del sustrato</w:t>
@@ -5261,7 +5466,7 @@
           <w:bCs/>
           <w:lang w:val="es-419" w:eastAsia="es-CO"/>
         </w:rPr>
-        <w:t>Fermentación</w:t>
+        <w:t>Hidratación</w:t>
       </w:r>
     </w:p>
     <w:p>
@@ -5279,63 +5484,35 @@
     </w:p>
     <w:p>
       <w:pPr>
-        <w:pStyle w:val="Figura"/>
-        <w:rPr>
-          <w:lang w:val="es-419"/>
-        </w:rPr>
-      </w:pPr>
-      <w:r>
-        <w:rPr>
-          <w:lang w:val="es-419"/>
-        </w:rPr>
-        <w:t>Fermentación de Sustrato.</w:t>
-      </w:r>
-    </w:p>
-    <w:p>
-      <w:pPr>
-        <w:rPr>
-          <w:lang w:val="es-419" w:eastAsia="es-CO"/>
-        </w:rPr>
-      </w:pPr>
-      <w:r>
-        <w:rPr>
-          <w:noProof/>
-        </w:rPr>
-        <w:drawing>
-          <wp:inline distT="0" distB="0" distL="0" distR="0" wp14:anchorId="27CC47F8" wp14:editId="06824DD5">
-            <wp:extent cx="6421755" cy="1980565"/>
-            <wp:effectExtent l="0" t="0" r="0" b="635"/>
-            <wp:docPr id="1909374246" name="Imagen 1" descr="Muestra la fermentación del sustrato."/>
-            <wp:cNvGraphicFramePr>
-              <a:graphicFrameLocks xmlns:a="http://schemas.openxmlformats.org/drawingml/2006/main" noChangeAspect="1"/>
-            </wp:cNvGraphicFramePr>
-            <a:graphic xmlns:a="http://schemas.openxmlformats.org/drawingml/2006/main">
-              <a:graphicData uri="http://schemas.openxmlformats.org/drawingml/2006/picture">
-                <pic:pic xmlns:pic="http://schemas.openxmlformats.org/drawingml/2006/picture">
-                  <pic:nvPicPr>
-                    <pic:cNvPr id="1909374246" name="Imagen 1" descr="Muestra la fermentación del sustrato."/>
-                    <pic:cNvPicPr/>
-                  </pic:nvPicPr>
-                  <pic:blipFill>
-                    <a:blip r:embed="rId18"/>
-                    <a:stretch>
-                      <a:fillRect/>
-                    </a:stretch>
-                  </pic:blipFill>
-                  <pic:spPr>
-                    <a:xfrm>
-                      <a:off x="0" y="0"/>
-                      <a:ext cx="6421755" cy="1980565"/>
-                    </a:xfrm>
-                    <a:prstGeom prst="rect">
-                      <a:avLst/>
-                    </a:prstGeom>
-                  </pic:spPr>
-                </pic:pic>
-              </a:graphicData>
-            </a:graphic>
-          </wp:inline>
-        </w:drawing>
+        <w:rPr>
+          <w:b/>
+          <w:bCs/>
+          <w:lang w:val="es-419" w:eastAsia="es-CO"/>
+        </w:rPr>
+      </w:pPr>
+      <w:r>
+        <w:rPr>
+          <w:b/>
+          <w:bCs/>
+          <w:lang w:val="es-419" w:eastAsia="es-CO"/>
+        </w:rPr>
+        <w:t xml:space="preserve">Fermentación del </w:t>
+      </w:r>
+      <w:r>
+        <w:rPr>
+          <w:b/>
+          <w:bCs/>
+          <w:lang w:val="es-419" w:eastAsia="es-CO"/>
+        </w:rPr>
+        <w:t>sus</w:t>
+      </w:r>
+      <w:r>
+        <w:rPr>
+          <w:b/>
+          <w:bCs/>
+          <w:lang w:val="es-419" w:eastAsia="es-CO"/>
+        </w:rPr>
+        <w:t>trato.</w:t>
       </w:r>
     </w:p>
     <w:p>
@@ -5345,7 +5522,7 @@
           <w:ilvl w:val="3"/>
           <w:numId w:val="5"/>
         </w:numPr>
-        <w:ind w:left="2410"/>
+        <w:ind w:left="709"/>
         <w:rPr>
           <w:lang w:val="es-419" w:eastAsia="es-CO"/>
         </w:rPr>
@@ -5354,7 +5531,19 @@
         <w:rPr>
           <w:lang w:eastAsia="es-CO"/>
         </w:rPr>
-        <w:t>Para lograr una fermentación homogénea, se debe humedecer con agua el sustrato en 70-75% de humedad y formar un montículo, tapándolo con un plástico para mantener la humedad y el calor.</w:t>
+        <w:t>Para lograr una fermentación homogénea, se debe humedecer con agua el sustrato en 70-75</w:t>
+      </w:r>
+      <w:r>
+        <w:rPr>
+          <w:lang w:eastAsia="es-CO"/>
+        </w:rPr>
+        <w:t xml:space="preserve"> </w:t>
+      </w:r>
+      <w:r>
+        <w:rPr>
+          <w:lang w:eastAsia="es-CO"/>
+        </w:rPr>
+        <w:t>% de humedad y formar un montículo, tapándolo con un plástico para mantener la humedad y el calor.</w:t>
       </w:r>
     </w:p>
     <w:p>
@@ -5364,7 +5553,7 @@
           <w:ilvl w:val="3"/>
           <w:numId w:val="5"/>
         </w:numPr>
-        <w:ind w:left="2410"/>
+        <w:ind w:left="709"/>
         <w:rPr>
           <w:lang w:val="es-419" w:eastAsia="es-CO"/>
         </w:rPr>
@@ -5373,14 +5562,7 @@
         <w:rPr>
           <w:lang w:eastAsia="es-CO"/>
         </w:rPr>
-        <w:t xml:space="preserve">Luego, se deben realizar volteos cada 3 días para favorecer las condiciones de aireación y la fermentación. Para el caso del bagazo </w:t>
-      </w:r>
-      <w:r>
-        <w:rPr>
-          <w:lang w:eastAsia="es-CO"/>
-        </w:rPr>
-        <w:lastRenderedPageBreak/>
-        <w:t>el tiempo de fermentación es de 8-10 días y para la pulpa de café, de 3-5 días.</w:t>
+        <w:t>Luego, se deben realizar volteos cada 3 días para favorecer las condiciones de aireación y la fermentación. Para el caso del bagazo el tiempo de fermentación es de 8-10 días y para la pulpa de café, de 3-5 días.</w:t>
       </w:r>
     </w:p>
     <w:p>
@@ -5390,7 +5572,7 @@
           <w:ilvl w:val="3"/>
           <w:numId w:val="5"/>
         </w:numPr>
-        <w:ind w:left="2410"/>
+        <w:ind w:left="709"/>
         <w:rPr>
           <w:lang w:val="es-419" w:eastAsia="es-CO"/>
         </w:rPr>
@@ -5429,7 +5611,14 @@
         <w:rPr>
           <w:lang w:val="es-419" w:eastAsia="es-CO"/>
         </w:rPr>
-        <w:t>Los sustratos secos como el aserrín, las pajas, los tamos, los bagazos secos, la pulpa de café seca son sometidos a hidratación, sumergiendo los costales de fibra con el sustrato en recipientes con agua por espacio de unas 20 horas hasta alcanzar una humedad del 75 %.</w:t>
+        <w:t xml:space="preserve">Los sustratos secos como el aserrín, las pajas, los tamos, los bagazos secos, la pulpa de café seca son sometidos a hidratación, sumergiendo los costales de fibra con el </w:t>
+      </w:r>
+      <w:r>
+        <w:rPr>
+          <w:lang w:val="es-419" w:eastAsia="es-CO"/>
+        </w:rPr>
+        <w:lastRenderedPageBreak/>
+        <w:t>sustrato en recipientes con agua por espacio de unas 20 horas hasta alcanzar una humedad del 75 %.</w:t>
       </w:r>
     </w:p>
     <w:p>
@@ -5514,8 +5703,113 @@
           <w:bCs/>
           <w:lang w:val="es-419" w:eastAsia="es-CO"/>
         </w:rPr>
+        <w:t>Paso 02</w:t>
+      </w:r>
+      <w:r>
+        <w:rPr>
+          <w:b/>
+          <w:bCs/>
+          <w:lang w:val="es-419" w:eastAsia="es-CO"/>
+        </w:rPr>
+        <w:t>:</w:t>
+      </w:r>
+      <w:r>
+        <w:rPr>
+          <w:lang w:val="es-419" w:eastAsia="es-CO"/>
+        </w:rPr>
+        <w:t xml:space="preserve"> d</w:t>
+      </w:r>
+      <w:r>
+        <w:rPr>
+          <w:lang w:val="es-419" w:eastAsia="es-CO"/>
+        </w:rPr>
+        <w:t>ebajo de la caneca debe haber algún tipo de fuente de calor tal como una hoguera o un quemador de gas. Se recomienda utilizar el quemador para controlar la llama.</w:t>
+      </w:r>
+    </w:p>
+    <w:p>
+      <w:pPr>
+        <w:rPr>
+          <w:lang w:val="es-419" w:eastAsia="es-CO"/>
+        </w:rPr>
+      </w:pPr>
+      <w:r>
+        <w:rPr>
+          <w:b/>
+          <w:bCs/>
+          <w:lang w:val="es-419" w:eastAsia="es-CO"/>
+        </w:rPr>
+        <w:t>Paso 03</w:t>
+      </w:r>
+      <w:r>
+        <w:rPr>
+          <w:b/>
+          <w:bCs/>
+          <w:lang w:val="es-419" w:eastAsia="es-CO"/>
+        </w:rPr>
+        <w:t>:</w:t>
+      </w:r>
+      <w:r>
+        <w:rPr>
+          <w:lang w:val="es-419" w:eastAsia="es-CO"/>
+        </w:rPr>
+        <w:t xml:space="preserve"> s</w:t>
+      </w:r>
+      <w:r>
+        <w:rPr>
+          <w:lang w:val="es-419" w:eastAsia="es-CO"/>
+        </w:rPr>
+        <w:t>e debe contar con un termómetro para la medición de la temperatura con escala mínima hasta 80 grados Celsius. La temperatura se medirá dentro de los bultos o recipientes donde se encuentre el sustrato.</w:t>
+      </w:r>
+    </w:p>
+    <w:p>
+      <w:pPr>
+        <w:rPr>
+          <w:lang w:val="es-419" w:eastAsia="es-CO"/>
+        </w:rPr>
+      </w:pPr>
+      <w:r>
+        <w:rPr>
+          <w:b/>
+          <w:bCs/>
+          <w:lang w:val="es-419" w:eastAsia="es-CO"/>
+        </w:rPr>
+        <w:t>Paso 04</w:t>
+      </w:r>
+      <w:r>
+        <w:rPr>
+          <w:b/>
+          <w:bCs/>
+          <w:lang w:val="es-419" w:eastAsia="es-CO"/>
+        </w:rPr>
+        <w:t>:</w:t>
+      </w:r>
+      <w:r>
+        <w:rPr>
+          <w:lang w:val="es-419" w:eastAsia="es-CO"/>
+        </w:rPr>
+        <w:t xml:space="preserve"> l</w:t>
+      </w:r>
+      <w:r>
+        <w:rPr>
+          <w:lang w:val="es-419" w:eastAsia="es-CO"/>
+        </w:rPr>
+        <w:t>a pasteurización se debe cronometrar desde el momento en que el sustrato llegue a 70 - 73 grados Celsius y mantenerla ahí durante 1 - 2 horas.</w:t>
+      </w:r>
+    </w:p>
+    <w:p>
+      <w:pPr>
+        <w:rPr>
+          <w:lang w:val="es-419" w:eastAsia="es-CO"/>
+        </w:rPr>
+      </w:pPr>
+      <w:r>
+        <w:rPr>
+          <w:b/>
+          <w:bCs/>
+          <w:lang w:val="es-419" w:eastAsia="es-CO"/>
+        </w:rPr>
         <w:lastRenderedPageBreak/>
-        <w:t>Paso 02</w:t>
+        <w:t>Paso 05</w:t>
       </w:r>
       <w:r>
         <w:rPr>
@@ -5529,28 +5823,28 @@
         <w:rPr>
           <w:lang w:val="es-419" w:eastAsia="es-CO"/>
         </w:rPr>
-        <w:t xml:space="preserve"> d</w:t>
-      </w:r>
-      <w:r>
-        <w:rPr>
-          <w:lang w:val="es-419" w:eastAsia="es-CO"/>
-        </w:rPr>
-        <w:t>ebajo de la caneca debe haber algún tipo de fuente de calor tal como una hoguera o un quemador de gas. Se recomienda utilizar el quemador para controlar la llama.</w:t>
-      </w:r>
-    </w:p>
-    <w:p>
-      <w:pPr>
-        <w:rPr>
-          <w:lang w:val="es-419" w:eastAsia="es-CO"/>
-        </w:rPr>
-      </w:pPr>
-      <w:r>
-        <w:rPr>
-          <w:b/>
-          <w:bCs/>
-          <w:lang w:val="es-419" w:eastAsia="es-CO"/>
-        </w:rPr>
-        <w:t>Paso 03</w:t>
+        <w:t xml:space="preserve"> l</w:t>
+      </w:r>
+      <w:r>
+        <w:rPr>
+          <w:lang w:val="es-419" w:eastAsia="es-CO"/>
+        </w:rPr>
+        <w:t>uego de terminar la pasteurización se saca el cilindro o bultos para bajar su temperatura hasta 24 - 25 grados Celsius y drenar el agua contendida por saturación, durante un periodo de 3-4 horas.</w:t>
+      </w:r>
+    </w:p>
+    <w:p>
+      <w:pPr>
+        <w:rPr>
+          <w:lang w:val="es-419" w:eastAsia="es-CO"/>
+        </w:rPr>
+      </w:pPr>
+      <w:r>
+        <w:rPr>
+          <w:b/>
+          <w:bCs/>
+          <w:lang w:val="es-419" w:eastAsia="es-CO"/>
+        </w:rPr>
+        <w:t>Paso 06</w:t>
       </w:r>
       <w:r>
         <w:rPr>
@@ -5570,111 +5864,6 @@
         <w:rPr>
           <w:lang w:val="es-419" w:eastAsia="es-CO"/>
         </w:rPr>
-        <w:t>e debe contar con un termómetro para la medición de la temperatura con escala mínima hasta 80 grados Celsius. La temperatura se medirá dentro de los bultos o recipientes donde se encuentre el sustrato.</w:t>
-      </w:r>
-    </w:p>
-    <w:p>
-      <w:pPr>
-        <w:rPr>
-          <w:lang w:val="es-419" w:eastAsia="es-CO"/>
-        </w:rPr>
-      </w:pPr>
-      <w:r>
-        <w:rPr>
-          <w:b/>
-          <w:bCs/>
-          <w:lang w:val="es-419" w:eastAsia="es-CO"/>
-        </w:rPr>
-        <w:t>Paso 04</w:t>
-      </w:r>
-      <w:r>
-        <w:rPr>
-          <w:b/>
-          <w:bCs/>
-          <w:lang w:val="es-419" w:eastAsia="es-CO"/>
-        </w:rPr>
-        <w:t>:</w:t>
-      </w:r>
-      <w:r>
-        <w:rPr>
-          <w:lang w:val="es-419" w:eastAsia="es-CO"/>
-        </w:rPr>
-        <w:t xml:space="preserve"> l</w:t>
-      </w:r>
-      <w:r>
-        <w:rPr>
-          <w:lang w:val="es-419" w:eastAsia="es-CO"/>
-        </w:rPr>
-        <w:t>a pasteurización se debe cronometrar desde el momento en que el sustrato llegue a 70 - 73 grados Celsius y mantenerla ahí durante 1 - 2 horas.</w:t>
-      </w:r>
-    </w:p>
-    <w:p>
-      <w:pPr>
-        <w:rPr>
-          <w:lang w:val="es-419" w:eastAsia="es-CO"/>
-        </w:rPr>
-      </w:pPr>
-      <w:r>
-        <w:rPr>
-          <w:b/>
-          <w:bCs/>
-          <w:lang w:val="es-419" w:eastAsia="es-CO"/>
-        </w:rPr>
-        <w:t>Paso 05</w:t>
-      </w:r>
-      <w:r>
-        <w:rPr>
-          <w:b/>
-          <w:bCs/>
-          <w:lang w:val="es-419" w:eastAsia="es-CO"/>
-        </w:rPr>
-        <w:t>:</w:t>
-      </w:r>
-      <w:r>
-        <w:rPr>
-          <w:lang w:val="es-419" w:eastAsia="es-CO"/>
-        </w:rPr>
-        <w:t xml:space="preserve"> l</w:t>
-      </w:r>
-      <w:r>
-        <w:rPr>
-          <w:lang w:val="es-419" w:eastAsia="es-CO"/>
-        </w:rPr>
-        <w:t>uego de terminar la pasteurización se saca el cilindro o bultos para bajar su temperatura hasta 24 - 25 grados Celsius y drenar el agua contendida por saturación, durante un periodo de 3-4 horas.</w:t>
-      </w:r>
-    </w:p>
-    <w:p>
-      <w:pPr>
-        <w:rPr>
-          <w:lang w:val="es-419" w:eastAsia="es-CO"/>
-        </w:rPr>
-      </w:pPr>
-      <w:r>
-        <w:rPr>
-          <w:b/>
-          <w:bCs/>
-          <w:lang w:val="es-419" w:eastAsia="es-CO"/>
-        </w:rPr>
-        <w:t>Paso 06</w:t>
-      </w:r>
-      <w:r>
-        <w:rPr>
-          <w:b/>
-          <w:bCs/>
-          <w:lang w:val="es-419" w:eastAsia="es-CO"/>
-        </w:rPr>
-        <w:t>:</w:t>
-      </w:r>
-      <w:r>
-        <w:rPr>
-          <w:lang w:val="es-419" w:eastAsia="es-CO"/>
-        </w:rPr>
-        <w:t xml:space="preserve"> s</w:t>
-      </w:r>
-      <w:r>
-        <w:rPr>
-          <w:lang w:val="es-419" w:eastAsia="es-CO"/>
-        </w:rPr>
         <w:t>e recomienda ubicar este sustrato ya pasteurizado en una zona limpia y aislada del ambiente exterior.</w:t>
       </w:r>
     </w:p>
@@ -5688,50 +5877,20 @@
         <w:rPr>
           <w:lang w:val="es-419" w:eastAsia="es-CO"/>
         </w:rPr>
-        <w:t>Una vez finalizado la pasteurización, el sustrato selectivo está listo para iniciar el proceso de siembra o inoculación.</w:t>
-      </w:r>
-    </w:p>
-    <w:p>
-      <w:pPr>
-        <w:rPr>
-          <w:lang w:val="es-419" w:eastAsia="es-CO"/>
-        </w:rPr>
-      </w:pPr>
-    </w:p>
-    <w:p>
-      <w:pPr>
-        <w:rPr>
-          <w:lang w:val="es-419" w:eastAsia="es-CO"/>
-        </w:rPr>
-      </w:pPr>
-    </w:p>
-    <w:p>
-      <w:pPr>
-        <w:rPr>
-          <w:lang w:val="es-419" w:eastAsia="es-CO"/>
-        </w:rPr>
-      </w:pPr>
-    </w:p>
-    <w:p>
-      <w:pPr>
-        <w:rPr>
-          <w:lang w:val="es-419" w:eastAsia="es-CO"/>
-        </w:rPr>
-      </w:pPr>
-    </w:p>
-    <w:p>
-      <w:pPr>
-        <w:rPr>
-          <w:lang w:val="es-419" w:eastAsia="es-CO"/>
-        </w:rPr>
-      </w:pPr>
-    </w:p>
-    <w:p>
-      <w:pPr>
-        <w:rPr>
-          <w:lang w:val="es-419" w:eastAsia="es-CO"/>
-        </w:rPr>
-      </w:pPr>
+        <w:t>Una vez finalizad</w:t>
+      </w:r>
+      <w:r>
+        <w:rPr>
+          <w:lang w:val="es-419" w:eastAsia="es-CO"/>
+        </w:rPr>
+        <w:t>a</w:t>
+      </w:r>
+      <w:r>
+        <w:rPr>
+          <w:lang w:val="es-419" w:eastAsia="es-CO"/>
+        </w:rPr>
+        <w:t xml:space="preserve"> la pasteurización, el sustrato selectivo está listo para iniciar el proceso de siembra o inoculación.</w:t>
+      </w:r>
     </w:p>
     <w:p>
       <w:pPr>
@@ -5744,7 +5903,6 @@
         <w:rPr>
           <w:lang w:val="es-419"/>
         </w:rPr>
-        <w:lastRenderedPageBreak/>
         <w:t>Proceso de inmersión del sustrato</w:t>
       </w:r>
     </w:p>
@@ -5777,7 +5935,7 @@
                     </pic:cNvPicPr>
                   </pic:nvPicPr>
                   <pic:blipFill>
-                    <a:blip r:embed="rId19">
+                    <a:blip r:embed="rId18">
                       <a:extLst>
                         <a:ext uri="{28A0092B-C50C-407E-A947-70E740481C1C}">
                           <a14:useLocalDpi xmlns:a14="http://schemas.microsoft.com/office/drawing/2010/main" val="0"/>
@@ -5818,7 +5976,7 @@
           <w:sz w:val="22"/>
           <w:lang w:val="es-419" w:eastAsia="es-CO"/>
         </w:rPr>
-        <w:t>Nota. Mauricio Benavides, conoce los tipos de sustratos para tu cultivo hidropónico (2017).).</w:t>
+        <w:t>Nota. Mauricio Benavides, conoce los tipos de sustratos para tu cultivo hidropónico (2017).</w:t>
       </w:r>
     </w:p>
     <w:p>
@@ -5829,7 +5987,7 @@
           <w:numId w:val="0"/>
         </w:numPr>
       </w:pPr>
-      <w:bookmarkStart w:id="8" w:name="_Toc184919066"/>
+      <w:bookmarkStart w:id="8" w:name="_Toc185261157"/>
       <w:r>
         <w:lastRenderedPageBreak/>
         <w:t>Síntesis</w:t>
@@ -5889,7 +6047,7 @@
                     </pic:cNvPicPr>
                   </pic:nvPicPr>
                   <pic:blipFill>
-                    <a:blip r:embed="rId20">
+                    <a:blip r:embed="rId19">
                       <a:extLst>
                         <a:ext uri="{28A0092B-C50C-407E-A947-70E740481C1C}">
                           <a14:useLocalDpi xmlns:a14="http://schemas.microsoft.com/office/drawing/2010/main" val="0"/>
@@ -5987,7 +6145,7 @@
               </wp:inline>
             </w:drawing>
           </mc:Choice>
-          <mc:Fallback>
+          <mc:Fallback xmlns:w16du="http://schemas.microsoft.com/office/word/2023/wordml/word16du" xmlns:oel="http://schemas.microsoft.com/office/2019/extlst">
             <w:pict>
               <v:rect w14:anchorId="3F30F7C7" id="Rectángulo 1" o:spid="_x0000_s1026" alt="alt" style="width:24pt;height:24pt;visibility:visible;mso-wrap-style:square;mso-left-percent:-10001;mso-top-percent:-10001;mso-position-horizontal:absolute;mso-position-horizontal-relative:char;mso-position-vertical:absolute;mso-position-vertical-relative:line;mso-left-percent:-10001;mso-top-percent:-10001;v-text-anchor:top" o:gfxdata="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" filled="f" stroked="f">
                 <o:lock v:ext="edit" aspectratio="t"/>
@@ -6006,7 +6164,7 @@
           <w:numId w:val="0"/>
         </w:numPr>
       </w:pPr>
-      <w:bookmarkStart w:id="9" w:name="_Toc184919067"/>
+      <w:bookmarkStart w:id="9" w:name="_Toc185261158"/>
       <w:r>
         <w:lastRenderedPageBreak/>
         <w:t>Glosario</w:t>
@@ -6159,7 +6317,7 @@
           <w:numId w:val="0"/>
         </w:numPr>
       </w:pPr>
-      <w:bookmarkStart w:id="10" w:name="_Toc184919068"/>
+      <w:bookmarkStart w:id="10" w:name="_Toc185261159"/>
       <w:r>
         <w:lastRenderedPageBreak/>
         <w:t>Material complementario</w:t>
@@ -6311,7 +6469,7 @@
             <w:pPr>
               <w:pStyle w:val="TextoTablas"/>
             </w:pPr>
-            <w:hyperlink r:id="rId21" w:history="1">
+            <w:hyperlink r:id="rId20" w:history="1">
               <w:r>
                 <w:rPr>
                   <w:rStyle w:val="Hipervnculo"/>
@@ -6348,7 +6506,13 @@
               <w:pStyle w:val="TextoTablas"/>
             </w:pPr>
             <w:r>
-              <w:t>Agroequipos Del Valle (2024)</w:t>
+              <w:t>Agroequipos Del Valle</w:t>
+            </w:r>
+            <w:r>
+              <w:t>. Los sustratos agrícolas y sus propiedades.</w:t>
+            </w:r>
+            <w:r>
+              <w:t xml:space="preserve"> (2024)</w:t>
             </w:r>
           </w:p>
         </w:tc>
@@ -6379,7 +6543,7 @@
             <w:pPr>
               <w:pStyle w:val="TextoTablas"/>
             </w:pPr>
-            <w:hyperlink r:id="rId22" w:history="1">
+            <w:hyperlink r:id="rId21" w:history="1">
               <w:r>
                 <w:rPr>
                   <w:rStyle w:val="Hipervnculo"/>
@@ -6417,7 +6581,7 @@
           <w:numId w:val="0"/>
         </w:numPr>
       </w:pPr>
-      <w:bookmarkStart w:id="11" w:name="_Toc184919069"/>
+      <w:bookmarkStart w:id="11" w:name="_Toc185261160"/>
       <w:r>
         <w:lastRenderedPageBreak/>
         <w:t>Referencias bibliográficas</w:t>
@@ -6437,31 +6601,22 @@
       </w:r>
       <w:proofErr w:type="spellEnd"/>
       <w:r>
-        <w:t xml:space="preserve"> Asesorías.</w:t>
-      </w:r>
-      <w:r>
-        <w:t xml:space="preserve"> </w:t>
-      </w:r>
-      <w:hyperlink r:id="rId23" w:history="1">
+        <w:t xml:space="preserve"> Asesorías. </w:t>
+      </w:r>
+      <w:hyperlink r:id="rId22" w:history="1">
         <w:r>
           <w:rPr>
             <w:rStyle w:val="Hipervnculo"/>
           </w:rPr>
-          <w:t>https://goo.gl/1UxgpK</w:t>
+          <w:t>https://setascultivadas.com/manualescultivo.html</w:t>
         </w:r>
       </w:hyperlink>
-      <w:r>
-        <w:t xml:space="preserve"> </w:t>
-      </w:r>
-    </w:p>
-    <w:p>
-      <w:r>
-        <w:t>Gaitán, R., Salmones, D., Pérez, R., y Mata, G. (2006). Manual práctico del cultivo de setas aislamiento, siembra y producción. Veracruz-México. Instituto de ecología A.C</w:t>
-      </w:r>
-      <w:r>
-        <w:t xml:space="preserve"> </w:t>
-      </w:r>
-      <w:hyperlink r:id="rId24" w:history="1">
+    </w:p>
+    <w:p>
+      <w:r>
+        <w:t xml:space="preserve">Gaitán, R., Salmones, D., Pérez, R., y Mata, G. (2006). Manual práctico del cultivo de setas aislamiento, siembra y producción. Veracruz-México. Instituto de ecología A.C </w:t>
+      </w:r>
+      <w:hyperlink r:id="rId23" w:history="1">
         <w:r>
           <w:rPr>
             <w:rStyle w:val="Hipervnculo"/>
@@ -6493,26 +6648,18 @@
       </w:r>
       <w:proofErr w:type="spellEnd"/>
       <w:r>
-        <w:t xml:space="preserve"> sobre residuos agrícolas de la zona cafetera.</w:t>
-      </w:r>
-      <w:r>
-        <w:t xml:space="preserve"> </w:t>
-      </w:r>
-      <w:hyperlink r:id="rId25" w:history="1">
+        <w:t xml:space="preserve"> sobre residuos agrícolas de la zona cafetera. </w:t>
+      </w:r>
+      <w:hyperlink r:id="rId24" w:history="1">
         <w:r>
           <w:rPr>
             <w:rStyle w:val="Hipervnculo"/>
           </w:rPr>
-          <w:t>https://goo.gl/AUhgS8</w:t>
+          <w:t>https://cenicafe.org/es/publications/bot027.pdf</w:t>
         </w:r>
       </w:hyperlink>
-      <w:r>
-        <w:t>.</w:t>
-      </w:r>
-      <w:r>
-        <w:t xml:space="preserve"> </w:t>
-      </w:r>
-    </w:p>
+    </w:p>
+    <w:p/>
     <w:p>
       <w:pPr>
         <w:pStyle w:val="Titulosgenerales"/>
@@ -6521,7 +6668,7 @@
           <w:numId w:val="0"/>
         </w:numPr>
       </w:pPr>
-      <w:bookmarkStart w:id="12" w:name="_Toc184919070"/>
+      <w:bookmarkStart w:id="12" w:name="_Toc185261161"/>
       <w:r>
         <w:lastRenderedPageBreak/>
         <w:t>Créditos</w:t>
@@ -6599,7 +6746,13 @@
               <w:rPr>
                 <w:lang w:val="es-419" w:eastAsia="es-CO"/>
               </w:rPr>
-              <w:t>Regional y Centro de Formación</w:t>
+              <w:t>Centro de Formación</w:t>
+            </w:r>
+            <w:r>
+              <w:rPr>
+                <w:lang w:val="es-419" w:eastAsia="es-CO"/>
+              </w:rPr>
+              <w:t xml:space="preserve"> y Regional</w:t>
             </w:r>
           </w:p>
         </w:tc>
@@ -6615,14 +6768,17 @@
           <w:p>
             <w:pPr>
               <w:pStyle w:val="TextoTablas"/>
+              <w:rPr>
+                <w:sz w:val="28"/>
+                <w:szCs w:val="28"/>
+              </w:rPr>
             </w:pPr>
-            <w:proofErr w:type="spellStart"/>
-            <w:r>
-              <w:t>Milady</w:t>
-            </w:r>
-            <w:proofErr w:type="spellEnd"/>
-            <w:r>
-              <w:t xml:space="preserve"> Tatiana Villamil Castellanos</w:t>
+            <w:r>
+              <w:rPr>
+                <w:sz w:val="28"/>
+                <w:szCs w:val="28"/>
+              </w:rPr>
+              <w:t>Milady Tatiana Villamil Castellanos</w:t>
             </w:r>
           </w:p>
         </w:tc>
@@ -6633,9 +6789,24 @@
           <w:p>
             <w:pPr>
               <w:pStyle w:val="TextoTablas"/>
+              <w:rPr>
+                <w:sz w:val="28"/>
+                <w:szCs w:val="28"/>
+              </w:rPr>
             </w:pPr>
             <w:r>
-              <w:t>Líder del Ecosistema</w:t>
+              <w:rPr>
+                <w:sz w:val="28"/>
+                <w:szCs w:val="28"/>
+              </w:rPr>
+              <w:t>Responsable</w:t>
+            </w:r>
+            <w:r>
+              <w:rPr>
+                <w:sz w:val="28"/>
+                <w:szCs w:val="28"/>
+              </w:rPr>
+              <w:t xml:space="preserve"> del Ecosistema</w:t>
             </w:r>
           </w:p>
         </w:tc>
@@ -6646,8 +6817,16 @@
           <w:p>
             <w:pPr>
               <w:pStyle w:val="TextoTablas"/>
+              <w:rPr>
+                <w:sz w:val="28"/>
+                <w:szCs w:val="28"/>
+              </w:rPr>
             </w:pPr>
             <w:r>
+              <w:rPr>
+                <w:sz w:val="28"/>
+                <w:szCs w:val="28"/>
+              </w:rPr>
               <w:t>Dirección General</w:t>
             </w:r>
           </w:p>
@@ -6661,8 +6840,16 @@
           <w:p>
             <w:pPr>
               <w:pStyle w:val="TextoTablas"/>
+              <w:rPr>
+                <w:sz w:val="28"/>
+                <w:szCs w:val="28"/>
+              </w:rPr>
             </w:pPr>
             <w:r>
+              <w:rPr>
+                <w:sz w:val="28"/>
+                <w:szCs w:val="28"/>
+              </w:rPr>
               <w:t>Miguel De Jesús Paredes Maestre</w:t>
             </w:r>
           </w:p>
@@ -6674,21 +6861,17 @@
           <w:p>
             <w:pPr>
               <w:pStyle w:val="TextoTablas"/>
+              <w:rPr>
+                <w:sz w:val="28"/>
+                <w:szCs w:val="28"/>
+              </w:rPr>
             </w:pPr>
             <w:r>
-              <w:t xml:space="preserve">Responsable de </w:t>
-            </w:r>
-            <w:r>
-              <w:t>L</w:t>
-            </w:r>
-            <w:r>
-              <w:t xml:space="preserve">ínea de </w:t>
-            </w:r>
-            <w:r>
-              <w:t>P</w:t>
-            </w:r>
-            <w:r>
-              <w:t>roducción</w:t>
+              <w:rPr>
+                <w:sz w:val="28"/>
+                <w:szCs w:val="28"/>
+              </w:rPr>
+              <w:t>Responsable de Línea de Producción</w:t>
             </w:r>
           </w:p>
         </w:tc>
@@ -6699,15 +6882,52 @@
           <w:p>
             <w:pPr>
               <w:pStyle w:val="TextoTablas"/>
+              <w:rPr>
+                <w:sz w:val="28"/>
+                <w:szCs w:val="28"/>
+              </w:rPr>
             </w:pPr>
             <w:r>
-              <w:t xml:space="preserve">Regional Atlántico </w:t>
-            </w:r>
-            <w:r>
-              <w:t>-</w:t>
-            </w:r>
-            <w:r>
-              <w:t>Centro Para El Desarrollo Agroecológico Y Agroindustrial Sabanalarga</w:t>
+              <w:rPr>
+                <w:sz w:val="28"/>
+                <w:szCs w:val="28"/>
+              </w:rPr>
+              <w:t xml:space="preserve">Centro </w:t>
+            </w:r>
+            <w:r>
+              <w:rPr>
+                <w:sz w:val="28"/>
+                <w:szCs w:val="28"/>
+              </w:rPr>
+              <w:t>p</w:t>
+            </w:r>
+            <w:r>
+              <w:rPr>
+                <w:sz w:val="28"/>
+                <w:szCs w:val="28"/>
+              </w:rPr>
+              <w:t xml:space="preserve">ara </w:t>
+            </w:r>
+            <w:r>
+              <w:rPr>
+                <w:sz w:val="28"/>
+                <w:szCs w:val="28"/>
+              </w:rPr>
+              <w:t>e</w:t>
+            </w:r>
+            <w:r>
+              <w:rPr>
+                <w:sz w:val="28"/>
+                <w:szCs w:val="28"/>
+              </w:rPr>
+              <w:t>l Desarrollo Agroecológico Y Agroindustrial</w:t>
+            </w:r>
+            <w:r>
+              <w:rPr>
+                <w:sz w:val="28"/>
+                <w:szCs w:val="28"/>
+              </w:rPr>
+              <w:t xml:space="preserve"> - Regional Atlántico</w:t>
             </w:r>
           </w:p>
         </w:tc>
@@ -6723,15 +6943,18 @@
           <w:p>
             <w:pPr>
               <w:pStyle w:val="TextoTablas"/>
+              <w:rPr>
+                <w:sz w:val="28"/>
+                <w:szCs w:val="28"/>
+              </w:rPr>
             </w:pPr>
             <w:r>
-              <w:t xml:space="preserve">Gilberto Herrera </w:t>
-            </w:r>
-            <w:proofErr w:type="spellStart"/>
-            <w:r>
-              <w:t>Delgans</w:t>
-            </w:r>
-            <w:proofErr w:type="spellEnd"/>
+              <w:rPr>
+                <w:sz w:val="28"/>
+                <w:szCs w:val="28"/>
+              </w:rPr>
+              <w:t>Gilberto Herrera Delgans</w:t>
+            </w:r>
           </w:p>
         </w:tc>
         <w:tc>
@@ -6741,8 +6964,16 @@
           <w:p>
             <w:pPr>
               <w:pStyle w:val="TextoTablas"/>
+              <w:rPr>
+                <w:sz w:val="28"/>
+                <w:szCs w:val="28"/>
+              </w:rPr>
             </w:pPr>
             <w:r>
+              <w:rPr>
+                <w:sz w:val="28"/>
+                <w:szCs w:val="28"/>
+              </w:rPr>
               <w:t>Evaluador instruccional</w:t>
             </w:r>
           </w:p>
@@ -6754,9 +6985,17 @@
           <w:p>
             <w:pPr>
               <w:pStyle w:val="TextoTablas"/>
+              <w:rPr>
+                <w:sz w:val="28"/>
+                <w:szCs w:val="28"/>
+              </w:rPr>
             </w:pPr>
             <w:r>
-              <w:t>Centro para el Desarrollo Agroecológico y Agroindustrial Sabanalarga - Regional Atlántico</w:t>
+              <w:rPr>
+                <w:sz w:val="28"/>
+                <w:szCs w:val="28"/>
+              </w:rPr>
+              <w:t>Centro para el Desarrollo Agroecológico Y Agroindustrial - Regional Atlántico</w:t>
             </w:r>
           </w:p>
         </w:tc>
@@ -6769,8 +7008,16 @@
           <w:p>
             <w:pPr>
               <w:pStyle w:val="TextoTablas"/>
+              <w:rPr>
+                <w:sz w:val="28"/>
+                <w:szCs w:val="28"/>
+              </w:rPr>
             </w:pPr>
             <w:r>
+              <w:rPr>
+                <w:sz w:val="28"/>
+                <w:szCs w:val="28"/>
+              </w:rPr>
               <w:t>Antonio Vecino Valero</w:t>
             </w:r>
           </w:p>
@@ -6782,14 +7029,39 @@
           <w:p>
             <w:pPr>
               <w:pStyle w:val="TextoTablas"/>
+              <w:rPr>
+                <w:sz w:val="28"/>
+                <w:szCs w:val="28"/>
+              </w:rPr>
             </w:pPr>
-            <w:proofErr w:type="spellStart"/>
-            <w:r>
-              <w:t>Diseñor</w:t>
-            </w:r>
-            <w:proofErr w:type="spellEnd"/>
-            <w:r>
-              <w:t xml:space="preserve"> web</w:t>
+            <w:r>
+              <w:rPr>
+                <w:sz w:val="28"/>
+                <w:szCs w:val="28"/>
+              </w:rPr>
+              <w:t>Dise</w:t>
+            </w:r>
+            <w:r>
+              <w:rPr>
+                <w:sz w:val="28"/>
+                <w:szCs w:val="28"/>
+              </w:rPr>
+              <w:t>ñad</w:t>
+            </w:r>
+            <w:r>
+              <w:rPr>
+                <w:sz w:val="28"/>
+                <w:szCs w:val="28"/>
+              </w:rPr>
+              <w:t xml:space="preserve">or </w:t>
+            </w:r>
+            <w:r>
+              <w:rPr>
+                <w:rStyle w:val="Extranjerismo"/>
+                <w:sz w:val="28"/>
+                <w:szCs w:val="28"/>
+              </w:rPr>
+              <w:t>web</w:t>
             </w:r>
           </w:p>
         </w:tc>
@@ -6800,9 +7072,17 @@
           <w:p>
             <w:pPr>
               <w:pStyle w:val="TextoTablas"/>
+              <w:rPr>
+                <w:sz w:val="28"/>
+                <w:szCs w:val="28"/>
+              </w:rPr>
             </w:pPr>
             <w:r>
-              <w:t>Centro para el Desarrollo Agroecológico y Agroindustrial Sabanalarga - Regional Atlántico</w:t>
+              <w:rPr>
+                <w:sz w:val="28"/>
+                <w:szCs w:val="28"/>
+              </w:rPr>
+              <w:t>Centro para el Desarrollo Agroecológico Y Agroindustrial - Regional Atlántico</w:t>
             </w:r>
           </w:p>
         </w:tc>
@@ -6818,9 +7098,17 @@
           <w:p>
             <w:pPr>
               <w:pStyle w:val="TextoTablas"/>
+              <w:rPr>
+                <w:sz w:val="28"/>
+                <w:szCs w:val="28"/>
+              </w:rPr>
             </w:pPr>
             <w:r>
-              <w:t>Carolina Coca Salazar</w:t>
+              <w:rPr>
+                <w:sz w:val="28"/>
+                <w:szCs w:val="28"/>
+              </w:rPr>
+              <w:t>Álvaro Guillermo Araújo Angarita</w:t>
             </w:r>
           </w:p>
         </w:tc>
@@ -6831,9 +7119,25 @@
           <w:p>
             <w:pPr>
               <w:pStyle w:val="TextoTablas"/>
+              <w:rPr>
+                <w:sz w:val="28"/>
+                <w:szCs w:val="28"/>
+              </w:rPr>
             </w:pPr>
             <w:r>
-              <w:t>Evaluador para contenidos inclusivos y accesibles</w:t>
+              <w:rPr>
+                <w:sz w:val="28"/>
+                <w:szCs w:val="28"/>
+              </w:rPr>
+              <w:t xml:space="preserve">Desarrollador </w:t>
+            </w:r>
+            <w:r>
+              <w:rPr>
+                <w:rStyle w:val="Extranjerismo"/>
+                <w:sz w:val="28"/>
+                <w:szCs w:val="28"/>
+              </w:rPr>
+              <w:t>full stack</w:t>
             </w:r>
           </w:p>
         </w:tc>
@@ -6844,9 +7148,17 @@
           <w:p>
             <w:pPr>
               <w:pStyle w:val="TextoTablas"/>
+              <w:rPr>
+                <w:sz w:val="28"/>
+                <w:szCs w:val="28"/>
+              </w:rPr>
             </w:pPr>
             <w:r>
-              <w:t>Centro para el Desarrollo Agroecológico y Agroindustrial Sabanalarga - Regional Atlántico</w:t>
+              <w:rPr>
+                <w:sz w:val="28"/>
+                <w:szCs w:val="28"/>
+              </w:rPr>
+              <w:t>Centro para el Desarrollo Agroecológico Y Agroindustrial - Regional Atlántico</w:t>
             </w:r>
           </w:p>
         </w:tc>
@@ -6859,17 +7171,17 @@
           <w:p>
             <w:pPr>
               <w:pStyle w:val="TextoTablas"/>
+              <w:rPr>
+                <w:sz w:val="28"/>
+                <w:szCs w:val="28"/>
+              </w:rPr>
             </w:pPr>
             <w:r>
-              <w:t xml:space="preserve">Luz </w:t>
-            </w:r>
-            <w:proofErr w:type="spellStart"/>
-            <w:r>
-              <w:t>Karime</w:t>
-            </w:r>
-            <w:proofErr w:type="spellEnd"/>
-            <w:r>
-              <w:t xml:space="preserve"> Amaya Cabra</w:t>
+              <w:rPr>
+                <w:sz w:val="28"/>
+                <w:szCs w:val="28"/>
+              </w:rPr>
+              <w:t>Alexander Rafael Acosta Bedoya</w:t>
             </w:r>
           </w:p>
         </w:tc>
@@ -6880,9 +7192,17 @@
           <w:p>
             <w:pPr>
               <w:pStyle w:val="TextoTablas"/>
+              <w:rPr>
+                <w:sz w:val="28"/>
+                <w:szCs w:val="28"/>
+              </w:rPr>
             </w:pPr>
             <w:r>
-              <w:t>Evaluador para contenidos inclusivos y accesibles</w:t>
+              <w:rPr>
+                <w:sz w:val="28"/>
+                <w:szCs w:val="28"/>
+              </w:rPr>
+              <w:t>Animador y Producción audiovisual</w:t>
             </w:r>
           </w:p>
         </w:tc>
@@ -6893,9 +7213,17 @@
           <w:p>
             <w:pPr>
               <w:pStyle w:val="TextoTablas"/>
+              <w:rPr>
+                <w:sz w:val="28"/>
+                <w:szCs w:val="28"/>
+              </w:rPr>
             </w:pPr>
             <w:r>
-              <w:t>Centro para el Desarrollo Agroecológico y Agroindustrial Sabanalarga - Regional Atlántico</w:t>
+              <w:rPr>
+                <w:sz w:val="28"/>
+                <w:szCs w:val="28"/>
+              </w:rPr>
+              <w:t>Centro para el Desarrollo Agroecológico Y Agroindustrial - Regional Atlántico</w:t>
             </w:r>
           </w:p>
         </w:tc>
@@ -6911,9 +7239,17 @@
           <w:p>
             <w:pPr>
               <w:pStyle w:val="TextoTablas"/>
+              <w:rPr>
+                <w:sz w:val="28"/>
+                <w:szCs w:val="28"/>
+              </w:rPr>
             </w:pPr>
             <w:r>
-              <w:t>Juan Carlos Cardona Acosta</w:t>
+              <w:rPr>
+                <w:sz w:val="28"/>
+                <w:szCs w:val="28"/>
+              </w:rPr>
+              <w:t>Andrea Patiño Villarraga</w:t>
             </w:r>
           </w:p>
         </w:tc>
@@ -6924,9 +7260,17 @@
           <w:p>
             <w:pPr>
               <w:pStyle w:val="TextoTablas"/>
+              <w:rPr>
+                <w:sz w:val="28"/>
+                <w:szCs w:val="28"/>
+              </w:rPr>
             </w:pPr>
             <w:r>
-              <w:t>Validador y vinculador de recursos digitales</w:t>
+              <w:rPr>
+                <w:sz w:val="28"/>
+                <w:szCs w:val="28"/>
+              </w:rPr>
+              <w:t>Experta temática</w:t>
             </w:r>
           </w:p>
         </w:tc>
@@ -6937,9 +7281,17 @@
           <w:p>
             <w:pPr>
               <w:pStyle w:val="TextoTablas"/>
+              <w:rPr>
+                <w:sz w:val="28"/>
+                <w:szCs w:val="28"/>
+              </w:rPr>
             </w:pPr>
             <w:r>
-              <w:t>Centro para el Desarrollo Agroecológico y Agroindustrial Sabanalarga - Regional Atlántico</w:t>
+              <w:rPr>
+                <w:sz w:val="28"/>
+                <w:szCs w:val="28"/>
+              </w:rPr>
+              <w:t>SENA Regional Risaralda</w:t>
             </w:r>
           </w:p>
         </w:tc>
@@ -6952,15 +7304,18 @@
           <w:p>
             <w:pPr>
               <w:pStyle w:val="TextoTablas"/>
+              <w:rPr>
+                <w:sz w:val="28"/>
+                <w:szCs w:val="28"/>
+              </w:rPr>
             </w:pPr>
             <w:r>
-              <w:t xml:space="preserve">Jairo Luis Valencia </w:t>
-            </w:r>
-            <w:proofErr w:type="spellStart"/>
-            <w:r>
-              <w:t>Ebratt</w:t>
-            </w:r>
-            <w:proofErr w:type="spellEnd"/>
+              <w:rPr>
+                <w:sz w:val="28"/>
+                <w:szCs w:val="28"/>
+              </w:rPr>
+              <w:t>Carolina Coca Salazar</w:t>
+            </w:r>
           </w:p>
         </w:tc>
         <w:tc>
@@ -6970,9 +7325,31 @@
           <w:p>
             <w:pPr>
               <w:pStyle w:val="TextoTablas"/>
+              <w:rPr>
+                <w:sz w:val="28"/>
+                <w:szCs w:val="28"/>
+              </w:rPr>
             </w:pPr>
             <w:r>
-              <w:t xml:space="preserve">Validador y vinculador de recursos digitales </w:t>
+              <w:rPr>
+                <w:sz w:val="28"/>
+                <w:szCs w:val="28"/>
+              </w:rPr>
+              <w:t xml:space="preserve">Evaluador </w:t>
+            </w:r>
+            <w:r>
+              <w:rPr>
+                <w:sz w:val="28"/>
+                <w:szCs w:val="28"/>
+              </w:rPr>
+              <w:t>de</w:t>
+            </w:r>
+            <w:r>
+              <w:rPr>
+                <w:sz w:val="28"/>
+                <w:szCs w:val="28"/>
+              </w:rPr>
+              <w:t xml:space="preserve"> contenidos inclusivos y accesibles</w:t>
             </w:r>
           </w:p>
         </w:tc>
@@ -6983,9 +7360,233 @@
           <w:p>
             <w:pPr>
               <w:pStyle w:val="TextoTablas"/>
+              <w:rPr>
+                <w:sz w:val="28"/>
+                <w:szCs w:val="28"/>
+              </w:rPr>
             </w:pPr>
             <w:r>
-              <w:t>Centro para el Desarrollo Agroecológico y Agroindustrial Sabanalarga - Regional Atlántico</w:t>
+              <w:rPr>
+                <w:sz w:val="28"/>
+                <w:szCs w:val="28"/>
+              </w:rPr>
+              <w:t>Centro para el Desarrollo Agroecológico Y Agroindustrial - Regional Atlántico</w:t>
+            </w:r>
+          </w:p>
+        </w:tc>
+      </w:tr>
+      <w:tr>
+        <w:trPr>
+          <w:cnfStyle w:val="000000100000" w:firstRow="0" w:lastRow="0" w:firstColumn="0" w:lastColumn="0" w:oddVBand="0" w:evenVBand="0" w:oddHBand="1" w:evenHBand="0" w:firstRowFirstColumn="0" w:firstRowLastColumn="0" w:lastRowFirstColumn="0" w:lastRowLastColumn="0"/>
+        </w:trPr>
+        <w:tc>
+          <w:tcPr>
+            <w:tcW w:w="2830" w:type="dxa"/>
+          </w:tcPr>
+          <w:p>
+            <w:pPr>
+              <w:pStyle w:val="TextoTablas"/>
+              <w:rPr>
+                <w:sz w:val="28"/>
+                <w:szCs w:val="28"/>
+              </w:rPr>
+            </w:pPr>
+            <w:r>
+              <w:rPr>
+                <w:sz w:val="28"/>
+                <w:szCs w:val="28"/>
+              </w:rPr>
+              <w:lastRenderedPageBreak/>
+              <w:t>Luz Karime Amaya Cabra</w:t>
+            </w:r>
+          </w:p>
+        </w:tc>
+        <w:tc>
+          <w:tcPr>
+            <w:tcW w:w="3261" w:type="dxa"/>
+          </w:tcPr>
+          <w:p>
+            <w:pPr>
+              <w:pStyle w:val="TextoTablas"/>
+              <w:rPr>
+                <w:sz w:val="28"/>
+                <w:szCs w:val="28"/>
+              </w:rPr>
+            </w:pPr>
+            <w:r>
+              <w:rPr>
+                <w:sz w:val="28"/>
+                <w:szCs w:val="28"/>
+              </w:rPr>
+              <w:t xml:space="preserve">Evaluador </w:t>
+            </w:r>
+            <w:r>
+              <w:rPr>
+                <w:sz w:val="28"/>
+                <w:szCs w:val="28"/>
+              </w:rPr>
+              <w:t>de</w:t>
+            </w:r>
+            <w:r>
+              <w:rPr>
+                <w:sz w:val="28"/>
+                <w:szCs w:val="28"/>
+              </w:rPr>
+              <w:t xml:space="preserve"> contenidos inclusivos y accesibles</w:t>
+            </w:r>
+          </w:p>
+        </w:tc>
+        <w:tc>
+          <w:tcPr>
+            <w:tcW w:w="3969" w:type="dxa"/>
+          </w:tcPr>
+          <w:p>
+            <w:pPr>
+              <w:pStyle w:val="TextoTablas"/>
+              <w:rPr>
+                <w:sz w:val="28"/>
+                <w:szCs w:val="28"/>
+              </w:rPr>
+            </w:pPr>
+            <w:r>
+              <w:rPr>
+                <w:sz w:val="28"/>
+                <w:szCs w:val="28"/>
+              </w:rPr>
+              <w:t>Centro para el Desarrollo Agroecológico Y Agroindustrial - Regional Atlántico</w:t>
+            </w:r>
+          </w:p>
+        </w:tc>
+      </w:tr>
+      <w:tr>
+        <w:tc>
+          <w:tcPr>
+            <w:tcW w:w="2830" w:type="dxa"/>
+          </w:tcPr>
+          <w:p>
+            <w:pPr>
+              <w:pStyle w:val="TextoTablas"/>
+              <w:rPr>
+                <w:sz w:val="28"/>
+                <w:szCs w:val="28"/>
+              </w:rPr>
+            </w:pPr>
+            <w:r>
+              <w:rPr>
+                <w:sz w:val="28"/>
+                <w:szCs w:val="28"/>
+              </w:rPr>
+              <w:t>Jairo Luis Valencia Ebratt</w:t>
+            </w:r>
+          </w:p>
+        </w:tc>
+        <w:tc>
+          <w:tcPr>
+            <w:tcW w:w="3261" w:type="dxa"/>
+          </w:tcPr>
+          <w:p>
+            <w:pPr>
+              <w:pStyle w:val="TextoTablas"/>
+              <w:rPr>
+                <w:sz w:val="28"/>
+                <w:szCs w:val="28"/>
+              </w:rPr>
+            </w:pPr>
+            <w:r>
+              <w:rPr>
+                <w:sz w:val="28"/>
+                <w:szCs w:val="28"/>
+              </w:rPr>
+              <w:t xml:space="preserve">Validador y vinculador de recursos digitales </w:t>
+            </w:r>
+          </w:p>
+        </w:tc>
+        <w:tc>
+          <w:tcPr>
+            <w:tcW w:w="3969" w:type="dxa"/>
+          </w:tcPr>
+          <w:p>
+            <w:pPr>
+              <w:pStyle w:val="TextoTablas"/>
+              <w:rPr>
+                <w:sz w:val="28"/>
+                <w:szCs w:val="28"/>
+              </w:rPr>
+            </w:pPr>
+            <w:r>
+              <w:rPr>
+                <w:sz w:val="28"/>
+                <w:szCs w:val="28"/>
+              </w:rPr>
+              <w:t>Centro para el Desarrollo Agroecológico Y Agroindustrial - Regional Atlántico</w:t>
+            </w:r>
+          </w:p>
+        </w:tc>
+      </w:tr>
+      <w:tr>
+        <w:trPr>
+          <w:cnfStyle w:val="000000100000" w:firstRow="0" w:lastRow="0" w:firstColumn="0" w:lastColumn="0" w:oddVBand="0" w:evenVBand="0" w:oddHBand="1" w:evenHBand="0" w:firstRowFirstColumn="0" w:firstRowLastColumn="0" w:lastRowFirstColumn="0" w:lastRowLastColumn="0"/>
+        </w:trPr>
+        <w:tc>
+          <w:tcPr>
+            <w:tcW w:w="2830" w:type="dxa"/>
+          </w:tcPr>
+          <w:p>
+            <w:pPr>
+              <w:pStyle w:val="TextoTablas"/>
+              <w:rPr>
+                <w:sz w:val="28"/>
+                <w:szCs w:val="28"/>
+              </w:rPr>
+            </w:pPr>
+            <w:r>
+              <w:rPr>
+                <w:sz w:val="28"/>
+                <w:szCs w:val="28"/>
+              </w:rPr>
+              <w:t>Juan Carlos Cardona Acosta</w:t>
+            </w:r>
+          </w:p>
+        </w:tc>
+        <w:tc>
+          <w:tcPr>
+            <w:tcW w:w="3261" w:type="dxa"/>
+          </w:tcPr>
+          <w:p>
+            <w:pPr>
+              <w:pStyle w:val="TextoTablas"/>
+              <w:rPr>
+                <w:sz w:val="28"/>
+                <w:szCs w:val="28"/>
+              </w:rPr>
+            </w:pPr>
+            <w:r>
+              <w:rPr>
+                <w:sz w:val="28"/>
+                <w:szCs w:val="28"/>
+              </w:rPr>
+              <w:t>Validador y vinculador de recursos digitales</w:t>
+            </w:r>
+          </w:p>
+        </w:tc>
+        <w:tc>
+          <w:tcPr>
+            <w:tcW w:w="3969" w:type="dxa"/>
+          </w:tcPr>
+          <w:p>
+            <w:pPr>
+              <w:pStyle w:val="TextoTablas"/>
+              <w:rPr>
+                <w:sz w:val="28"/>
+                <w:szCs w:val="28"/>
+              </w:rPr>
+            </w:pPr>
+            <w:r>
+              <w:rPr>
+                <w:sz w:val="28"/>
+                <w:szCs w:val="28"/>
+              </w:rPr>
+              <w:t>Centro para el Desarrollo Agroecológico Y Agroindustrial - Regional Atlántico</w:t>
             </w:r>
           </w:p>
         </w:tc>
@@ -6994,13 +7595,14 @@
     <w:p>
       <w:pPr>
         <w:rPr>
+          <w:szCs w:val="28"/>
           <w:lang w:eastAsia="es-CO"/>
         </w:rPr>
       </w:pPr>
     </w:p>
     <w:sectPr>
-      <w:headerReference w:type="default" r:id="rId26"/>
-      <w:footerReference w:type="default" r:id="rId27"/>
+      <w:headerReference w:type="default" r:id="rId25"/>
+      <w:footerReference w:type="default" r:id="rId26"/>
       <w:pgSz w:w="12240" w:h="15840"/>
       <w:pgMar w:top="1701" w:right="1134" w:bottom="1134" w:left="993" w:header="709" w:footer="737" w:gutter="0"/>
       <w:pgNumType w:start="1"/>
@@ -7012,7 +7614,7 @@
 </file>
 
 <file path=word/endnotes.xml><?xml version="1.0" encoding="utf-8"?>
-<w:endnotes xmlns:wpc="http://schemas.microsoft.com/office/word/2010/wordprocessingCanvas" xmlns:cx="http://schemas.microsoft.com/office/drawing/2014/chartex" xmlns:cx1="http://schemas.microsoft.com/office/drawing/2015/9/8/chartex" xmlns:cx2="http://schemas.microsoft.com/office/drawing/2015/10/21/chartex" xmlns:cx3="http://schemas.microsoft.com/office/drawing/2016/5/9/chartex" xmlns:cx4="http://schemas.microsoft.com/office/drawing/2016/5/10/chartex" xmlns:cx5="http://schemas.microsoft.com/office/drawing/2016/5/11/chartex" xmlns:cx6="http://schemas.microsoft.com/office/drawing/2016/5/12/chartex" xmlns:cx7="http://schemas.microsoft.com/office/drawing/2016/5/13/chartex" xmlns:cx8="http://schemas.microsoft.com/office/drawing/2016/5/14/chartex" xmlns:mc="http://schemas.openxmlformats.org/markup-compatibility/2006" xmlns:aink="http://schemas.microsoft.com/office/drawing/2016/ink" xmlns:am3d="http://schemas.microsoft.com/office/drawing/2017/model3d" xmlns:o="urn:schemas-microsoft-com:office:office" xmlns:oel="http://schemas.microsoft.com/office/2019/extlst" xmlns:r="http://schemas.openxmlformats.org/officeDocument/2006/relationships" xmlns:m="http://schemas.openxmlformats.org/officeDocument/2006/math" xmlns:v="urn:schemas-microsoft-com:vml" xmlns:wp14="http://schemas.microsoft.com/office/word/2010/wordprocessingDrawing" xmlns:wp="http://schemas.openxmlformats.org/drawingml/2006/wordprocessingDrawing" xmlns:w10="urn:schemas-microsoft-com:office:word" xmlns:w="http://schemas.openxmlformats.org/wordprocessingml/2006/main" xmlns:w14="http://schemas.microsoft.com/office/word/2010/wordml" xmlns:w15="http://schemas.microsoft.com/office/word/2012/wordml" xmlns:w16cex="http://schemas.microsoft.com/office/word/2018/wordml/cex" xmlns:w16cid="http://schemas.microsoft.com/office/word/2016/wordml/cid" xmlns:w16="http://schemas.microsoft.com/office/word/2018/wordml" xmlns:w16du="http://schemas.microsoft.com/office/word/2023/wordml/word16du" xmlns:w16sdtdh="http://schemas.microsoft.com/office/word/2020/wordml/sdtdatahash" xmlns:w16se="http://schemas.microsoft.com/office/word/2015/wordml/symex" xmlns:wpg="http://schemas.microsoft.com/office/word/2010/wordprocessingGroup" xmlns:wpi="http://schemas.microsoft.com/office/word/2010/wordprocessingInk" xmlns:wne="http://schemas.microsoft.com/office/word/2006/wordml" xmlns:wps="http://schemas.microsoft.com/office/word/2010/wordprocessingShape" mc:Ignorable="w14 w15 w16se w16cid w16 w16cex w16sdtdh w16du wp14">
+<w:endnotes xmlns:wpc="http://schemas.microsoft.com/office/word/2010/wordprocessingCanvas" xmlns:cx="http://schemas.microsoft.com/office/drawing/2014/chartex" xmlns:cx1="http://schemas.microsoft.com/office/drawing/2015/9/8/chartex" xmlns:cx2="http://schemas.microsoft.com/office/drawing/2015/10/21/chartex" xmlns:cx3="http://schemas.microsoft.com/office/drawing/2016/5/9/chartex" xmlns:cx4="http://schemas.microsoft.com/office/drawing/2016/5/10/chartex" xmlns:cx5="http://schemas.microsoft.com/office/drawing/2016/5/11/chartex" xmlns:cx6="http://schemas.microsoft.com/office/drawing/2016/5/12/chartex" xmlns:cx7="http://schemas.microsoft.com/office/drawing/2016/5/13/chartex" xmlns:cx8="http://schemas.microsoft.com/office/drawing/2016/5/14/chartex" xmlns:mc="http://schemas.openxmlformats.org/markup-compatibility/2006" xmlns:aink="http://schemas.microsoft.com/office/drawing/2016/ink" xmlns:am3d="http://schemas.microsoft.com/office/drawing/2017/model3d" xmlns:o="urn:schemas-microsoft-com:office:office" xmlns:r="http://schemas.openxmlformats.org/officeDocument/2006/relationships" xmlns:m="http://schemas.openxmlformats.org/officeDocument/2006/math" xmlns:v="urn:schemas-microsoft-com:vml" xmlns:wp14="http://schemas.microsoft.com/office/word/2010/wordprocessingDrawing" xmlns:wp="http://schemas.openxmlformats.org/drawingml/2006/wordprocessingDrawing" xmlns:w10="urn:schemas-microsoft-com:office:word" xmlns:w="http://schemas.openxmlformats.org/wordprocessingml/2006/main" xmlns:w14="http://schemas.microsoft.com/office/word/2010/wordml" xmlns:w15="http://schemas.microsoft.com/office/word/2012/wordml" xmlns:w16cex="http://schemas.microsoft.com/office/word/2018/wordml/cex" xmlns:w16cid="http://schemas.microsoft.com/office/word/2016/wordml/cid" xmlns:w16="http://schemas.microsoft.com/office/word/2018/wordml" xmlns:w16sdtdh="http://schemas.microsoft.com/office/word/2020/wordml/sdtdatahash" xmlns:w16se="http://schemas.microsoft.com/office/word/2015/wordml/symex" xmlns:wpg="http://schemas.microsoft.com/office/word/2010/wordprocessingGroup" xmlns:wpi="http://schemas.microsoft.com/office/word/2010/wordprocessingInk" xmlns:wne="http://schemas.microsoft.com/office/word/2006/wordml" xmlns:wps="http://schemas.microsoft.com/office/word/2010/wordprocessingShape" mc:Ignorable="w14 w15 w16se w16cid w16 w16cex w16sdtdh wp14">
   <w:endnote w:type="separator" w:id="-1">
     <w:p>
       <w:pPr>
@@ -7037,7 +7639,7 @@
 </file>
 
 <file path=word/footer1.xml><?xml version="1.0" encoding="utf-8"?>
-<w:ftr xmlns:wpc="http://schemas.microsoft.com/office/word/2010/wordprocessingCanvas" xmlns:cx="http://schemas.microsoft.com/office/drawing/2014/chartex" xmlns:cx1="http://schemas.microsoft.com/office/drawing/2015/9/8/chartex" xmlns:cx2="http://schemas.microsoft.com/office/drawing/2015/10/21/chartex" xmlns:cx3="http://schemas.microsoft.com/office/drawing/2016/5/9/chartex" xmlns:cx4="http://schemas.microsoft.com/office/drawing/2016/5/10/chartex" xmlns:cx5="http://schemas.microsoft.com/office/drawing/2016/5/11/chartex" xmlns:cx6="http://schemas.microsoft.com/office/drawing/2016/5/12/chartex" xmlns:cx7="http://schemas.microsoft.com/office/drawing/2016/5/13/chartex" xmlns:cx8="http://schemas.microsoft.com/office/drawing/2016/5/14/chartex" xmlns:mc="http://schemas.openxmlformats.org/markup-compatibility/2006" xmlns:aink="http://schemas.microsoft.com/office/drawing/2016/ink" xmlns:am3d="http://schemas.microsoft.com/office/drawing/2017/model3d" xmlns:o="urn:schemas-microsoft-com:office:office" xmlns:oel="http://schemas.microsoft.com/office/2019/extlst" xmlns:r="http://schemas.openxmlformats.org/officeDocument/2006/relationships" xmlns:m="http://schemas.openxmlformats.org/officeDocument/2006/math" xmlns:v="urn:schemas-microsoft-com:vml" xmlns:wp14="http://schemas.microsoft.com/office/word/2010/wordprocessingDrawing" xmlns:wp="http://schemas.openxmlformats.org/drawingml/2006/wordprocessingDrawing" xmlns:w10="urn:schemas-microsoft-com:office:word" xmlns:w="http://schemas.openxmlformats.org/wordprocessingml/2006/main" xmlns:w14="http://schemas.microsoft.com/office/word/2010/wordml" xmlns:w15="http://schemas.microsoft.com/office/word/2012/wordml" xmlns:w16cex="http://schemas.microsoft.com/office/word/2018/wordml/cex" xmlns:w16cid="http://schemas.microsoft.com/office/word/2016/wordml/cid" xmlns:w16="http://schemas.microsoft.com/office/word/2018/wordml" xmlns:w16du="http://schemas.microsoft.com/office/word/2023/wordml/word16du" xmlns:w16sdtdh="http://schemas.microsoft.com/office/word/2020/wordml/sdtdatahash" xmlns:w16se="http://schemas.microsoft.com/office/word/2015/wordml/symex" xmlns:wpg="http://schemas.microsoft.com/office/word/2010/wordprocessingGroup" xmlns:wpi="http://schemas.microsoft.com/office/word/2010/wordprocessingInk" xmlns:wne="http://schemas.microsoft.com/office/word/2006/wordml" xmlns:wps="http://schemas.microsoft.com/office/word/2010/wordprocessingShape" mc:Ignorable="w14 w15 w16se w16cid w16 w16cex w16sdtdh w16du wp14">
+<w:ftr xmlns:wpc="http://schemas.microsoft.com/office/word/2010/wordprocessingCanvas" xmlns:cx="http://schemas.microsoft.com/office/drawing/2014/chartex" xmlns:cx1="http://schemas.microsoft.com/office/drawing/2015/9/8/chartex" xmlns:cx2="http://schemas.microsoft.com/office/drawing/2015/10/21/chartex" xmlns:cx3="http://schemas.microsoft.com/office/drawing/2016/5/9/chartex" xmlns:cx4="http://schemas.microsoft.com/office/drawing/2016/5/10/chartex" xmlns:cx5="http://schemas.microsoft.com/office/drawing/2016/5/11/chartex" xmlns:cx6="http://schemas.microsoft.com/office/drawing/2016/5/12/chartex" xmlns:cx7="http://schemas.microsoft.com/office/drawing/2016/5/13/chartex" xmlns:cx8="http://schemas.microsoft.com/office/drawing/2016/5/14/chartex" xmlns:mc="http://schemas.openxmlformats.org/markup-compatibility/2006" xmlns:aink="http://schemas.microsoft.com/office/drawing/2016/ink" xmlns:am3d="http://schemas.microsoft.com/office/drawing/2017/model3d" xmlns:o="urn:schemas-microsoft-com:office:office" xmlns:r="http://schemas.openxmlformats.org/officeDocument/2006/relationships" xmlns:m="http://schemas.openxmlformats.org/officeDocument/2006/math" xmlns:v="urn:schemas-microsoft-com:vml" xmlns:wp14="http://schemas.microsoft.com/office/word/2010/wordprocessingDrawing" xmlns:wp="http://schemas.openxmlformats.org/drawingml/2006/wordprocessingDrawing" xmlns:w10="urn:schemas-microsoft-com:office:word" xmlns:w="http://schemas.openxmlformats.org/wordprocessingml/2006/main" xmlns:w14="http://schemas.microsoft.com/office/word/2010/wordml" xmlns:w15="http://schemas.microsoft.com/office/word/2012/wordml" xmlns:w16cex="http://schemas.microsoft.com/office/word/2018/wordml/cex" xmlns:w16cid="http://schemas.microsoft.com/office/word/2016/wordml/cid" xmlns:w16="http://schemas.microsoft.com/office/word/2018/wordml" xmlns:w16sdtdh="http://schemas.microsoft.com/office/word/2020/wordml/sdtdatahash" xmlns:w16se="http://schemas.microsoft.com/office/word/2015/wordml/symex" xmlns:wpg="http://schemas.microsoft.com/office/word/2010/wordprocessingGroup" xmlns:wpi="http://schemas.microsoft.com/office/word/2010/wordprocessingInk" xmlns:wne="http://schemas.microsoft.com/office/word/2006/wordml" xmlns:wps="http://schemas.microsoft.com/office/word/2010/wordprocessingShape" mc:Ignorable="w14 w15 w16se w16cid w16 w16cex w16sdtdh wp14">
   <w:sdt>
     <w:sdtPr>
       <w:id w:val="-701017035"/>
@@ -7046,6 +7648,7 @@
         <w:docPartUnique/>
       </w:docPartObj>
     </w:sdtPr>
+    <w:sdtEndPr/>
     <w:sdtContent>
       <w:p>
         <w:pPr>
@@ -7064,7 +7667,7 @@
 </file>
 
 <file path=word/footer2.xml><?xml version="1.0" encoding="utf-8"?>
-<w:ftr xmlns:wpc="http://schemas.microsoft.com/office/word/2010/wordprocessingCanvas" xmlns:cx="http://schemas.microsoft.com/office/drawing/2014/chartex" xmlns:cx1="http://schemas.microsoft.com/office/drawing/2015/9/8/chartex" xmlns:cx2="http://schemas.microsoft.com/office/drawing/2015/10/21/chartex" xmlns:cx3="http://schemas.microsoft.com/office/drawing/2016/5/9/chartex" xmlns:cx4="http://schemas.microsoft.com/office/drawing/2016/5/10/chartex" xmlns:cx5="http://schemas.microsoft.com/office/drawing/2016/5/11/chartex" xmlns:cx6="http://schemas.microsoft.com/office/drawing/2016/5/12/chartex" xmlns:cx7="http://schemas.microsoft.com/office/drawing/2016/5/13/chartex" xmlns:cx8="http://schemas.microsoft.com/office/drawing/2016/5/14/chartex" xmlns:mc="http://schemas.openxmlformats.org/markup-compatibility/2006" xmlns:aink="http://schemas.microsoft.com/office/drawing/2016/ink" xmlns:am3d="http://schemas.microsoft.com/office/drawing/2017/model3d" xmlns:o="urn:schemas-microsoft-com:office:office" xmlns:oel="http://schemas.microsoft.com/office/2019/extlst" xmlns:r="http://schemas.openxmlformats.org/officeDocument/2006/relationships" xmlns:m="http://schemas.openxmlformats.org/officeDocument/2006/math" xmlns:v="urn:schemas-microsoft-com:vml" xmlns:wp14="http://schemas.microsoft.com/office/word/2010/wordprocessingDrawing" xmlns:wp="http://schemas.openxmlformats.org/drawingml/2006/wordprocessingDrawing" xmlns:w10="urn:schemas-microsoft-com:office:word" xmlns:w="http://schemas.openxmlformats.org/wordprocessingml/2006/main" xmlns:w14="http://schemas.microsoft.com/office/word/2010/wordml" xmlns:w15="http://schemas.microsoft.com/office/word/2012/wordml" xmlns:w16cex="http://schemas.microsoft.com/office/word/2018/wordml/cex" xmlns:w16cid="http://schemas.microsoft.com/office/word/2016/wordml/cid" xmlns:w16="http://schemas.microsoft.com/office/word/2018/wordml" xmlns:w16du="http://schemas.microsoft.com/office/word/2023/wordml/word16du" xmlns:w16sdtdh="http://schemas.microsoft.com/office/word/2020/wordml/sdtdatahash" xmlns:w16se="http://schemas.microsoft.com/office/word/2015/wordml/symex" xmlns:wpg="http://schemas.microsoft.com/office/word/2010/wordprocessingGroup" xmlns:wpi="http://schemas.microsoft.com/office/word/2010/wordprocessingInk" xmlns:wne="http://schemas.microsoft.com/office/word/2006/wordml" xmlns:wps="http://schemas.microsoft.com/office/word/2010/wordprocessingShape" mc:Ignorable="w14 w15 w16se w16cid w16 w16cex w16sdtdh w16du wp14">
+<w:ftr xmlns:wpc="http://schemas.microsoft.com/office/word/2010/wordprocessingCanvas" xmlns:cx="http://schemas.microsoft.com/office/drawing/2014/chartex" xmlns:cx1="http://schemas.microsoft.com/office/drawing/2015/9/8/chartex" xmlns:cx2="http://schemas.microsoft.com/office/drawing/2015/10/21/chartex" xmlns:cx3="http://schemas.microsoft.com/office/drawing/2016/5/9/chartex" xmlns:cx4="http://schemas.microsoft.com/office/drawing/2016/5/10/chartex" xmlns:cx5="http://schemas.microsoft.com/office/drawing/2016/5/11/chartex" xmlns:cx6="http://schemas.microsoft.com/office/drawing/2016/5/12/chartex" xmlns:cx7="http://schemas.microsoft.com/office/drawing/2016/5/13/chartex" xmlns:cx8="http://schemas.microsoft.com/office/drawing/2016/5/14/chartex" xmlns:mc="http://schemas.openxmlformats.org/markup-compatibility/2006" xmlns:aink="http://schemas.microsoft.com/office/drawing/2016/ink" xmlns:am3d="http://schemas.microsoft.com/office/drawing/2017/model3d" xmlns:o="urn:schemas-microsoft-com:office:office" xmlns:r="http://schemas.openxmlformats.org/officeDocument/2006/relationships" xmlns:m="http://schemas.openxmlformats.org/officeDocument/2006/math" xmlns:v="urn:schemas-microsoft-com:vml" xmlns:wp14="http://schemas.microsoft.com/office/word/2010/wordprocessingDrawing" xmlns:wp="http://schemas.openxmlformats.org/drawingml/2006/wordprocessingDrawing" xmlns:w10="urn:schemas-microsoft-com:office:word" xmlns:w="http://schemas.openxmlformats.org/wordprocessingml/2006/main" xmlns:w14="http://schemas.microsoft.com/office/word/2010/wordml" xmlns:w15="http://schemas.microsoft.com/office/word/2012/wordml" xmlns:w16cex="http://schemas.microsoft.com/office/word/2018/wordml/cex" xmlns:w16cid="http://schemas.microsoft.com/office/word/2016/wordml/cid" xmlns:w16="http://schemas.microsoft.com/office/word/2018/wordml" xmlns:w16sdtdh="http://schemas.microsoft.com/office/word/2020/wordml/sdtdatahash" xmlns:w16se="http://schemas.microsoft.com/office/word/2015/wordml/symex" xmlns:wpg="http://schemas.microsoft.com/office/word/2010/wordprocessingGroup" xmlns:wpi="http://schemas.microsoft.com/office/word/2010/wordprocessingInk" xmlns:wne="http://schemas.microsoft.com/office/word/2006/wordml" xmlns:wps="http://schemas.microsoft.com/office/word/2010/wordprocessingShape" mc:Ignorable="w14 w15 w16se w16cid w16 w16cex w16sdtdh wp14">
   <w:sdt>
     <w:sdtPr>
       <w:id w:val="-1465197936"/>
@@ -7073,6 +7676,7 @@
         <w:docPartUnique/>
       </w:docPartObj>
     </w:sdtPr>
+    <w:sdtEndPr/>
     <w:sdtContent>
       <w:p>
         <w:pPr>
@@ -7167,7 +7771,7 @@
                   <v:stroke joinstyle="miter"/>
                   <v:path gradientshapeok="t" o:connecttype="rect"/>
                 </v:shapetype>
-                <v:shape id="Cuadro de texto 1" o:spid="_x0000_s1027" type="#_x0000_t202" style="position:absolute;left:0;text-align:left;margin-left:16.1pt;margin-top:.65pt;width:455.15pt;height:41.4pt;z-index:251661312;visibility:visible;mso-wrap-style:square;mso-width-percent:0;mso-height-percent:0;mso-wrap-distance-left:9pt;mso-wrap-distance-top:3.6pt;mso-wrap-distance-right:9pt;mso-wrap-distance-bottom:3.6pt;mso-position-horizontal:absolute;mso-position-horizontal-relative:text;mso-position-vertical:absolute;mso-position-vertical-relative:text;mso-width-percent:0;mso-height-percent:0;mso-width-relative:margin;mso-height-relative:margin;v-text-anchor:top" o:gfxdata="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" stroked="f">
+                <v:shape id="Cuadro de texto 1" o:spid="_x0000_s1027" type="#_x0000_t202" style="position:absolute;left:0;text-align:left;margin-left:16.1pt;margin-top:.65pt;width:455.15pt;height:41.4pt;z-index:251661312;visibility:visible;mso-wrap-style:square;mso-width-percent:0;mso-height-percent:0;mso-wrap-distance-left:9pt;mso-wrap-distance-top:3.6pt;mso-wrap-distance-right:9pt;mso-wrap-distance-bottom:3.6pt;mso-position-horizontal:absolute;mso-position-horizontal-relative:text;mso-position-vertical:absolute;mso-position-vertical-relative:text;mso-width-percent:0;mso-height-percent:0;mso-width-relative:margin;mso-height-relative:margin;v-text-anchor:top" o:gfxdata="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" stroked="f">
                   <v:textbox>
                     <w:txbxContent>
                       <w:p>
@@ -7224,7 +7828,7 @@
 </file>
 
 <file path=word/footnotes.xml><?xml version="1.0" encoding="utf-8"?>
-<w:footnotes xmlns:wpc="http://schemas.microsoft.com/office/word/2010/wordprocessingCanvas" xmlns:cx="http://schemas.microsoft.com/office/drawing/2014/chartex" xmlns:cx1="http://schemas.microsoft.com/office/drawing/2015/9/8/chartex" xmlns:cx2="http://schemas.microsoft.com/office/drawing/2015/10/21/chartex" xmlns:cx3="http://schemas.microsoft.com/office/drawing/2016/5/9/chartex" xmlns:cx4="http://schemas.microsoft.com/office/drawing/2016/5/10/chartex" xmlns:cx5="http://schemas.microsoft.com/office/drawing/2016/5/11/chartex" xmlns:cx6="http://schemas.microsoft.com/office/drawing/2016/5/12/chartex" xmlns:cx7="http://schemas.microsoft.com/office/drawing/2016/5/13/chartex" xmlns:cx8="http://schemas.microsoft.com/office/drawing/2016/5/14/chartex" xmlns:mc="http://schemas.openxmlformats.org/markup-compatibility/2006" xmlns:aink="http://schemas.microsoft.com/office/drawing/2016/ink" xmlns:am3d="http://schemas.microsoft.com/office/drawing/2017/model3d" xmlns:o="urn:schemas-microsoft-com:office:office" xmlns:oel="http://schemas.microsoft.com/office/2019/extlst" xmlns:r="http://schemas.openxmlformats.org/officeDocument/2006/relationships" xmlns:m="http://schemas.openxmlformats.org/officeDocument/2006/math" xmlns:v="urn:schemas-microsoft-com:vml" xmlns:wp14="http://schemas.microsoft.com/office/word/2010/wordprocessingDrawing" xmlns:wp="http://schemas.openxmlformats.org/drawingml/2006/wordprocessingDrawing" xmlns:w10="urn:schemas-microsoft-com:office:word" xmlns:w="http://schemas.openxmlformats.org/wordprocessingml/2006/main" xmlns:w14="http://schemas.microsoft.com/office/word/2010/wordml" xmlns:w15="http://schemas.microsoft.com/office/word/2012/wordml" xmlns:w16cex="http://schemas.microsoft.com/office/word/2018/wordml/cex" xmlns:w16cid="http://schemas.microsoft.com/office/word/2016/wordml/cid" xmlns:w16="http://schemas.microsoft.com/office/word/2018/wordml" xmlns:w16du="http://schemas.microsoft.com/office/word/2023/wordml/word16du" xmlns:w16sdtdh="http://schemas.microsoft.com/office/word/2020/wordml/sdtdatahash" xmlns:w16se="http://schemas.microsoft.com/office/word/2015/wordml/symex" xmlns:wpg="http://schemas.microsoft.com/office/word/2010/wordprocessingGroup" xmlns:wpi="http://schemas.microsoft.com/office/word/2010/wordprocessingInk" xmlns:wne="http://schemas.microsoft.com/office/word/2006/wordml" xmlns:wps="http://schemas.microsoft.com/office/word/2010/wordprocessingShape" mc:Ignorable="w14 w15 w16se w16cid w16 w16cex w16sdtdh w16du wp14">
+<w:footnotes xmlns:wpc="http://schemas.microsoft.com/office/word/2010/wordprocessingCanvas" xmlns:cx="http://schemas.microsoft.com/office/drawing/2014/chartex" xmlns:cx1="http://schemas.microsoft.com/office/drawing/2015/9/8/chartex" xmlns:cx2="http://schemas.microsoft.com/office/drawing/2015/10/21/chartex" xmlns:cx3="http://schemas.microsoft.com/office/drawing/2016/5/9/chartex" xmlns:cx4="http://schemas.microsoft.com/office/drawing/2016/5/10/chartex" xmlns:cx5="http://schemas.microsoft.com/office/drawing/2016/5/11/chartex" xmlns:cx6="http://schemas.microsoft.com/office/drawing/2016/5/12/chartex" xmlns:cx7="http://schemas.microsoft.com/office/drawing/2016/5/13/chartex" xmlns:cx8="http://schemas.microsoft.com/office/drawing/2016/5/14/chartex" xmlns:mc="http://schemas.openxmlformats.org/markup-compatibility/2006" xmlns:aink="http://schemas.microsoft.com/office/drawing/2016/ink" xmlns:am3d="http://schemas.microsoft.com/office/drawing/2017/model3d" xmlns:o="urn:schemas-microsoft-com:office:office" xmlns:r="http://schemas.openxmlformats.org/officeDocument/2006/relationships" xmlns:m="http://schemas.openxmlformats.org/officeDocument/2006/math" xmlns:v="urn:schemas-microsoft-com:vml" xmlns:wp14="http://schemas.microsoft.com/office/word/2010/wordprocessingDrawing" xmlns:wp="http://schemas.openxmlformats.org/drawingml/2006/wordprocessingDrawing" xmlns:w10="urn:schemas-microsoft-com:office:word" xmlns:w="http://schemas.openxmlformats.org/wordprocessingml/2006/main" xmlns:w14="http://schemas.microsoft.com/office/word/2010/wordml" xmlns:w15="http://schemas.microsoft.com/office/word/2012/wordml" xmlns:w16cex="http://schemas.microsoft.com/office/word/2018/wordml/cex" xmlns:w16cid="http://schemas.microsoft.com/office/word/2016/wordml/cid" xmlns:w16="http://schemas.microsoft.com/office/word/2018/wordml" xmlns:w16sdtdh="http://schemas.microsoft.com/office/word/2020/wordml/sdtdatahash" xmlns:w16se="http://schemas.microsoft.com/office/word/2015/wordml/symex" xmlns:wpg="http://schemas.microsoft.com/office/word/2010/wordprocessingGroup" xmlns:wpi="http://schemas.microsoft.com/office/word/2010/wordprocessingInk" xmlns:wne="http://schemas.microsoft.com/office/word/2006/wordml" xmlns:wps="http://schemas.microsoft.com/office/word/2010/wordprocessingShape" mc:Ignorable="w14 w15 w16se w16cid w16 w16cex w16sdtdh wp14">
   <w:footnote w:type="separator" w:id="-1">
     <w:p>
       <w:pPr>
@@ -7249,7 +7853,7 @@
 </file>
 
 <file path=word/header1.xml><?xml version="1.0" encoding="utf-8"?>
-<w:hdr xmlns:wpc="http://schemas.microsoft.com/office/word/2010/wordprocessingCanvas" xmlns:cx="http://schemas.microsoft.com/office/drawing/2014/chartex" xmlns:cx1="http://schemas.microsoft.com/office/drawing/2015/9/8/chartex" xmlns:cx2="http://schemas.microsoft.com/office/drawing/2015/10/21/chartex" xmlns:cx3="http://schemas.microsoft.com/office/drawing/2016/5/9/chartex" xmlns:cx4="http://schemas.microsoft.com/office/drawing/2016/5/10/chartex" xmlns:cx5="http://schemas.microsoft.com/office/drawing/2016/5/11/chartex" xmlns:cx6="http://schemas.microsoft.com/office/drawing/2016/5/12/chartex" xmlns:cx7="http://schemas.microsoft.com/office/drawing/2016/5/13/chartex" xmlns:cx8="http://schemas.microsoft.com/office/drawing/2016/5/14/chartex" xmlns:mc="http://schemas.openxmlformats.org/markup-compatibility/2006" xmlns:aink="http://schemas.microsoft.com/office/drawing/2016/ink" xmlns:am3d="http://schemas.microsoft.com/office/drawing/2017/model3d" xmlns:o="urn:schemas-microsoft-com:office:office" xmlns:oel="http://schemas.microsoft.com/office/2019/extlst" xmlns:r="http://schemas.openxmlformats.org/officeDocument/2006/relationships" xmlns:m="http://schemas.openxmlformats.org/officeDocument/2006/math" xmlns:v="urn:schemas-microsoft-com:vml" xmlns:wp14="http://schemas.microsoft.com/office/word/2010/wordprocessingDrawing" xmlns:wp="http://schemas.openxmlformats.org/drawingml/2006/wordprocessingDrawing" xmlns:w10="urn:schemas-microsoft-com:office:word" xmlns:w="http://schemas.openxmlformats.org/wordprocessingml/2006/main" xmlns:w14="http://schemas.microsoft.com/office/word/2010/wordml" xmlns:w15="http://schemas.microsoft.com/office/word/2012/wordml" xmlns:w16cex="http://schemas.microsoft.com/office/word/2018/wordml/cex" xmlns:w16cid="http://schemas.microsoft.com/office/word/2016/wordml/cid" xmlns:w16="http://schemas.microsoft.com/office/word/2018/wordml" xmlns:w16du="http://schemas.microsoft.com/office/word/2023/wordml/word16du" xmlns:w16sdtdh="http://schemas.microsoft.com/office/word/2020/wordml/sdtdatahash" xmlns:w16se="http://schemas.microsoft.com/office/word/2015/wordml/symex" xmlns:wpg="http://schemas.microsoft.com/office/word/2010/wordprocessingGroup" xmlns:wpi="http://schemas.microsoft.com/office/word/2010/wordprocessingInk" xmlns:wne="http://schemas.microsoft.com/office/word/2006/wordml" xmlns:wps="http://schemas.microsoft.com/office/word/2010/wordprocessingShape" mc:Ignorable="w14 w15 w16se w16cid w16 w16cex w16sdtdh w16du wp14">
+<w:hdr xmlns:wpc="http://schemas.microsoft.com/office/word/2010/wordprocessingCanvas" xmlns:cx="http://schemas.microsoft.com/office/drawing/2014/chartex" xmlns:cx1="http://schemas.microsoft.com/office/drawing/2015/9/8/chartex" xmlns:cx2="http://schemas.microsoft.com/office/drawing/2015/10/21/chartex" xmlns:cx3="http://schemas.microsoft.com/office/drawing/2016/5/9/chartex" xmlns:cx4="http://schemas.microsoft.com/office/drawing/2016/5/10/chartex" xmlns:cx5="http://schemas.microsoft.com/office/drawing/2016/5/11/chartex" xmlns:cx6="http://schemas.microsoft.com/office/drawing/2016/5/12/chartex" xmlns:cx7="http://schemas.microsoft.com/office/drawing/2016/5/13/chartex" xmlns:cx8="http://schemas.microsoft.com/office/drawing/2016/5/14/chartex" xmlns:mc="http://schemas.openxmlformats.org/markup-compatibility/2006" xmlns:aink="http://schemas.microsoft.com/office/drawing/2016/ink" xmlns:am3d="http://schemas.microsoft.com/office/drawing/2017/model3d" xmlns:o="urn:schemas-microsoft-com:office:office" xmlns:r="http://schemas.openxmlformats.org/officeDocument/2006/relationships" xmlns:m="http://schemas.openxmlformats.org/officeDocument/2006/math" xmlns:v="urn:schemas-microsoft-com:vml" xmlns:wp14="http://schemas.microsoft.com/office/word/2010/wordprocessingDrawing" xmlns:wp="http://schemas.openxmlformats.org/drawingml/2006/wordprocessingDrawing" xmlns:w10="urn:schemas-microsoft-com:office:word" xmlns:w="http://schemas.openxmlformats.org/wordprocessingml/2006/main" xmlns:w14="http://schemas.microsoft.com/office/word/2010/wordml" xmlns:w15="http://schemas.microsoft.com/office/word/2012/wordml" xmlns:w16cex="http://schemas.microsoft.com/office/word/2018/wordml/cex" xmlns:w16cid="http://schemas.microsoft.com/office/word/2016/wordml/cid" xmlns:w16="http://schemas.microsoft.com/office/word/2018/wordml" xmlns:w16sdtdh="http://schemas.microsoft.com/office/word/2020/wordml/sdtdatahash" xmlns:w16se="http://schemas.microsoft.com/office/word/2015/wordml/symex" xmlns:wpg="http://schemas.microsoft.com/office/word/2010/wordprocessingGroup" xmlns:wpi="http://schemas.microsoft.com/office/word/2010/wordprocessingInk" xmlns:wne="http://schemas.microsoft.com/office/word/2006/wordml" xmlns:wps="http://schemas.microsoft.com/office/word/2010/wordprocessingShape" mc:Ignorable="w14 w15 w16se w16cid w16 w16cex w16sdtdh wp14">
   <w:p>
     <w:pPr>
       <w:pStyle w:val="Encabezado"/>
@@ -7334,7 +7938,7 @@
 </file>
 
 <file path=word/numbering.xml><?xml version="1.0" encoding="utf-8"?>
-<w:numbering xmlns:wpc="http://schemas.microsoft.com/office/word/2010/wordprocessingCanvas" xmlns:cx="http://schemas.microsoft.com/office/drawing/2014/chartex" xmlns:cx1="http://schemas.microsoft.com/office/drawing/2015/9/8/chartex" xmlns:cx2="http://schemas.microsoft.com/office/drawing/2015/10/21/chartex" xmlns:cx3="http://schemas.microsoft.com/office/drawing/2016/5/9/chartex" xmlns:cx4="http://schemas.microsoft.com/office/drawing/2016/5/10/chartex" xmlns:cx5="http://schemas.microsoft.com/office/drawing/2016/5/11/chartex" xmlns:cx6="http://schemas.microsoft.com/office/drawing/2016/5/12/chartex" xmlns:cx7="http://schemas.microsoft.com/office/drawing/2016/5/13/chartex" xmlns:cx8="http://schemas.microsoft.com/office/drawing/2016/5/14/chartex" xmlns:mc="http://schemas.openxmlformats.org/markup-compatibility/2006" xmlns:aink="http://schemas.microsoft.com/office/drawing/2016/ink" xmlns:am3d="http://schemas.microsoft.com/office/drawing/2017/model3d" xmlns:o="urn:schemas-microsoft-com:office:office" xmlns:oel="http://schemas.microsoft.com/office/2019/extlst" xmlns:r="http://schemas.openxmlformats.org/officeDocument/2006/relationships" xmlns:m="http://schemas.openxmlformats.org/officeDocument/2006/math" xmlns:v="urn:schemas-microsoft-com:vml" xmlns:wp14="http://schemas.microsoft.com/office/word/2010/wordprocessingDrawing" xmlns:wp="http://schemas.openxmlformats.org/drawingml/2006/wordprocessingDrawing" xmlns:w10="urn:schemas-microsoft-com:office:word" xmlns:w="http://schemas.openxmlformats.org/wordprocessingml/2006/main" xmlns:w14="http://schemas.microsoft.com/office/word/2010/wordml" xmlns:w15="http://schemas.microsoft.com/office/word/2012/wordml" xmlns:w16cex="http://schemas.microsoft.com/office/word/2018/wordml/cex" xmlns:w16cid="http://schemas.microsoft.com/office/word/2016/wordml/cid" xmlns:w16="http://schemas.microsoft.com/office/word/2018/wordml" xmlns:w16du="http://schemas.microsoft.com/office/word/2023/wordml/word16du" xmlns:w16sdtdh="http://schemas.microsoft.com/office/word/2020/wordml/sdtdatahash" xmlns:w16se="http://schemas.microsoft.com/office/word/2015/wordml/symex" xmlns:wpg="http://schemas.microsoft.com/office/word/2010/wordprocessingGroup" xmlns:wpi="http://schemas.microsoft.com/office/word/2010/wordprocessingInk" xmlns:wne="http://schemas.microsoft.com/office/word/2006/wordml" xmlns:wps="http://schemas.microsoft.com/office/word/2010/wordprocessingShape" mc:Ignorable="w14 w15 w16se w16cid w16 w16cex w16sdtdh w16du wp14">
+<w:numbering xmlns:wpc="http://schemas.microsoft.com/office/word/2010/wordprocessingCanvas" xmlns:cx="http://schemas.microsoft.com/office/drawing/2014/chartex" xmlns:cx1="http://schemas.microsoft.com/office/drawing/2015/9/8/chartex" xmlns:cx2="http://schemas.microsoft.com/office/drawing/2015/10/21/chartex" xmlns:cx3="http://schemas.microsoft.com/office/drawing/2016/5/9/chartex" xmlns:cx4="http://schemas.microsoft.com/office/drawing/2016/5/10/chartex" xmlns:cx5="http://schemas.microsoft.com/office/drawing/2016/5/11/chartex" xmlns:cx6="http://schemas.microsoft.com/office/drawing/2016/5/12/chartex" xmlns:cx7="http://schemas.microsoft.com/office/drawing/2016/5/13/chartex" xmlns:cx8="http://schemas.microsoft.com/office/drawing/2016/5/14/chartex" xmlns:mc="http://schemas.openxmlformats.org/markup-compatibility/2006" xmlns:aink="http://schemas.microsoft.com/office/drawing/2016/ink" xmlns:am3d="http://schemas.microsoft.com/office/drawing/2017/model3d" xmlns:o="urn:schemas-microsoft-com:office:office" xmlns:r="http://schemas.openxmlformats.org/officeDocument/2006/relationships" xmlns:m="http://schemas.openxmlformats.org/officeDocument/2006/math" xmlns:v="urn:schemas-microsoft-com:vml" xmlns:wp14="http://schemas.microsoft.com/office/word/2010/wordprocessingDrawing" xmlns:wp="http://schemas.openxmlformats.org/drawingml/2006/wordprocessingDrawing" xmlns:w10="urn:schemas-microsoft-com:office:word" xmlns:w="http://schemas.openxmlformats.org/wordprocessingml/2006/main" xmlns:w14="http://schemas.microsoft.com/office/word/2010/wordml" xmlns:w15="http://schemas.microsoft.com/office/word/2012/wordml" xmlns:w16cex="http://schemas.microsoft.com/office/word/2018/wordml/cex" xmlns:w16cid="http://schemas.microsoft.com/office/word/2016/wordml/cid" xmlns:w16="http://schemas.microsoft.com/office/word/2018/wordml" xmlns:w16sdtdh="http://schemas.microsoft.com/office/word/2020/wordml/sdtdatahash" xmlns:w16se="http://schemas.microsoft.com/office/word/2015/wordml/symex" xmlns:wpg="http://schemas.microsoft.com/office/word/2010/wordprocessingGroup" xmlns:wpi="http://schemas.microsoft.com/office/word/2010/wordprocessingInk" xmlns:wne="http://schemas.microsoft.com/office/word/2006/wordml" xmlns:wps="http://schemas.microsoft.com/office/word/2010/wordprocessingShape" mc:Ignorable="w14 w15 w16se w16cid w16 w16cex w16sdtdh wp14">
   <w:abstractNum w:abstractNumId="0" w15:restartNumberingAfterBreak="0">
     <w:nsid w:val="FFFFFF89"/>
     <w:multiLevelType w:val="singleLevel"/>
@@ -11606,127 +12210,127 @@
       </w:rPr>
     </w:lvl>
   </w:abstractNum>
-  <w:num w:numId="1" w16cid:durableId="1639607128">
+  <w:num w:numId="1">
     <w:abstractNumId w:val="0"/>
   </w:num>
-  <w:num w:numId="2" w16cid:durableId="1380596432">
+  <w:num w:numId="2">
     <w:abstractNumId w:val="17"/>
   </w:num>
-  <w:num w:numId="3" w16cid:durableId="787361376">
+  <w:num w:numId="3">
     <w:abstractNumId w:val="28"/>
   </w:num>
-  <w:num w:numId="4" w16cid:durableId="672538809">
+  <w:num w:numId="4">
     <w:abstractNumId w:val="20"/>
   </w:num>
-  <w:num w:numId="5" w16cid:durableId="1998915003">
+  <w:num w:numId="5">
     <w:abstractNumId w:val="12"/>
   </w:num>
-  <w:num w:numId="6" w16cid:durableId="1698889993">
+  <w:num w:numId="6">
     <w:abstractNumId w:val="37"/>
   </w:num>
-  <w:num w:numId="7" w16cid:durableId="617218693">
+  <w:num w:numId="7">
     <w:abstractNumId w:val="30"/>
   </w:num>
-  <w:num w:numId="8" w16cid:durableId="2097089643">
+  <w:num w:numId="8">
     <w:abstractNumId w:val="3"/>
   </w:num>
-  <w:num w:numId="9" w16cid:durableId="1136216868">
+  <w:num w:numId="9">
     <w:abstractNumId w:val="35"/>
   </w:num>
-  <w:num w:numId="10" w16cid:durableId="1460420278">
+  <w:num w:numId="10">
     <w:abstractNumId w:val="1"/>
   </w:num>
-  <w:num w:numId="11" w16cid:durableId="1693990330">
+  <w:num w:numId="11">
     <w:abstractNumId w:val="31"/>
   </w:num>
-  <w:num w:numId="12" w16cid:durableId="2107459111">
+  <w:num w:numId="12">
     <w:abstractNumId w:val="11"/>
   </w:num>
-  <w:num w:numId="13" w16cid:durableId="1522283879">
+  <w:num w:numId="13">
     <w:abstractNumId w:val="33"/>
   </w:num>
-  <w:num w:numId="14" w16cid:durableId="1470635559">
+  <w:num w:numId="14">
     <w:abstractNumId w:val="36"/>
   </w:num>
-  <w:num w:numId="15" w16cid:durableId="2123718642">
+  <w:num w:numId="15">
     <w:abstractNumId w:val="2"/>
   </w:num>
-  <w:num w:numId="16" w16cid:durableId="1876036976">
+  <w:num w:numId="16">
     <w:abstractNumId w:val="21"/>
   </w:num>
-  <w:num w:numId="17" w16cid:durableId="45833700">
+  <w:num w:numId="17">
     <w:abstractNumId w:val="27"/>
   </w:num>
-  <w:num w:numId="18" w16cid:durableId="1663698509">
+  <w:num w:numId="18">
     <w:abstractNumId w:val="39"/>
   </w:num>
-  <w:num w:numId="19" w16cid:durableId="1433624720">
+  <w:num w:numId="19">
     <w:abstractNumId w:val="23"/>
   </w:num>
-  <w:num w:numId="20" w16cid:durableId="1716585582">
+  <w:num w:numId="20">
     <w:abstractNumId w:val="8"/>
   </w:num>
-  <w:num w:numId="21" w16cid:durableId="574706124">
+  <w:num w:numId="21">
     <w:abstractNumId w:val="32"/>
   </w:num>
-  <w:num w:numId="22" w16cid:durableId="968826954">
+  <w:num w:numId="22">
     <w:abstractNumId w:val="40"/>
   </w:num>
-  <w:num w:numId="23" w16cid:durableId="1979604189">
+  <w:num w:numId="23">
     <w:abstractNumId w:val="29"/>
   </w:num>
-  <w:num w:numId="24" w16cid:durableId="1984582573">
+  <w:num w:numId="24">
     <w:abstractNumId w:val="26"/>
   </w:num>
-  <w:num w:numId="25" w16cid:durableId="1602490351">
+  <w:num w:numId="25">
     <w:abstractNumId w:val="5"/>
   </w:num>
-  <w:num w:numId="26" w16cid:durableId="527715669">
+  <w:num w:numId="26">
     <w:abstractNumId w:val="4"/>
   </w:num>
-  <w:num w:numId="27" w16cid:durableId="349067510">
+  <w:num w:numId="27">
     <w:abstractNumId w:val="18"/>
   </w:num>
-  <w:num w:numId="28" w16cid:durableId="1374043761">
+  <w:num w:numId="28">
     <w:abstractNumId w:val="16"/>
   </w:num>
-  <w:num w:numId="29" w16cid:durableId="69236196">
+  <w:num w:numId="29">
     <w:abstractNumId w:val="7"/>
   </w:num>
-  <w:num w:numId="30" w16cid:durableId="1511749306">
+  <w:num w:numId="30">
     <w:abstractNumId w:val="9"/>
   </w:num>
-  <w:num w:numId="31" w16cid:durableId="1923181348">
+  <w:num w:numId="31">
     <w:abstractNumId w:val="13"/>
   </w:num>
-  <w:num w:numId="32" w16cid:durableId="1651402321">
+  <w:num w:numId="32">
     <w:abstractNumId w:val="38"/>
   </w:num>
-  <w:num w:numId="33" w16cid:durableId="446043749">
+  <w:num w:numId="33">
     <w:abstractNumId w:val="25"/>
   </w:num>
-  <w:num w:numId="34" w16cid:durableId="1089427426">
+  <w:num w:numId="34">
     <w:abstractNumId w:val="19"/>
   </w:num>
-  <w:num w:numId="35" w16cid:durableId="1428384097">
+  <w:num w:numId="35">
     <w:abstractNumId w:val="6"/>
   </w:num>
-  <w:num w:numId="36" w16cid:durableId="1059137755">
+  <w:num w:numId="36">
     <w:abstractNumId w:val="14"/>
   </w:num>
-  <w:num w:numId="37" w16cid:durableId="1950316097">
+  <w:num w:numId="37">
     <w:abstractNumId w:val="34"/>
   </w:num>
-  <w:num w:numId="38" w16cid:durableId="1455565553">
+  <w:num w:numId="38">
     <w:abstractNumId w:val="15"/>
   </w:num>
-  <w:num w:numId="39" w16cid:durableId="1803232969">
+  <w:num w:numId="39">
     <w:abstractNumId w:val="24"/>
   </w:num>
-  <w:num w:numId="40" w16cid:durableId="1778937923">
+  <w:num w:numId="40">
     <w:abstractNumId w:val="10"/>
   </w:num>
-  <w:num w:numId="41" w16cid:durableId="1540554882">
+  <w:num w:numId="41">
     <w:abstractNumId w:val="22"/>
   </w:num>
   <w:numIdMacAtCleanup w:val="30"/>
@@ -11734,7 +12338,7 @@
 </file>
 
 <file path=word/styles.xml><?xml version="1.0" encoding="utf-8"?>
-<w:styles xmlns:mc="http://schemas.openxmlformats.org/markup-compatibility/2006" xmlns:r="http://schemas.openxmlformats.org/officeDocument/2006/relationships" xmlns:w="http://schemas.openxmlformats.org/wordprocessingml/2006/main" xmlns:w14="http://schemas.microsoft.com/office/word/2010/wordml" xmlns:w15="http://schemas.microsoft.com/office/word/2012/wordml" xmlns:w16cex="http://schemas.microsoft.com/office/word/2018/wordml/cex" xmlns:w16cid="http://schemas.microsoft.com/office/word/2016/wordml/cid" xmlns:w16="http://schemas.microsoft.com/office/word/2018/wordml" xmlns:w16du="http://schemas.microsoft.com/office/word/2023/wordml/word16du" xmlns:w16sdtdh="http://schemas.microsoft.com/office/word/2020/wordml/sdtdatahash" xmlns:w16se="http://schemas.microsoft.com/office/word/2015/wordml/symex" mc:Ignorable="w14 w15 w16se w16cid w16 w16cex w16sdtdh w16du">
+<w:styles xmlns:mc="http://schemas.openxmlformats.org/markup-compatibility/2006" xmlns:r="http://schemas.openxmlformats.org/officeDocument/2006/relationships" xmlns:w="http://schemas.openxmlformats.org/wordprocessingml/2006/main" xmlns:w14="http://schemas.microsoft.com/office/word/2010/wordml" xmlns:w15="http://schemas.microsoft.com/office/word/2012/wordml" xmlns:w16cex="http://schemas.microsoft.com/office/word/2018/wordml/cex" xmlns:w16cid="http://schemas.microsoft.com/office/word/2016/wordml/cid" xmlns:w16="http://schemas.microsoft.com/office/word/2018/wordml" xmlns:w16sdtdh="http://schemas.microsoft.com/office/word/2020/wordml/sdtdatahash" xmlns:w16se="http://schemas.microsoft.com/office/word/2015/wordml/symex" mc:Ignorable="w14 w15 w16se w16cid w16 w16cex w16sdtdh">
   <w:docDefaults>
     <w:rPrDefault>
       <w:rPr>
@@ -12266,6 +12870,7 @@
   <w:style w:type="character" w:default="1" w:styleId="Fuentedeprrafopredeter">
     <w:name w:val="Default Paragraph Font"/>
     <w:uiPriority w:val="1"/>
+    <w:semiHidden/>
     <w:unhideWhenUsed/>
   </w:style>
   <w:style w:type="table" w:default="1" w:styleId="Tablanormal">
@@ -13499,12 +14104,7 @@
 </file>
 
 <file path=customXml/item2.xml><?xml version="1.0" encoding="utf-8"?>
-<?mso-contentType ?>
-<FormTemplates xmlns="http://schemas.microsoft.com/sharepoint/v3/contenttype/forms">
-  <Display>DocumentLibraryForm</Display>
-  <Edit>DocumentLibraryForm</Edit>
-  <New>DocumentLibraryForm</New>
-</FormTemplates>
+<b:Sources xmlns:b="http://schemas.openxmlformats.org/officeDocument/2006/bibliography" xmlns="http://schemas.openxmlformats.org/officeDocument/2006/bibliography" SelectedStyle="\APASixthEditionOfficeOnline.xsl" StyleName="APA" Version="6"/>
 </file>
 
 <file path=customXml/item3.xml><?xml version="1.0" encoding="utf-8"?>
@@ -13519,17 +14119,37 @@
 </file>
 
 <file path=customXml/item4.xml><?xml version="1.0" encoding="utf-8"?>
-<b:Sources xmlns:b="http://schemas.openxmlformats.org/officeDocument/2006/bibliography" xmlns="http://schemas.openxmlformats.org/officeDocument/2006/bibliography" SelectedStyle="\APASixthEditionOfficeOnline.xsl" StyleName="APA" Version="6"/>
+<?mso-contentType ?>
+<FormTemplates xmlns="http://schemas.microsoft.com/sharepoint/v3/contenttype/forms">
+  <Display>DocumentLibraryForm</Display>
+  <Edit>DocumentLibraryForm</Edit>
+  <New>DocumentLibraryForm</New>
+</FormTemplates>
 </file>
 
 <file path=customXml/itemProps1.xml><?xml version="1.0" encoding="utf-8"?>
-<ds:datastoreItem xmlns:ds="http://schemas.openxmlformats.org/officeDocument/2006/customXml" ds:itemID="{6068D34C-7504-4311-86C9-3EC1222A00AA}"/>
+<ds:datastoreItem xmlns:ds="http://schemas.openxmlformats.org/officeDocument/2006/customXml" ds:itemID="{6068D34C-7504-4311-86C9-3EC1222A00AA}">
+  <ds:schemaRefs>
+    <ds:schemaRef ds:uri="http://schemas.microsoft.com/office/2006/metadata/contentType"/>
+    <ds:schemaRef ds:uri="http://schemas.microsoft.com/office/2006/metadata/properties/metaAttributes"/>
+    <ds:schemaRef ds:uri="http://www.w3.org/2001/XMLSchema"/>
+    <ds:schemaRef ds:uri="http://schemas.microsoft.com/office/2006/metadata/properties"/>
+    <ds:schemaRef ds:uri="cb45339b-ced9-4d0d-8f64-77573914d53b"/>
+    <ds:schemaRef ds:uri="43a3ca16-9c26-4813-b83f-4aec9927b43f"/>
+    <ds:schemaRef ds:uri="http://schemas.microsoft.com/office/2006/documentManagement/types"/>
+    <ds:schemaRef ds:uri="http://schemas.microsoft.com/office/infopath/2007/PartnerControls"/>
+    <ds:schemaRef ds:uri="http://schemas.openxmlformats.org/package/2006/metadata/core-properties"/>
+    <ds:schemaRef ds:uri="http://purl.org/dc/elements/1.1/"/>
+    <ds:schemaRef ds:uri="http://purl.org/dc/terms/"/>
+    <ds:schemaRef ds:uri="http://schemas.microsoft.com/internal/obd"/>
+  </ds:schemaRefs>
+</ds:datastoreItem>
 </file>
 
 <file path=customXml/itemProps2.xml><?xml version="1.0" encoding="utf-8"?>
-<ds:datastoreItem xmlns:ds="http://schemas.openxmlformats.org/officeDocument/2006/customXml" ds:itemID="{F3BA9D35-2799-490B-93F1-554EF537309B}">
+<ds:datastoreItem xmlns:ds="http://schemas.openxmlformats.org/officeDocument/2006/customXml" ds:itemID="{E8AB44A3-7C62-4BD2-82ED-8ABC209970FA}">
   <ds:schemaRefs>
-    <ds:schemaRef ds:uri="http://schemas.microsoft.com/sharepoint/v3/contenttype/forms"/>
+    <ds:schemaRef ds:uri="http://schemas.openxmlformats.org/officeDocument/2006/bibliography"/>
   </ds:schemaRefs>
 </ds:datastoreItem>
 </file>
@@ -13539,17 +14159,16 @@
   <ds:schemaRefs>
     <ds:schemaRef ds:uri="http://schemas.microsoft.com/office/2006/metadata/properties"/>
     <ds:schemaRef ds:uri="http://schemas.microsoft.com/office/infopath/2007/PartnerControls"/>
-    <ds:schemaRef ds:uri="1d52d4bc-3f95-4709-b359-1b96840d7671"/>
-    <ds:schemaRef ds:uri="8d1bea48-6525-4b05-8cf5-c6ad0dd5b02f"/>
-    <ds:schemaRef ds:uri="http://schemas.microsoft.com/sharepoint/v3"/>
+    <ds:schemaRef ds:uri="cb45339b-ced9-4d0d-8f64-77573914d53b"/>
+    <ds:schemaRef ds:uri="43a3ca16-9c26-4813-b83f-4aec9927b43f"/>
   </ds:schemaRefs>
 </ds:datastoreItem>
 </file>
 
 <file path=customXml/itemProps4.xml><?xml version="1.0" encoding="utf-8"?>
-<ds:datastoreItem xmlns:ds="http://schemas.openxmlformats.org/officeDocument/2006/customXml" ds:itemID="{E8AB44A3-7C62-4BD2-82ED-8ABC209970FA}">
+<ds:datastoreItem xmlns:ds="http://schemas.openxmlformats.org/officeDocument/2006/customXml" ds:itemID="{F3BA9D35-2799-490B-93F1-554EF537309B}">
   <ds:schemaRefs>
-    <ds:schemaRef ds:uri="http://schemas.openxmlformats.org/officeDocument/2006/bibliography"/>
+    <ds:schemaRef ds:uri="http://schemas.microsoft.com/sharepoint/v3/contenttype/forms"/>
   </ds:schemaRefs>
 </ds:datastoreItem>
 </file>
</xml_diff>

<commit_message>
Ajustes en el CFA
</commit_message>
<xml_diff>
--- a/fuentes/CF01_72312082_DU.docx
+++ b/fuentes/CF01_72312082_DU.docx
@@ -558,7 +558,7 @@
           <w:r>
             <w:fldChar w:fldCharType="separate"/>
           </w:r>
-          <w:hyperlink w:anchor="_Toc185261150" w:history="1">
+          <w:hyperlink w:anchor="_Toc185313555" w:history="1">
             <w:r>
               <w:rPr>
                 <w:rStyle w:val="Hipervnculo"/>
@@ -585,7 +585,7 @@
                 <w:noProof/>
                 <w:webHidden/>
               </w:rPr>
-              <w:instrText xml:space="preserve"> PAGEREF _Toc185261150 \h </w:instrText>
+              <w:instrText xml:space="preserve"> PAGEREF _Toc185313555 \h </w:instrText>
             </w:r>
             <w:r>
               <w:rPr>
@@ -632,7 +632,7 @@
               <w14:ligatures w14:val="none"/>
             </w:rPr>
           </w:pPr>
-          <w:hyperlink w:anchor="_Toc185261151" w:history="1">
+          <w:hyperlink w:anchor="_Toc185313556" w:history="1">
             <w:r>
               <w:rPr>
                 <w:rStyle w:val="Hipervnculo"/>
@@ -677,7 +677,7 @@
                 <w:noProof/>
                 <w:webHidden/>
               </w:rPr>
-              <w:instrText xml:space="preserve"> PAGEREF _Toc185261151 \h </w:instrText>
+              <w:instrText xml:space="preserve"> PAGEREF _Toc185313556 \h </w:instrText>
             </w:r>
             <w:r>
               <w:rPr>
@@ -724,7 +724,7 @@
               <w14:ligatures w14:val="none"/>
             </w:rPr>
           </w:pPr>
-          <w:hyperlink w:anchor="_Toc185261152" w:history="1">
+          <w:hyperlink w:anchor="_Toc185313557" w:history="1">
             <w:r>
               <w:rPr>
                 <w:rStyle w:val="Hipervnculo"/>
@@ -769,7 +769,7 @@
                 <w:noProof/>
                 <w:webHidden/>
               </w:rPr>
-              <w:instrText xml:space="preserve"> PAGEREF _Toc185261152 \h </w:instrText>
+              <w:instrText xml:space="preserve"> PAGEREF _Toc185313557 \h </w:instrText>
             </w:r>
             <w:r>
               <w:rPr>
@@ -816,7 +816,7 @@
               <w14:ligatures w14:val="none"/>
             </w:rPr>
           </w:pPr>
-          <w:hyperlink w:anchor="_Toc185261153" w:history="1">
+          <w:hyperlink w:anchor="_Toc185313558" w:history="1">
             <w:r>
               <w:rPr>
                 <w:rStyle w:val="Hipervnculo"/>
@@ -861,7 +861,7 @@
                 <w:noProof/>
                 <w:webHidden/>
               </w:rPr>
-              <w:instrText xml:space="preserve"> PAGEREF _Toc185261153 \h </w:instrText>
+              <w:instrText xml:space="preserve"> PAGEREF _Toc185313558 \h </w:instrText>
             </w:r>
             <w:r>
               <w:rPr>
@@ -908,7 +908,7 @@
               <w14:ligatures w14:val="none"/>
             </w:rPr>
           </w:pPr>
-          <w:hyperlink w:anchor="_Toc185261154" w:history="1">
+          <w:hyperlink w:anchor="_Toc185313559" w:history="1">
             <w:r>
               <w:rPr>
                 <w:rStyle w:val="Hipervnculo"/>
@@ -953,7 +953,7 @@
                 <w:noProof/>
                 <w:webHidden/>
               </w:rPr>
-              <w:instrText xml:space="preserve"> PAGEREF _Toc185261154 \h </w:instrText>
+              <w:instrText xml:space="preserve"> PAGEREF _Toc185313559 \h </w:instrText>
             </w:r>
             <w:r>
               <w:rPr>
@@ -1000,7 +1000,7 @@
               <w14:ligatures w14:val="none"/>
             </w:rPr>
           </w:pPr>
-          <w:hyperlink w:anchor="_Toc185261155" w:history="1">
+          <w:hyperlink w:anchor="_Toc185313560" w:history="1">
             <w:r>
               <w:rPr>
                 <w:rStyle w:val="Hipervnculo"/>
@@ -1045,7 +1045,7 @@
                 <w:noProof/>
                 <w:webHidden/>
               </w:rPr>
-              <w:instrText xml:space="preserve"> PAGEREF _Toc185261155 \h </w:instrText>
+              <w:instrText xml:space="preserve"> PAGEREF _Toc185313560 \h </w:instrText>
             </w:r>
             <w:r>
               <w:rPr>
@@ -1092,7 +1092,7 @@
               <w14:ligatures w14:val="none"/>
             </w:rPr>
           </w:pPr>
-          <w:hyperlink w:anchor="_Toc185261156" w:history="1">
+          <w:hyperlink w:anchor="_Toc185313561" w:history="1">
             <w:r>
               <w:rPr>
                 <w:rStyle w:val="Hipervnculo"/>
@@ -1137,7 +1137,7 @@
                 <w:noProof/>
                 <w:webHidden/>
               </w:rPr>
-              <w:instrText xml:space="preserve"> PAGEREF _Toc185261156 \h </w:instrText>
+              <w:instrText xml:space="preserve"> PAGEREF _Toc185313561 \h </w:instrText>
             </w:r>
             <w:r>
               <w:rPr>
@@ -1183,7 +1183,7 @@
               <w14:ligatures w14:val="none"/>
             </w:rPr>
           </w:pPr>
-          <w:hyperlink w:anchor="_Toc185261157" w:history="1">
+          <w:hyperlink w:anchor="_Toc185313562" w:history="1">
             <w:r>
               <w:rPr>
                 <w:rStyle w:val="Hipervnculo"/>
@@ -1210,7 +1210,7 @@
                 <w:noProof/>
                 <w:webHidden/>
               </w:rPr>
-              <w:instrText xml:space="preserve"> PAGEREF _Toc185261157 \h </w:instrText>
+              <w:instrText xml:space="preserve"> PAGEREF _Toc185313562 \h </w:instrText>
             </w:r>
             <w:r>
               <w:rPr>
@@ -1256,7 +1256,7 @@
               <w14:ligatures w14:val="none"/>
             </w:rPr>
           </w:pPr>
-          <w:hyperlink w:anchor="_Toc185261158" w:history="1">
+          <w:hyperlink w:anchor="_Toc185313563" w:history="1">
             <w:r>
               <w:rPr>
                 <w:rStyle w:val="Hipervnculo"/>
@@ -1283,7 +1283,7 @@
                 <w:noProof/>
                 <w:webHidden/>
               </w:rPr>
-              <w:instrText xml:space="preserve"> PAGEREF _Toc185261158 \h </w:instrText>
+              <w:instrText xml:space="preserve"> PAGEREF _Toc185313563 \h </w:instrText>
             </w:r>
             <w:r>
               <w:rPr>
@@ -1329,7 +1329,7 @@
               <w14:ligatures w14:val="none"/>
             </w:rPr>
           </w:pPr>
-          <w:hyperlink w:anchor="_Toc185261159" w:history="1">
+          <w:hyperlink w:anchor="_Toc185313564" w:history="1">
             <w:r>
               <w:rPr>
                 <w:rStyle w:val="Hipervnculo"/>
@@ -1356,7 +1356,7 @@
                 <w:noProof/>
                 <w:webHidden/>
               </w:rPr>
-              <w:instrText xml:space="preserve"> PAGEREF _Toc185261159 \h </w:instrText>
+              <w:instrText xml:space="preserve"> PAGEREF _Toc185313564 \h </w:instrText>
             </w:r>
             <w:r>
               <w:rPr>
@@ -1402,7 +1402,7 @@
               <w14:ligatures w14:val="none"/>
             </w:rPr>
           </w:pPr>
-          <w:hyperlink w:anchor="_Toc185261160" w:history="1">
+          <w:hyperlink w:anchor="_Toc185313565" w:history="1">
             <w:r>
               <w:rPr>
                 <w:rStyle w:val="Hipervnculo"/>
@@ -1429,7 +1429,7 @@
                 <w:noProof/>
                 <w:webHidden/>
               </w:rPr>
-              <w:instrText xml:space="preserve"> PAGEREF _Toc185261160 \h </w:instrText>
+              <w:instrText xml:space="preserve"> PAGEREF _Toc185313565 \h </w:instrText>
             </w:r>
             <w:r>
               <w:rPr>
@@ -1475,7 +1475,7 @@
               <w14:ligatures w14:val="none"/>
             </w:rPr>
           </w:pPr>
-          <w:hyperlink w:anchor="_Toc185261161" w:history="1">
+          <w:hyperlink w:anchor="_Toc185313566" w:history="1">
             <w:r>
               <w:rPr>
                 <w:rStyle w:val="Hipervnculo"/>
@@ -1502,7 +1502,7 @@
                 <w:noProof/>
                 <w:webHidden/>
               </w:rPr>
-              <w:instrText xml:space="preserve"> PAGEREF _Toc185261161 \h </w:instrText>
+              <w:instrText xml:space="preserve"> PAGEREF _Toc185313566 \h </w:instrText>
             </w:r>
             <w:r>
               <w:rPr>
@@ -1564,7 +1564,7 @@
           <w:numId w:val="0"/>
         </w:numPr>
       </w:pPr>
-      <w:bookmarkStart w:id="0" w:name="_Toc185261150"/>
+      <w:bookmarkStart w:id="0" w:name="_Toc185313555"/>
       <w:r>
         <w:lastRenderedPageBreak/>
         <w:t>Introducción</w:t>
@@ -1902,7 +1902,7 @@
         <w:pStyle w:val="Ttulo1"/>
       </w:pPr>
       <w:bookmarkStart w:id="1" w:name="_heading=h.1fob9te" w:colFirst="0" w:colLast="0"/>
-      <w:bookmarkStart w:id="2" w:name="_Toc185261151"/>
+      <w:bookmarkStart w:id="2" w:name="_Toc185313556"/>
       <w:bookmarkEnd w:id="1"/>
       <w:r>
         <w:lastRenderedPageBreak/>
@@ -2025,15 +2025,12 @@
     <w:p>
       <w:pPr>
         <w:pStyle w:val="Figura"/>
-        <w:rPr>
-          <w:lang w:val="es-419"/>
-        </w:rPr>
-      </w:pPr>
-      <w:r>
-        <w:rPr>
-          <w:lang w:val="es-419"/>
-        </w:rPr>
+      </w:pPr>
+      <w:r>
         <w:t>Partes de los hongos</w:t>
+      </w:r>
+      <w:r>
+        <w:t>.</w:t>
       </w:r>
     </w:p>
     <w:p>
@@ -2781,7 +2778,19 @@
         <w:rPr>
           <w:lang w:val="es-419" w:eastAsia="es-CO"/>
         </w:rPr>
-        <w:t>s un factor fundamental para la producción del hongo, ésta debe oscilar durante el proceso entre 15 y 28ºC de acuerdo a la fase del cultivo, de allí la importancia de controlar al interior de las instalaciones este parámetro y contar con un termómetro para garantizar la temperatura óptima en las diferentes fases del cultivo.</w:t>
+        <w:t>s un factor fundamental para la producción del hongo, ésta debe oscilar durante el proceso entre 15 y 28º</w:t>
+      </w:r>
+      <w:r>
+        <w:rPr>
+          <w:lang w:val="es-419" w:eastAsia="es-CO"/>
+        </w:rPr>
+        <w:t xml:space="preserve"> </w:t>
+      </w:r>
+      <w:r>
+        <w:rPr>
+          <w:lang w:val="es-419" w:eastAsia="es-CO"/>
+        </w:rPr>
+        <w:t>C de acuerdo a la fase del cultivo, de allí la importancia de controlar al interior de las instalaciones este parámetro y contar con un termómetro para garantizar la temperatura óptima en las diferentes fases del cultivo.</w:t>
       </w:r>
     </w:p>
     <w:p>
@@ -2933,7 +2942,7 @@
       <w:pPr>
         <w:pStyle w:val="Ttulo1"/>
       </w:pPr>
-      <w:bookmarkStart w:id="3" w:name="_Toc185261152"/>
+      <w:bookmarkStart w:id="3" w:name="_Toc185313557"/>
       <w:r>
         <w:lastRenderedPageBreak/>
         <w:t>Ciclo y clasificación de los hongos</w:t>
@@ -2969,26 +2978,14 @@
     <w:p>
       <w:pPr>
         <w:pStyle w:val="Figura"/>
-        <w:rPr>
-          <w:lang w:val="es-419"/>
-        </w:rPr>
-      </w:pPr>
-      <w:r>
-        <w:rPr>
-          <w:lang w:val="es-419"/>
-        </w:rPr>
+      </w:pPr>
+      <w:r>
         <w:t>Ciclo biológico de</w:t>
       </w:r>
       <w:r>
-        <w:rPr>
-          <w:lang w:val="es-419"/>
-        </w:rPr>
         <w:t>l hongo seta</w:t>
       </w:r>
       <w:r>
-        <w:rPr>
-          <w:lang w:val="es-419"/>
-        </w:rPr>
         <w:t>.</w:t>
       </w:r>
     </w:p>
@@ -3003,6 +3000,12 @@
         <w:rPr>
           <w:lang w:val="es-419" w:eastAsia="es-CO"/>
         </w:rPr>
+        <w:t xml:space="preserve">      </w:t>
+      </w:r>
+      <w:r>
+        <w:rPr>
+          <w:lang w:val="es-419" w:eastAsia="es-CO"/>
+        </w:rPr>
         <w:t xml:space="preserve"> </w:t>
       </w:r>
       <w:r>
@@ -3011,10 +3014,10 @@
           <w:lang w:val="es-419" w:eastAsia="es-CO"/>
         </w:rPr>
         <w:drawing>
-          <wp:inline distT="0" distB="0" distL="0" distR="0" wp14:anchorId="633D3751" wp14:editId="20617824">
-            <wp:extent cx="4933950" cy="3956724"/>
-            <wp:effectExtent l="0" t="0" r="0" b="5715"/>
-            <wp:docPr id="4" name="Imagen 4" descr="Muestra el ciclo biológico del hongo seta, primero en su fase reproductiva y luego en la fase vegetativa: esporas, hifas, micelio, esporas germinadas, prímordio, velo universal, velo parcial, cuerpo frutífero joven, cuerpo frutífero adulto, "/>
+          <wp:inline distT="0" distB="0" distL="0" distR="0" wp14:anchorId="6B3E4010" wp14:editId="706126EF">
+            <wp:extent cx="4805916" cy="3852146"/>
+            <wp:effectExtent l="0" t="0" r="0" b="0"/>
+            <wp:docPr id="7" name="Imagen 7" descr="Muestra el ciclo biológico del hongo seta, primero en su fase reproductiva y luego en la fase vegetativa: esporas, hifas, micelio, esporas germinadas, prímordio, velo universal, velo parcial, cuerpo frutífero joven, cuerpo frutífero adulto, "/>
             <wp:cNvGraphicFramePr>
               <a:graphicFrameLocks xmlns:a="http://schemas.openxmlformats.org/drawingml/2006/main" noChangeAspect="1"/>
             </wp:cNvGraphicFramePr>
@@ -3022,7 +3025,7 @@
               <a:graphicData uri="http://schemas.openxmlformats.org/drawingml/2006/picture">
                 <pic:pic xmlns:pic="http://schemas.openxmlformats.org/drawingml/2006/picture">
                   <pic:nvPicPr>
-                    <pic:cNvPr id="4" name="Imagen 4" descr="Muestra el ciclo biológico del hongo seta, primero en su fase reproductiva y luego en la fase vegetativa: esporas, hifas, micelio, esporas germinadas, prímordio, velo universal, velo parcial, cuerpo frutífero joven, cuerpo frutífero adulto, "/>
+                    <pic:cNvPr id="7" name="Imagen 7" descr="Muestra el ciclo biológico del hongo seta, primero en su fase reproductiva y luego en la fase vegetativa: esporas, hifas, micelio, esporas germinadas, prímordio, velo universal, velo parcial, cuerpo frutífero joven, cuerpo frutífero adulto, "/>
                     <pic:cNvPicPr/>
                   </pic:nvPicPr>
                   <pic:blipFill>
@@ -3040,7 +3043,7 @@
                   <pic:spPr>
                     <a:xfrm>
                       <a:off x="0" y="0"/>
-                      <a:ext cx="4944892" cy="3965499"/>
+                      <a:ext cx="4814735" cy="3859214"/>
                     </a:xfrm>
                     <a:prstGeom prst="rect">
                       <a:avLst/>
@@ -3312,7 +3315,7 @@
       <w:pPr>
         <w:pStyle w:val="Ttulo1"/>
       </w:pPr>
-      <w:bookmarkStart w:id="4" w:name="_Toc185261153"/>
+      <w:bookmarkStart w:id="4" w:name="_Toc185313558"/>
       <w:r>
         <w:lastRenderedPageBreak/>
         <w:t>Etapas del cultivo</w:t>
@@ -4700,7 +4703,7 @@
       <w:pPr>
         <w:pStyle w:val="Ttulo1"/>
       </w:pPr>
-      <w:bookmarkStart w:id="5" w:name="_Toc185261154"/>
+      <w:bookmarkStart w:id="5" w:name="_Toc185313559"/>
       <w:r>
         <w:lastRenderedPageBreak/>
         <w:t>Introducción a los sustratos</w:t>
@@ -4723,14 +4726,8 @@
     <w:p>
       <w:pPr>
         <w:pStyle w:val="Figura"/>
-        <w:rPr>
-          <w:lang w:val="es-419"/>
-        </w:rPr>
-      </w:pPr>
-      <w:r>
-        <w:rPr>
-          <w:lang w:val="es-419"/>
-        </w:rPr>
+      </w:pPr>
+      <w:r>
         <w:t>Tipos de sustratos.</w:t>
       </w:r>
     </w:p>
@@ -5049,7 +5046,7 @@
       <w:pPr>
         <w:pStyle w:val="Ttulo1"/>
       </w:pPr>
-      <w:bookmarkStart w:id="6" w:name="_Toc185261155"/>
+      <w:bookmarkStart w:id="6" w:name="_Toc185313560"/>
       <w:r>
         <w:lastRenderedPageBreak/>
         <w:t>Características y composición de los sustratos</w:t>
@@ -5432,7 +5429,7 @@
       <w:pPr>
         <w:pStyle w:val="Ttulo1"/>
       </w:pPr>
-      <w:bookmarkStart w:id="7" w:name="_Toc185261156"/>
+      <w:bookmarkStart w:id="7" w:name="_Toc185313561"/>
       <w:r>
         <w:lastRenderedPageBreak/>
         <w:t>Tratamientos del sustrato</w:t>
@@ -5466,7 +5463,7 @@
           <w:bCs/>
           <w:lang w:val="es-419" w:eastAsia="es-CO"/>
         </w:rPr>
-        <w:t>Hidratación</w:t>
+        <w:t>Fermentación</w:t>
       </w:r>
     </w:p>
     <w:p>
@@ -5598,7 +5595,7 @@
           <w:bCs/>
           <w:lang w:val="es-419" w:eastAsia="es-CO"/>
         </w:rPr>
-        <w:t>Fermentación</w:t>
+        <w:t>Hidratación</w:t>
       </w:r>
     </w:p>
     <w:p>
@@ -5895,14 +5892,8 @@
     <w:p>
       <w:pPr>
         <w:pStyle w:val="Figura"/>
-        <w:rPr>
-          <w:lang w:val="es-419"/>
-        </w:rPr>
-      </w:pPr>
-      <w:r>
-        <w:rPr>
-          <w:lang w:val="es-419"/>
-        </w:rPr>
+      </w:pPr>
+      <w:r>
         <w:t>Proceso de inmersión del sustrato</w:t>
       </w:r>
     </w:p>
@@ -5987,7 +5978,7 @@
           <w:numId w:val="0"/>
         </w:numPr>
       </w:pPr>
-      <w:bookmarkStart w:id="8" w:name="_Toc185261157"/>
+      <w:bookmarkStart w:id="8" w:name="_Toc185313562"/>
       <w:r>
         <w:lastRenderedPageBreak/>
         <w:t>Síntesis</w:t>
@@ -6164,7 +6155,7 @@
           <w:numId w:val="0"/>
         </w:numPr>
       </w:pPr>
-      <w:bookmarkStart w:id="9" w:name="_Toc185261158"/>
+      <w:bookmarkStart w:id="9" w:name="_Toc185313563"/>
       <w:r>
         <w:lastRenderedPageBreak/>
         <w:t>Glosario</w:t>
@@ -6317,7 +6308,7 @@
           <w:numId w:val="0"/>
         </w:numPr>
       </w:pPr>
-      <w:bookmarkStart w:id="10" w:name="_Toc185261159"/>
+      <w:bookmarkStart w:id="10" w:name="_Toc185313564"/>
       <w:r>
         <w:lastRenderedPageBreak/>
         <w:t>Material complementario</w:t>
@@ -6455,6 +6446,7 @@
           <w:p>
             <w:pPr>
               <w:pStyle w:val="TextoTablas"/>
+              <w:jc w:val="center"/>
             </w:pPr>
             <w:r>
               <w:t>Video</w:t>
@@ -6523,6 +6515,7 @@
           <w:p>
             <w:pPr>
               <w:pStyle w:val="TextoTablas"/>
+              <w:jc w:val="center"/>
             </w:pPr>
             <w:r>
               <w:t xml:space="preserve">Página </w:t>
@@ -6581,7 +6574,7 @@
           <w:numId w:val="0"/>
         </w:numPr>
       </w:pPr>
-      <w:bookmarkStart w:id="11" w:name="_Toc185261160"/>
+      <w:bookmarkStart w:id="11" w:name="_Toc185313565"/>
       <w:r>
         <w:lastRenderedPageBreak/>
         <w:t>Referencias bibliográficas</w:t>
@@ -6668,7 +6661,7 @@
           <w:numId w:val="0"/>
         </w:numPr>
       </w:pPr>
-      <w:bookmarkStart w:id="12" w:name="_Toc185261161"/>
+      <w:bookmarkStart w:id="12" w:name="_Toc185313566"/>
       <w:r>
         <w:lastRenderedPageBreak/>
         <w:t>Créditos</w:t>
@@ -9694,8 +9687,8 @@
   <w:abstractNum w:abstractNumId="17" w15:restartNumberingAfterBreak="0">
     <w:nsid w:val="27412B07"/>
     <w:multiLevelType w:val="hybridMultilevel"/>
-    <w:tmpl w:val="2BDC25AA"/>
-    <w:lvl w:ilvl="0" w:tplc="5D669392">
+    <w:tmpl w:val="F066F9C0"/>
+    <w:lvl w:ilvl="0" w:tplc="C3A29CA6">
       <w:start w:val="1"/>
       <w:numFmt w:val="decimal"/>
       <w:pStyle w:val="Figura"/>
@@ -13006,7 +12999,7 @@
     <w:link w:val="FiguraCar"/>
     <w:autoRedefine/>
     <w:qFormat/>
-    <w:rsid w:val="0098428C"/>
+    <w:rsid w:val="006E7580"/>
     <w:pPr>
       <w:numPr>
         <w:numId w:val="2"/>
@@ -13019,24 +13012,28 @@
     </w:pPr>
     <w:rPr>
       <w:rFonts w:ascii="Calibri" w:hAnsi="Calibri" w:cs="Times New Roman (Cuerpo en alfa"/>
+      <w:b/>
+      <w:bCs/>
       <w:color w:val="000000" w:themeColor="text1"/>
       <w:kern w:val="0"/>
       <w:szCs w:val="24"/>
-      <w:lang w:eastAsia="es-CO"/>
+      <w:lang w:val="es-419" w:eastAsia="es-CO"/>
     </w:rPr>
   </w:style>
   <w:style w:type="character" w:customStyle="1" w:styleId="FiguraCar">
     <w:name w:val="Figura Car"/>
     <w:basedOn w:val="Fuentedeprrafopredeter"/>
     <w:link w:val="Figura"/>
-    <w:rsid w:val="0098428C"/>
+    <w:rsid w:val="006E7580"/>
     <w:rPr>
       <w:rFonts w:ascii="Calibri" w:hAnsi="Calibri" w:cs="Times New Roman (Cuerpo en alfa"/>
+      <w:b/>
+      <w:bCs/>
       <w:color w:val="000000" w:themeColor="text1"/>
       <w:kern w:val="0"/>
       <w:sz w:val="28"/>
       <w:szCs w:val="24"/>
-      <w:lang w:eastAsia="es-CO"/>
+      <w:lang w:val="es-419" w:eastAsia="es-CO"/>
     </w:rPr>
   </w:style>
   <w:style w:type="character" w:customStyle="1" w:styleId="Ttulo4Car">

</xml_diff>